<commit_message>
updated ClassDiagram and Requirement Spec
</commit_message>
<xml_diff>
--- a/Requirement Specification.docx
+++ b/Requirement Specification.docx
@@ -342,6 +342,779 @@
         </w:rPr>
         <w:t>Notes (money)</w:t>
       </w:r>
+    </w:p>
+    <w:p>
+      <w:pPr>
+        <w:pStyle w:val="Liststycke"/>
+        <w:numPr>
+          <w:ilvl w:val="0"/>
+          <w:numId w:val="2"/>
+        </w:numPr>
+        <w:rPr>
+          <w:rFonts w:ascii="Times New Roman" w:eastAsia="Times New Roman" w:hAnsi="Times New Roman" w:cs="Times New Roman"/>
+          <w:sz w:val="22"/>
+          <w:szCs w:val="42"/>
+          <w:shd w:val="clear" w:color="auto" w:fill="FFFFFF"/>
+          <w:lang w:val="en-US" w:eastAsia="sv-SE"/>
+        </w:rPr>
+      </w:pPr>
+      <w:r>
+        <w:rPr>
+          <w:rFonts w:ascii="Times New Roman" w:eastAsia="Times New Roman" w:hAnsi="Times New Roman" w:cs="Times New Roman"/>
+          <w:sz w:val="22"/>
+          <w:szCs w:val="42"/>
+          <w:shd w:val="clear" w:color="auto" w:fill="FFFFFF"/>
+          <w:lang w:val="en-US" w:eastAsia="sv-SE"/>
+        </w:rPr>
+        <w:t>Create report after each day with full information of all transactions for each site</w:t>
+      </w:r>
+    </w:p>
+    <w:p>
+      <w:pPr>
+        <w:rPr>
+          <w:rFonts w:ascii="Times New Roman" w:eastAsia="Times New Roman" w:hAnsi="Times New Roman" w:cs="Times New Roman"/>
+          <w:sz w:val="22"/>
+          <w:szCs w:val="42"/>
+          <w:shd w:val="clear" w:color="auto" w:fill="FFFFFF"/>
+          <w:lang w:val="en-US" w:eastAsia="sv-SE"/>
+        </w:rPr>
+      </w:pPr>
+    </w:p>
+    <w:p>
+      <w:pPr>
+        <w:rPr>
+          <w:rFonts w:ascii="Times New Roman" w:eastAsia="Times New Roman" w:hAnsi="Times New Roman" w:cs="Times New Roman"/>
+          <w:sz w:val="36"/>
+          <w:szCs w:val="42"/>
+          <w:shd w:val="clear" w:color="auto" w:fill="FFFFFF"/>
+          <w:lang w:val="en-US" w:eastAsia="sv-SE"/>
+        </w:rPr>
+      </w:pPr>
+      <w:r>
+        <w:rPr>
+          <w:rFonts w:ascii="Times New Roman" w:eastAsia="Times New Roman" w:hAnsi="Times New Roman" w:cs="Times New Roman"/>
+          <w:sz w:val="36"/>
+          <w:szCs w:val="42"/>
+          <w:shd w:val="clear" w:color="auto" w:fill="FFFFFF"/>
+          <w:lang w:val="en-US" w:eastAsia="sv-SE"/>
+        </w:rPr>
+        <w:t xml:space="preserve">Define </w:t>
+      </w:r>
+      <w:r>
+        <w:rPr>
+          <w:rFonts w:ascii="Times New Roman" w:eastAsia="Times New Roman" w:hAnsi="Times New Roman" w:cs="Times New Roman"/>
+          <w:sz w:val="36"/>
+          <w:szCs w:val="42"/>
+          <w:shd w:val="clear" w:color="auto" w:fill="FFFFFF"/>
+          <w:lang w:val="en-US" w:eastAsia="sv-SE"/>
+        </w:rPr>
+        <w:t>the users of the application</w:t>
+      </w:r>
+    </w:p>
+    <w:p>
+      <w:pPr>
+        <w:rPr>
+          <w:rFonts w:ascii="Times New Roman" w:eastAsia="Times New Roman" w:hAnsi="Times New Roman" w:cs="Times New Roman"/>
+          <w:sz w:val="21"/>
+          <w:lang w:val="en-US" w:eastAsia="sv-SE"/>
+        </w:rPr>
+      </w:pPr>
+    </w:p>
+    <w:p>
+      <w:pPr>
+        <w:pStyle w:val="Liststycke"/>
+        <w:numPr>
+          <w:ilvl w:val="0"/>
+          <w:numId w:val="4"/>
+        </w:numPr>
+        <w:rPr>
+          <w:rFonts w:ascii="Times New Roman" w:eastAsia="Times New Roman" w:hAnsi="Times New Roman" w:cs="Times New Roman"/>
+          <w:sz w:val="21"/>
+          <w:lang w:val="en-US" w:eastAsia="sv-SE"/>
+        </w:rPr>
+      </w:pPr>
+      <w:r>
+        <w:rPr>
+          <w:rFonts w:ascii="Times New Roman" w:eastAsia="Times New Roman" w:hAnsi="Times New Roman" w:cs="Times New Roman"/>
+          <w:sz w:val="21"/>
+          <w:lang w:val="en-US" w:eastAsia="sv-SE"/>
+        </w:rPr>
+        <w:t xml:space="preserve">Clients </w:t>
+      </w:r>
+      <w:r>
+        <w:rPr>
+          <w:rFonts w:ascii="Times New Roman" w:eastAsia="Times New Roman" w:hAnsi="Times New Roman" w:cs="Times New Roman"/>
+          <w:sz w:val="21"/>
+          <w:lang w:val="en-US" w:eastAsia="sv-SE"/>
+        </w:rPr>
+        <w:t>=</w:t>
+      </w:r>
+      <w:r>
+        <w:rPr>
+          <w:rFonts w:ascii="Times New Roman" w:eastAsia="Times New Roman" w:hAnsi="Times New Roman" w:cs="Times New Roman"/>
+          <w:sz w:val="21"/>
+          <w:lang w:val="en-US" w:eastAsia="sv-SE"/>
+        </w:rPr>
+        <w:t xml:space="preserve"> </w:t>
+      </w:r>
+      <w:r>
+        <w:rPr>
+          <w:rFonts w:ascii="Times New Roman" w:eastAsia="Times New Roman" w:hAnsi="Times New Roman" w:cs="Times New Roman"/>
+          <w:sz w:val="21"/>
+          <w:lang w:val="en-US" w:eastAsia="sv-SE"/>
+        </w:rPr>
+        <w:t>User</w:t>
+      </w:r>
+      <w:r>
+        <w:rPr>
+          <w:rFonts w:ascii="Times New Roman" w:eastAsia="Times New Roman" w:hAnsi="Times New Roman" w:cs="Times New Roman"/>
+          <w:sz w:val="21"/>
+          <w:lang w:val="en-US" w:eastAsia="sv-SE"/>
+        </w:rPr>
+        <w:t xml:space="preserve"> (company/each person making orders)</w:t>
+      </w:r>
+      <w:r>
+        <w:rPr>
+          <w:rFonts w:ascii="Times New Roman" w:eastAsia="Times New Roman" w:hAnsi="Times New Roman" w:cs="Times New Roman"/>
+          <w:sz w:val="21"/>
+          <w:lang w:val="en-US" w:eastAsia="sv-SE"/>
+        </w:rPr>
+        <w:t xml:space="preserve"> of the system (</w:t>
+      </w:r>
+      <w:r>
+        <w:rPr>
+          <w:rFonts w:ascii="Times New Roman" w:eastAsia="Times New Roman" w:hAnsi="Times New Roman" w:cs="Times New Roman"/>
+          <w:sz w:val="21"/>
+          <w:lang w:val="en-US" w:eastAsia="sv-SE"/>
+        </w:rPr>
+        <w:t>creating orders of buying/selling money)</w:t>
+      </w:r>
+    </w:p>
+    <w:p>
+      <w:pPr>
+        <w:pStyle w:val="Liststycke"/>
+        <w:numPr>
+          <w:ilvl w:val="0"/>
+          <w:numId w:val="4"/>
+        </w:numPr>
+        <w:rPr>
+          <w:rFonts w:ascii="Times New Roman" w:eastAsia="Times New Roman" w:hAnsi="Times New Roman" w:cs="Times New Roman"/>
+          <w:sz w:val="21"/>
+          <w:lang w:val="en-US" w:eastAsia="sv-SE"/>
+        </w:rPr>
+      </w:pPr>
+    </w:p>
+    <w:p>
+      <w:pPr>
+        <w:rPr>
+          <w:rFonts w:ascii="Times New Roman" w:hAnsi="Times New Roman" w:cs="Times New Roman"/>
+          <w:sz w:val="21"/>
+          <w:lang w:val="en-US"/>
+        </w:rPr>
+      </w:pPr>
+    </w:p>
+    <w:p>
+      <w:pPr>
+        <w:rPr>
+          <w:rFonts w:ascii="Times New Roman" w:eastAsia="Times New Roman" w:hAnsi="Times New Roman" w:cs="Times New Roman"/>
+          <w:sz w:val="36"/>
+          <w:szCs w:val="42"/>
+          <w:shd w:val="clear" w:color="auto" w:fill="FFFFFF"/>
+          <w:lang w:val="en-US" w:eastAsia="sv-SE"/>
+        </w:rPr>
+      </w:pPr>
+      <w:r>
+        <w:rPr>
+          <w:rFonts w:ascii="Times New Roman" w:eastAsia="Times New Roman" w:hAnsi="Times New Roman" w:cs="Times New Roman"/>
+          <w:sz w:val="36"/>
+          <w:szCs w:val="42"/>
+          <w:shd w:val="clear" w:color="auto" w:fill="FFFFFF"/>
+          <w:lang w:val="en-US" w:eastAsia="sv-SE"/>
+        </w:rPr>
+        <w:t>Describe the main purpose of the System</w:t>
+      </w:r>
+    </w:p>
+    <w:p>
+      <w:pPr>
+        <w:rPr>
+          <w:rFonts w:ascii="Times New Roman" w:eastAsia="Times New Roman" w:hAnsi="Times New Roman" w:cs="Times New Roman"/>
+          <w:sz w:val="21"/>
+          <w:lang w:val="en-US" w:eastAsia="sv-SE"/>
+        </w:rPr>
+      </w:pPr>
+    </w:p>
+    <w:p>
+      <w:pPr>
+        <w:pStyle w:val="Liststycke"/>
+        <w:numPr>
+          <w:ilvl w:val="0"/>
+          <w:numId w:val="2"/>
+        </w:numPr>
+        <w:rPr>
+          <w:rFonts w:ascii="Times New Roman" w:eastAsia="Times New Roman" w:hAnsi="Times New Roman" w:cs="Times New Roman"/>
+          <w:sz w:val="22"/>
+          <w:szCs w:val="42"/>
+          <w:shd w:val="clear" w:color="auto" w:fill="FFFFFF"/>
+          <w:lang w:val="en-US" w:eastAsia="sv-SE"/>
+        </w:rPr>
+      </w:pPr>
+      <w:r>
+        <w:rPr>
+          <w:rFonts w:ascii="Times New Roman" w:eastAsia="Times New Roman" w:hAnsi="Times New Roman" w:cs="Times New Roman"/>
+          <w:sz w:val="22"/>
+          <w:szCs w:val="42"/>
+          <w:shd w:val="clear" w:color="auto" w:fill="FFFFFF"/>
+          <w:lang w:val="en-US" w:eastAsia="sv-SE"/>
+        </w:rPr>
+        <w:t xml:space="preserve">The system should hold different sites </w:t>
+      </w:r>
+    </w:p>
+    <w:p>
+      <w:pPr>
+        <w:pStyle w:val="Liststycke"/>
+        <w:numPr>
+          <w:ilvl w:val="0"/>
+          <w:numId w:val="2"/>
+        </w:numPr>
+        <w:rPr>
+          <w:rFonts w:ascii="Times New Roman" w:eastAsia="Times New Roman" w:hAnsi="Times New Roman" w:cs="Times New Roman"/>
+          <w:sz w:val="22"/>
+          <w:szCs w:val="42"/>
+          <w:shd w:val="clear" w:color="auto" w:fill="FFFFFF"/>
+          <w:lang w:val="en-US" w:eastAsia="sv-SE"/>
+        </w:rPr>
+      </w:pPr>
+      <w:r>
+        <w:rPr>
+          <w:rFonts w:ascii="Times New Roman" w:eastAsia="Times New Roman" w:hAnsi="Times New Roman" w:cs="Times New Roman"/>
+          <w:sz w:val="22"/>
+          <w:szCs w:val="42"/>
+          <w:shd w:val="clear" w:color="auto" w:fill="FFFFFF"/>
+          <w:lang w:val="en-US" w:eastAsia="sv-SE"/>
+        </w:rPr>
+        <w:t>Each site should be able to hold a “prepared box of cash” throughout a day (a new box is delivered each day)</w:t>
+      </w:r>
+    </w:p>
+    <w:p>
+      <w:pPr>
+        <w:rPr>
+          <w:rFonts w:ascii="Times New Roman" w:hAnsi="Times New Roman" w:cs="Times New Roman"/>
+          <w:sz w:val="21"/>
+          <w:lang w:val="en-US"/>
+        </w:rPr>
+      </w:pPr>
+    </w:p>
+    <w:p>
+      <w:pPr>
+        <w:rPr>
+          <w:rFonts w:ascii="Times New Roman" w:eastAsia="Times New Roman" w:hAnsi="Times New Roman" w:cs="Times New Roman"/>
+          <w:sz w:val="36"/>
+          <w:szCs w:val="42"/>
+          <w:shd w:val="clear" w:color="auto" w:fill="FFFFFF"/>
+          <w:lang w:val="en-US" w:eastAsia="sv-SE"/>
+        </w:rPr>
+      </w:pPr>
+      <w:r>
+        <w:rPr>
+          <w:rFonts w:ascii="Times New Roman" w:eastAsia="Times New Roman" w:hAnsi="Times New Roman" w:cs="Times New Roman"/>
+          <w:sz w:val="36"/>
+          <w:szCs w:val="42"/>
+          <w:shd w:val="clear" w:color="auto" w:fill="FFFFFF"/>
+          <w:lang w:val="en-US" w:eastAsia="sv-SE"/>
+        </w:rPr>
+        <w:t>Define system handling of input/output events</w:t>
+      </w:r>
+    </w:p>
+    <w:p>
+      <w:pPr>
+        <w:rPr>
+          <w:rFonts w:ascii="Times New Roman" w:eastAsia="Times New Roman" w:hAnsi="Times New Roman" w:cs="Times New Roman"/>
+          <w:sz w:val="21"/>
+          <w:lang w:val="en-US" w:eastAsia="sv-SE"/>
+        </w:rPr>
+      </w:pPr>
+    </w:p>
+    <w:p>
+      <w:pPr>
+        <w:pStyle w:val="Liststycke"/>
+        <w:rPr>
+          <w:rFonts w:ascii="Times New Roman" w:eastAsia="Times New Roman" w:hAnsi="Times New Roman" w:cs="Times New Roman"/>
+          <w:b/>
+          <w:sz w:val="22"/>
+          <w:lang w:val="en-US" w:eastAsia="sv-SE"/>
+        </w:rPr>
+      </w:pPr>
+      <w:r>
+        <w:rPr>
+          <w:rFonts w:ascii="Times New Roman" w:eastAsia="Times New Roman" w:hAnsi="Times New Roman" w:cs="Times New Roman"/>
+          <w:b/>
+          <w:sz w:val="22"/>
+          <w:lang w:val="en-US" w:eastAsia="sv-SE"/>
+        </w:rPr>
+        <w:t>Input</w:t>
+      </w:r>
+    </w:p>
+    <w:p>
+      <w:pPr>
+        <w:pStyle w:val="Liststycke"/>
+        <w:numPr>
+          <w:ilvl w:val="0"/>
+          <w:numId w:val="5"/>
+        </w:numPr>
+        <w:rPr>
+          <w:rFonts w:ascii="Times New Roman" w:eastAsia="Times New Roman" w:hAnsi="Times New Roman" w:cs="Times New Roman"/>
+          <w:sz w:val="22"/>
+          <w:lang w:val="en-US" w:eastAsia="sv-SE"/>
+        </w:rPr>
+      </w:pPr>
+      <w:r>
+        <w:rPr>
+          <w:rFonts w:ascii="Times New Roman" w:eastAsia="Times New Roman" w:hAnsi="Times New Roman" w:cs="Times New Roman"/>
+          <w:sz w:val="22"/>
+          <w:lang w:val="en-US" w:eastAsia="sv-SE"/>
+        </w:rPr>
+        <w:t>Input from configuration files - HQ (exchange rate and box of cash for each site</w:t>
+      </w:r>
+      <w:r>
+        <w:rPr>
+          <w:rFonts w:ascii="Times New Roman" w:eastAsia="Times New Roman" w:hAnsi="Times New Roman" w:cs="Times New Roman"/>
+          <w:sz w:val="22"/>
+          <w:lang w:val="en-US" w:eastAsia="sv-SE"/>
+        </w:rPr>
+        <w:t>)</w:t>
+      </w:r>
+    </w:p>
+    <w:p>
+      <w:pPr>
+        <w:pStyle w:val="Liststycke"/>
+        <w:numPr>
+          <w:ilvl w:val="0"/>
+          <w:numId w:val="5"/>
+        </w:numPr>
+        <w:rPr>
+          <w:rFonts w:ascii="Times New Roman" w:eastAsia="Times New Roman" w:hAnsi="Times New Roman" w:cs="Times New Roman"/>
+          <w:sz w:val="22"/>
+          <w:lang w:val="en-US" w:eastAsia="sv-SE"/>
+        </w:rPr>
+      </w:pPr>
+      <w:r>
+        <w:rPr>
+          <w:rFonts w:ascii="Times New Roman" w:eastAsia="Times New Roman" w:hAnsi="Times New Roman" w:cs="Times New Roman"/>
+          <w:sz w:val="22"/>
+          <w:lang w:val="en-US" w:eastAsia="sv-SE"/>
+        </w:rPr>
+        <w:t>Input from orders from Clients</w:t>
+      </w:r>
+    </w:p>
+    <w:p>
+      <w:pPr>
+        <w:pStyle w:val="Liststycke"/>
+        <w:rPr>
+          <w:rFonts w:ascii="Times New Roman" w:eastAsia="Times New Roman" w:hAnsi="Times New Roman" w:cs="Times New Roman"/>
+          <w:b/>
+          <w:sz w:val="22"/>
+          <w:lang w:val="en-US" w:eastAsia="sv-SE"/>
+        </w:rPr>
+      </w:pPr>
+      <w:r>
+        <w:rPr>
+          <w:rFonts w:ascii="Times New Roman" w:eastAsia="Times New Roman" w:hAnsi="Times New Roman" w:cs="Times New Roman"/>
+          <w:b/>
+          <w:sz w:val="22"/>
+          <w:lang w:val="en-US" w:eastAsia="sv-SE"/>
+        </w:rPr>
+        <w:t>Output</w:t>
+      </w:r>
+    </w:p>
+    <w:p>
+      <w:pPr>
+        <w:pStyle w:val="Liststycke"/>
+        <w:numPr>
+          <w:ilvl w:val="0"/>
+          <w:numId w:val="5"/>
+        </w:numPr>
+        <w:rPr>
+          <w:rFonts w:ascii="Times New Roman" w:eastAsia="Times New Roman" w:hAnsi="Times New Roman" w:cs="Times New Roman"/>
+          <w:sz w:val="22"/>
+          <w:lang w:val="en-US" w:eastAsia="sv-SE"/>
+        </w:rPr>
+      </w:pPr>
+      <w:r>
+        <w:rPr>
+          <w:rFonts w:ascii="Times New Roman" w:eastAsia="Times New Roman" w:hAnsi="Times New Roman" w:cs="Times New Roman"/>
+          <w:sz w:val="22"/>
+          <w:lang w:val="en-US" w:eastAsia="sv-SE"/>
+        </w:rPr>
+        <w:t>Each transaction from each site</w:t>
+      </w:r>
+    </w:p>
+    <w:p>
+      <w:pPr>
+        <w:pStyle w:val="Liststycke"/>
+        <w:numPr>
+          <w:ilvl w:val="0"/>
+          <w:numId w:val="5"/>
+        </w:numPr>
+        <w:rPr>
+          <w:rFonts w:ascii="Times New Roman" w:eastAsia="Times New Roman" w:hAnsi="Times New Roman" w:cs="Times New Roman"/>
+          <w:sz w:val="22"/>
+          <w:lang w:val="en-US" w:eastAsia="sv-SE"/>
+        </w:rPr>
+      </w:pPr>
+      <w:r>
+        <w:rPr>
+          <w:rFonts w:ascii="Times New Roman" w:eastAsia="Times New Roman" w:hAnsi="Times New Roman" w:cs="Times New Roman"/>
+          <w:sz w:val="22"/>
+          <w:lang w:val="en-US" w:eastAsia="sv-SE"/>
+        </w:rPr>
+        <w:t>Full r</w:t>
+      </w:r>
+      <w:r>
+        <w:rPr>
+          <w:rFonts w:ascii="Times New Roman" w:eastAsia="Times New Roman" w:hAnsi="Times New Roman" w:cs="Times New Roman"/>
+          <w:sz w:val="22"/>
+          <w:lang w:val="en-US" w:eastAsia="sv-SE"/>
+        </w:rPr>
+        <w:t>eport</w:t>
+      </w:r>
+      <w:r>
+        <w:rPr>
+          <w:rFonts w:ascii="Times New Roman" w:eastAsia="Times New Roman" w:hAnsi="Times New Roman" w:cs="Times New Roman"/>
+          <w:sz w:val="22"/>
+          <w:lang w:val="en-US" w:eastAsia="sv-SE"/>
+        </w:rPr>
+        <w:t xml:space="preserve"> after each day from all sites</w:t>
+      </w:r>
+      <w:r>
+        <w:rPr>
+          <w:rFonts w:ascii="Times New Roman" w:eastAsia="Times New Roman" w:hAnsi="Times New Roman" w:cs="Times New Roman"/>
+          <w:sz w:val="22"/>
+          <w:lang w:val="en-US" w:eastAsia="sv-SE"/>
+        </w:rPr>
+        <w:t xml:space="preserve"> to Class South and then to HQ</w:t>
+      </w:r>
+    </w:p>
+    <w:p>
+      <w:pPr>
+        <w:pStyle w:val="Liststycke"/>
+        <w:rPr>
+          <w:rFonts w:ascii="Times New Roman" w:eastAsia="Times New Roman" w:hAnsi="Times New Roman" w:cs="Times New Roman"/>
+          <w:b/>
+          <w:sz w:val="22"/>
+          <w:lang w:val="en-US" w:eastAsia="sv-SE"/>
+        </w:rPr>
+      </w:pPr>
+    </w:p>
+    <w:p>
+      <w:pPr>
+        <w:rPr>
+          <w:rFonts w:ascii="Times New Roman" w:hAnsi="Times New Roman" w:cs="Times New Roman"/>
+          <w:sz w:val="21"/>
+          <w:lang w:val="en-US"/>
+        </w:rPr>
+      </w:pPr>
+    </w:p>
+    <w:p>
+      <w:pPr>
+        <w:rPr>
+          <w:rFonts w:ascii="Times New Roman" w:eastAsia="Times New Roman" w:hAnsi="Times New Roman" w:cs="Times New Roman"/>
+          <w:sz w:val="36"/>
+          <w:szCs w:val="42"/>
+          <w:shd w:val="clear" w:color="auto" w:fill="FFFFFF"/>
+          <w:lang w:val="en-US" w:eastAsia="sv-SE"/>
+        </w:rPr>
+      </w:pPr>
+      <w:r>
+        <w:rPr>
+          <w:rFonts w:ascii="Times New Roman" w:eastAsia="Times New Roman" w:hAnsi="Times New Roman" w:cs="Times New Roman"/>
+          <w:sz w:val="36"/>
+          <w:szCs w:val="42"/>
+          <w:shd w:val="clear" w:color="auto" w:fill="FFFFFF"/>
+          <w:lang w:val="en-US" w:eastAsia="sv-SE"/>
+        </w:rPr>
+        <w:t>Define non-functional system requirements</w:t>
+      </w:r>
+    </w:p>
+    <w:p>
+      <w:pPr>
+        <w:rPr>
+          <w:rFonts w:ascii="Times New Roman" w:eastAsia="Times New Roman" w:hAnsi="Times New Roman" w:cs="Times New Roman"/>
+          <w:lang w:val="en-US" w:eastAsia="sv-SE"/>
+        </w:rPr>
+      </w:pPr>
+    </w:p>
+    <w:p>
+      <w:pPr>
+        <w:pStyle w:val="Liststycke"/>
+        <w:numPr>
+          <w:ilvl w:val="0"/>
+          <w:numId w:val="6"/>
+        </w:numPr>
+        <w:rPr>
+          <w:rFonts w:ascii="Times New Roman" w:eastAsia="Times New Roman" w:hAnsi="Times New Roman" w:cs="Times New Roman"/>
+          <w:lang w:val="en-US" w:eastAsia="sv-SE"/>
+        </w:rPr>
+      </w:pPr>
+      <w:r>
+        <w:rPr>
+          <w:rFonts w:ascii="Times New Roman" w:eastAsia="Times New Roman" w:hAnsi="Times New Roman" w:cs="Times New Roman"/>
+          <w:lang w:val="en-US" w:eastAsia="sv-SE"/>
+        </w:rPr>
+        <w:t>…</w:t>
+      </w:r>
+    </w:p>
+    <w:p>
+      <w:pPr>
+        <w:rPr>
+          <w:rFonts w:ascii="Times New Roman" w:hAnsi="Times New Roman" w:cs="Times New Roman"/>
+          <w:sz w:val="36"/>
+          <w:lang w:val="en-US"/>
+        </w:rPr>
+      </w:pPr>
+    </w:p>
+    <w:p>
+      <w:pPr>
+        <w:rPr>
+          <w:rFonts w:ascii="Times New Roman" w:hAnsi="Times New Roman" w:cs="Times New Roman"/>
+          <w:sz w:val="36"/>
+          <w:lang w:val="en-US"/>
+        </w:rPr>
+      </w:pPr>
+      <w:r>
+        <w:rPr>
+          <w:rFonts w:ascii="Times New Roman" w:hAnsi="Times New Roman" w:cs="Times New Roman"/>
+          <w:sz w:val="36"/>
+          <w:lang w:val="en-US"/>
+        </w:rPr>
+        <w:t>General for project</w:t>
+      </w:r>
+    </w:p>
+    <w:p>
+      <w:pPr>
+        <w:rPr>
+          <w:rFonts w:ascii="Times New Roman" w:hAnsi="Times New Roman" w:cs="Times New Roman"/>
+          <w:sz w:val="36"/>
+          <w:lang w:val="en-US"/>
+        </w:rPr>
+      </w:pPr>
+    </w:p>
+    <w:p>
+      <w:pPr>
+        <w:pStyle w:val="Liststycke"/>
+        <w:numPr>
+          <w:ilvl w:val="0"/>
+          <w:numId w:val="6"/>
+        </w:numPr>
+        <w:rPr>
+          <w:rFonts w:ascii="Times New Roman" w:hAnsi="Times New Roman" w:cs="Times New Roman"/>
+        </w:rPr>
+      </w:pPr>
+      <w:r>
+        <w:rPr>
+          <w:rFonts w:ascii="Times New Roman" w:hAnsi="Times New Roman" w:cs="Times New Roman"/>
+        </w:rPr>
+        <w:t>Kommunikationen sker i Slack</w:t>
+      </w:r>
+    </w:p>
+    <w:p>
+      <w:pPr>
+        <w:pStyle w:val="Liststycke"/>
+        <w:numPr>
+          <w:ilvl w:val="0"/>
+          <w:numId w:val="6"/>
+        </w:numPr>
+        <w:rPr>
+          <w:rFonts w:ascii="Times New Roman" w:hAnsi="Times New Roman" w:cs="Times New Roman"/>
+        </w:rPr>
+      </w:pPr>
+      <w:r>
+        <w:rPr>
+          <w:rFonts w:ascii="Times New Roman" w:hAnsi="Times New Roman" w:cs="Times New Roman"/>
+        </w:rPr>
+        <w:t xml:space="preserve">Projektet sparas och arbetas i </w:t>
+      </w:r>
+      <w:proofErr w:type="spellStart"/>
+      <w:r>
+        <w:rPr>
+          <w:rFonts w:ascii="Times New Roman" w:hAnsi="Times New Roman" w:cs="Times New Roman"/>
+        </w:rPr>
+        <w:t>GitHub</w:t>
+      </w:r>
+      <w:proofErr w:type="spellEnd"/>
+    </w:p>
+    <w:p>
+      <w:pPr>
+        <w:pStyle w:val="Liststycke"/>
+        <w:numPr>
+          <w:ilvl w:val="0"/>
+          <w:numId w:val="6"/>
+        </w:numPr>
+        <w:rPr>
+          <w:rFonts w:ascii="Times New Roman" w:hAnsi="Times New Roman" w:cs="Times New Roman"/>
+        </w:rPr>
+      </w:pPr>
+      <w:r>
+        <w:rPr>
+          <w:rFonts w:ascii="Times New Roman" w:hAnsi="Times New Roman" w:cs="Times New Roman"/>
+        </w:rPr>
+        <w:t>Ge feedback på varje persons kodning</w:t>
+      </w:r>
+    </w:p>
+    <w:p>
+      <w:pPr>
+        <w:pStyle w:val="Liststycke"/>
+        <w:numPr>
+          <w:ilvl w:val="0"/>
+          <w:numId w:val="6"/>
+        </w:numPr>
+        <w:rPr>
+          <w:rFonts w:ascii="Times New Roman" w:hAnsi="Times New Roman" w:cs="Times New Roman"/>
+        </w:rPr>
+      </w:pPr>
+      <w:r>
+        <w:rPr>
+          <w:rFonts w:ascii="Times New Roman" w:hAnsi="Times New Roman" w:cs="Times New Roman"/>
+        </w:rPr>
+        <w:t>Koden skall vara läsbar, så bra variabelnamn som möjligt och underhållsbar</w:t>
+      </w:r>
+    </w:p>
+    <w:p>
+      <w:pPr>
+        <w:pStyle w:val="Liststycke"/>
+        <w:numPr>
+          <w:ilvl w:val="1"/>
+          <w:numId w:val="6"/>
+        </w:numPr>
+        <w:rPr>
+          <w:rFonts w:ascii="Times New Roman" w:hAnsi="Times New Roman" w:cs="Times New Roman"/>
+        </w:rPr>
+      </w:pPr>
+      <w:r>
+        <w:rPr>
+          <w:rFonts w:ascii="Times New Roman" w:hAnsi="Times New Roman" w:cs="Times New Roman"/>
+        </w:rPr>
+        <w:t xml:space="preserve">Kommentarer </w:t>
+      </w:r>
+      <w:r>
+        <w:rPr>
+          <w:rFonts w:ascii="Times New Roman" w:hAnsi="Times New Roman" w:cs="Times New Roman"/>
+        </w:rPr>
+        <w:sym w:font="Wingdings" w:char="F0E0"/>
+      </w:r>
+      <w:r>
+        <w:rPr>
+          <w:rFonts w:ascii="Times New Roman" w:hAnsi="Times New Roman" w:cs="Times New Roman"/>
+        </w:rPr>
+        <w:t xml:space="preserve"> Skall finnas på varje klass och där det behövs i koden</w:t>
+      </w:r>
+    </w:p>
+    <w:p>
+      <w:pPr>
+        <w:rPr>
+          <w:rFonts w:ascii="Times New Roman" w:hAnsi="Times New Roman" w:cs="Times New Roman"/>
+          <w:sz w:val="36"/>
+          <w:lang w:val="en-US"/>
+        </w:rPr>
+      </w:pPr>
+      <w:r>
+        <w:rPr>
+          <w:rFonts w:ascii="Times New Roman" w:hAnsi="Times New Roman" w:cs="Times New Roman"/>
+          <w:sz w:val="36"/>
+          <w:lang w:val="en-US"/>
+        </w:rPr>
+        <w:lastRenderedPageBreak/>
+        <w:t>Questions</w:t>
+      </w:r>
+    </w:p>
+    <w:p>
+      <w:pPr>
+        <w:pStyle w:val="Liststycke"/>
+        <w:numPr>
+          <w:ilvl w:val="0"/>
+          <w:numId w:val="1"/>
+        </w:numPr>
+        <w:rPr>
+          <w:rFonts w:ascii="Times New Roman" w:hAnsi="Times New Roman" w:cs="Times New Roman"/>
+        </w:rPr>
+      </w:pPr>
+      <w:r>
+        <w:rPr>
+          <w:rFonts w:ascii="Times New Roman" w:hAnsi="Times New Roman" w:cs="Times New Roman"/>
+        </w:rPr>
+        <w:t>Vilken filtyp skall konfigurationsfilen vara i?</w:t>
+      </w:r>
+    </w:p>
+    <w:p>
+      <w:pPr>
+        <w:pStyle w:val="Liststycke"/>
+        <w:numPr>
+          <w:ilvl w:val="0"/>
+          <w:numId w:val="1"/>
+        </w:numPr>
+        <w:rPr>
+          <w:rFonts w:ascii="Times New Roman" w:hAnsi="Times New Roman" w:cs="Times New Roman"/>
+        </w:rPr>
+      </w:pPr>
+      <w:r>
+        <w:rPr>
+          <w:rFonts w:ascii="Times New Roman" w:hAnsi="Times New Roman" w:cs="Times New Roman"/>
+        </w:rPr>
+        <w:t>Kommer vi få konfigurationsfilen från kunden eller ska vi skapa upp den själva?</w:t>
+      </w:r>
+    </w:p>
+    <w:p>
+      <w:pPr>
+        <w:pStyle w:val="Liststycke"/>
+        <w:numPr>
+          <w:ilvl w:val="0"/>
+          <w:numId w:val="1"/>
+        </w:numPr>
+        <w:rPr>
+          <w:rFonts w:ascii="Times New Roman" w:hAnsi="Times New Roman" w:cs="Times New Roman"/>
+        </w:rPr>
+      </w:pPr>
+      <w:r>
+        <w:rPr>
+          <w:rFonts w:ascii="Times New Roman" w:hAnsi="Times New Roman" w:cs="Times New Roman"/>
+        </w:rPr>
+        <w:t>Vad ska konfigurationsfilen innehålla?</w:t>
+      </w:r>
+    </w:p>
+    <w:p>
+      <w:pPr>
+        <w:pStyle w:val="Liststycke"/>
+        <w:numPr>
+          <w:ilvl w:val="0"/>
+          <w:numId w:val="1"/>
+        </w:numPr>
+        <w:rPr>
+          <w:rFonts w:ascii="Times New Roman" w:hAnsi="Times New Roman" w:cs="Times New Roman"/>
+        </w:rPr>
+      </w:pPr>
+      <w:r>
+        <w:rPr>
+          <w:rFonts w:ascii="Times New Roman" w:hAnsi="Times New Roman" w:cs="Times New Roman"/>
+        </w:rPr>
+        <w:t>Hur matar vi in hur mycket pengar varje Site ska ha?</w:t>
+      </w:r>
+    </w:p>
+    <w:p>
+      <w:pPr>
+        <w:pStyle w:val="Liststycke"/>
+        <w:numPr>
+          <w:ilvl w:val="0"/>
+          <w:numId w:val="1"/>
+        </w:numPr>
+        <w:rPr>
+          <w:rFonts w:ascii="Times New Roman" w:hAnsi="Times New Roman" w:cs="Times New Roman"/>
+        </w:rPr>
+      </w:pPr>
+      <w:r>
+        <w:rPr>
+          <w:rFonts w:ascii="Times New Roman" w:hAnsi="Times New Roman" w:cs="Times New Roman"/>
+        </w:rPr>
+        <w:t>Hur skall användarna kommunicera med programmet?</w:t>
+      </w:r>
       <w:bookmarkStart w:id="0" w:name="_GoBack"/>
       <w:bookmarkEnd w:id="0"/>
     </w:p>
@@ -350,699 +1123,6 @@
         <w:pStyle w:val="Liststycke"/>
         <w:numPr>
           <w:ilvl w:val="0"/>
-          <w:numId w:val="2"/>
-        </w:numPr>
-        <w:rPr>
-          <w:rFonts w:ascii="Times New Roman" w:eastAsia="Times New Roman" w:hAnsi="Times New Roman" w:cs="Times New Roman"/>
-          <w:sz w:val="22"/>
-          <w:szCs w:val="42"/>
-          <w:shd w:val="clear" w:color="auto" w:fill="FFFFFF"/>
-          <w:lang w:val="en-US" w:eastAsia="sv-SE"/>
-        </w:rPr>
-      </w:pPr>
-      <w:r>
-        <w:rPr>
-          <w:rFonts w:ascii="Times New Roman" w:eastAsia="Times New Roman" w:hAnsi="Times New Roman" w:cs="Times New Roman"/>
-          <w:sz w:val="22"/>
-          <w:szCs w:val="42"/>
-          <w:shd w:val="clear" w:color="auto" w:fill="FFFFFF"/>
-          <w:lang w:val="en-US" w:eastAsia="sv-SE"/>
-        </w:rPr>
-        <w:t>Create report after each day with full information of all transactions for each site</w:t>
-      </w:r>
-    </w:p>
-    <w:p>
-      <w:pPr>
-        <w:rPr>
-          <w:rFonts w:ascii="Times New Roman" w:eastAsia="Times New Roman" w:hAnsi="Times New Roman" w:cs="Times New Roman"/>
-          <w:sz w:val="22"/>
-          <w:szCs w:val="42"/>
-          <w:shd w:val="clear" w:color="auto" w:fill="FFFFFF"/>
-          <w:lang w:val="en-US" w:eastAsia="sv-SE"/>
-        </w:rPr>
-      </w:pPr>
-    </w:p>
-    <w:p>
-      <w:pPr>
-        <w:rPr>
-          <w:rFonts w:ascii="Times New Roman" w:eastAsia="Times New Roman" w:hAnsi="Times New Roman" w:cs="Times New Roman"/>
-          <w:sz w:val="36"/>
-          <w:szCs w:val="42"/>
-          <w:shd w:val="clear" w:color="auto" w:fill="FFFFFF"/>
-          <w:lang w:val="en-US" w:eastAsia="sv-SE"/>
-        </w:rPr>
-      </w:pPr>
-      <w:r>
-        <w:rPr>
-          <w:rFonts w:ascii="Times New Roman" w:eastAsia="Times New Roman" w:hAnsi="Times New Roman" w:cs="Times New Roman"/>
-          <w:sz w:val="36"/>
-          <w:szCs w:val="42"/>
-          <w:shd w:val="clear" w:color="auto" w:fill="FFFFFF"/>
-          <w:lang w:val="en-US" w:eastAsia="sv-SE"/>
-        </w:rPr>
-        <w:t xml:space="preserve">Define </w:t>
-      </w:r>
-      <w:r>
-        <w:rPr>
-          <w:rFonts w:ascii="Times New Roman" w:eastAsia="Times New Roman" w:hAnsi="Times New Roman" w:cs="Times New Roman"/>
-          <w:sz w:val="36"/>
-          <w:szCs w:val="42"/>
-          <w:shd w:val="clear" w:color="auto" w:fill="FFFFFF"/>
-          <w:lang w:val="en-US" w:eastAsia="sv-SE"/>
-        </w:rPr>
-        <w:t>the users of the application</w:t>
-      </w:r>
-    </w:p>
-    <w:p>
-      <w:pPr>
-        <w:rPr>
-          <w:rFonts w:ascii="Times New Roman" w:eastAsia="Times New Roman" w:hAnsi="Times New Roman" w:cs="Times New Roman"/>
-          <w:sz w:val="21"/>
-          <w:lang w:val="en-US" w:eastAsia="sv-SE"/>
-        </w:rPr>
-      </w:pPr>
-    </w:p>
-    <w:p>
-      <w:pPr>
-        <w:pStyle w:val="Liststycke"/>
-        <w:numPr>
-          <w:ilvl w:val="0"/>
-          <w:numId w:val="4"/>
-        </w:numPr>
-        <w:rPr>
-          <w:rFonts w:ascii="Times New Roman" w:eastAsia="Times New Roman" w:hAnsi="Times New Roman" w:cs="Times New Roman"/>
-          <w:sz w:val="21"/>
-          <w:lang w:val="en-US" w:eastAsia="sv-SE"/>
-        </w:rPr>
-      </w:pPr>
-      <w:r>
-        <w:rPr>
-          <w:rFonts w:ascii="Times New Roman" w:eastAsia="Times New Roman" w:hAnsi="Times New Roman" w:cs="Times New Roman"/>
-          <w:sz w:val="21"/>
-          <w:lang w:val="en-US" w:eastAsia="sv-SE"/>
-        </w:rPr>
-        <w:t xml:space="preserve">Clients </w:t>
-      </w:r>
-      <w:r>
-        <w:rPr>
-          <w:rFonts w:ascii="Times New Roman" w:eastAsia="Times New Roman" w:hAnsi="Times New Roman" w:cs="Times New Roman"/>
-          <w:sz w:val="21"/>
-          <w:lang w:val="en-US" w:eastAsia="sv-SE"/>
-        </w:rPr>
-        <w:t>=</w:t>
-      </w:r>
-      <w:r>
-        <w:rPr>
-          <w:rFonts w:ascii="Times New Roman" w:eastAsia="Times New Roman" w:hAnsi="Times New Roman" w:cs="Times New Roman"/>
-          <w:sz w:val="21"/>
-          <w:lang w:val="en-US" w:eastAsia="sv-SE"/>
-        </w:rPr>
-        <w:t xml:space="preserve"> </w:t>
-      </w:r>
-      <w:r>
-        <w:rPr>
-          <w:rFonts w:ascii="Times New Roman" w:eastAsia="Times New Roman" w:hAnsi="Times New Roman" w:cs="Times New Roman"/>
-          <w:sz w:val="21"/>
-          <w:lang w:val="en-US" w:eastAsia="sv-SE"/>
-        </w:rPr>
-        <w:t>User</w:t>
-      </w:r>
-      <w:r>
-        <w:rPr>
-          <w:rFonts w:ascii="Times New Roman" w:eastAsia="Times New Roman" w:hAnsi="Times New Roman" w:cs="Times New Roman"/>
-          <w:sz w:val="21"/>
-          <w:lang w:val="en-US" w:eastAsia="sv-SE"/>
-        </w:rPr>
-        <w:t xml:space="preserve"> (company/each person making orders)</w:t>
-      </w:r>
-      <w:r>
-        <w:rPr>
-          <w:rFonts w:ascii="Times New Roman" w:eastAsia="Times New Roman" w:hAnsi="Times New Roman" w:cs="Times New Roman"/>
-          <w:sz w:val="21"/>
-          <w:lang w:val="en-US" w:eastAsia="sv-SE"/>
-        </w:rPr>
-        <w:t xml:space="preserve"> of the system (</w:t>
-      </w:r>
-      <w:r>
-        <w:rPr>
-          <w:rFonts w:ascii="Times New Roman" w:eastAsia="Times New Roman" w:hAnsi="Times New Roman" w:cs="Times New Roman"/>
-          <w:sz w:val="21"/>
-          <w:lang w:val="en-US" w:eastAsia="sv-SE"/>
-        </w:rPr>
-        <w:t>creating orders of buying/selling money)</w:t>
-      </w:r>
-    </w:p>
-    <w:p>
-      <w:pPr>
-        <w:pStyle w:val="Liststycke"/>
-        <w:numPr>
-          <w:ilvl w:val="0"/>
-          <w:numId w:val="4"/>
-        </w:numPr>
-        <w:rPr>
-          <w:rFonts w:ascii="Times New Roman" w:eastAsia="Times New Roman" w:hAnsi="Times New Roman" w:cs="Times New Roman"/>
-          <w:sz w:val="21"/>
-          <w:lang w:val="en-US" w:eastAsia="sv-SE"/>
-        </w:rPr>
-      </w:pPr>
-    </w:p>
-    <w:p>
-      <w:pPr>
-        <w:rPr>
-          <w:rFonts w:ascii="Times New Roman" w:hAnsi="Times New Roman" w:cs="Times New Roman"/>
-          <w:sz w:val="21"/>
-          <w:lang w:val="en-US"/>
-        </w:rPr>
-      </w:pPr>
-    </w:p>
-    <w:p>
-      <w:pPr>
-        <w:rPr>
-          <w:rFonts w:ascii="Times New Roman" w:eastAsia="Times New Roman" w:hAnsi="Times New Roman" w:cs="Times New Roman"/>
-          <w:sz w:val="36"/>
-          <w:szCs w:val="42"/>
-          <w:shd w:val="clear" w:color="auto" w:fill="FFFFFF"/>
-          <w:lang w:val="en-US" w:eastAsia="sv-SE"/>
-        </w:rPr>
-      </w:pPr>
-      <w:r>
-        <w:rPr>
-          <w:rFonts w:ascii="Times New Roman" w:eastAsia="Times New Roman" w:hAnsi="Times New Roman" w:cs="Times New Roman"/>
-          <w:sz w:val="36"/>
-          <w:szCs w:val="42"/>
-          <w:shd w:val="clear" w:color="auto" w:fill="FFFFFF"/>
-          <w:lang w:val="en-US" w:eastAsia="sv-SE"/>
-        </w:rPr>
-        <w:t>Describe the main purpose of the System</w:t>
-      </w:r>
-    </w:p>
-    <w:p>
-      <w:pPr>
-        <w:rPr>
-          <w:rFonts w:ascii="Times New Roman" w:eastAsia="Times New Roman" w:hAnsi="Times New Roman" w:cs="Times New Roman"/>
-          <w:sz w:val="21"/>
-          <w:lang w:val="en-US" w:eastAsia="sv-SE"/>
-        </w:rPr>
-      </w:pPr>
-    </w:p>
-    <w:p>
-      <w:pPr>
-        <w:pStyle w:val="Liststycke"/>
-        <w:numPr>
-          <w:ilvl w:val="0"/>
-          <w:numId w:val="2"/>
-        </w:numPr>
-        <w:rPr>
-          <w:rFonts w:ascii="Times New Roman" w:eastAsia="Times New Roman" w:hAnsi="Times New Roman" w:cs="Times New Roman"/>
-          <w:sz w:val="22"/>
-          <w:szCs w:val="42"/>
-          <w:shd w:val="clear" w:color="auto" w:fill="FFFFFF"/>
-          <w:lang w:val="en-US" w:eastAsia="sv-SE"/>
-        </w:rPr>
-      </w:pPr>
-      <w:r>
-        <w:rPr>
-          <w:rFonts w:ascii="Times New Roman" w:eastAsia="Times New Roman" w:hAnsi="Times New Roman" w:cs="Times New Roman"/>
-          <w:sz w:val="22"/>
-          <w:szCs w:val="42"/>
-          <w:shd w:val="clear" w:color="auto" w:fill="FFFFFF"/>
-          <w:lang w:val="en-US" w:eastAsia="sv-SE"/>
-        </w:rPr>
-        <w:t xml:space="preserve">The system should </w:t>
-      </w:r>
-      <w:r>
-        <w:rPr>
-          <w:rFonts w:ascii="Times New Roman" w:eastAsia="Times New Roman" w:hAnsi="Times New Roman" w:cs="Times New Roman"/>
-          <w:sz w:val="22"/>
-          <w:szCs w:val="42"/>
-          <w:shd w:val="clear" w:color="auto" w:fill="FFFFFF"/>
-          <w:lang w:val="en-US" w:eastAsia="sv-SE"/>
-        </w:rPr>
-        <w:t xml:space="preserve">hold different sites </w:t>
-      </w:r>
-    </w:p>
-    <w:p>
-      <w:pPr>
-        <w:pStyle w:val="Liststycke"/>
-        <w:numPr>
-          <w:ilvl w:val="0"/>
-          <w:numId w:val="2"/>
-        </w:numPr>
-        <w:rPr>
-          <w:rFonts w:ascii="Times New Roman" w:eastAsia="Times New Roman" w:hAnsi="Times New Roman" w:cs="Times New Roman"/>
-          <w:sz w:val="22"/>
-          <w:szCs w:val="42"/>
-          <w:shd w:val="clear" w:color="auto" w:fill="FFFFFF"/>
-          <w:lang w:val="en-US" w:eastAsia="sv-SE"/>
-        </w:rPr>
-      </w:pPr>
-      <w:r>
-        <w:rPr>
-          <w:rFonts w:ascii="Times New Roman" w:eastAsia="Times New Roman" w:hAnsi="Times New Roman" w:cs="Times New Roman"/>
-          <w:sz w:val="22"/>
-          <w:szCs w:val="42"/>
-          <w:shd w:val="clear" w:color="auto" w:fill="FFFFFF"/>
-          <w:lang w:val="en-US" w:eastAsia="sv-SE"/>
-        </w:rPr>
-        <w:t>Each site should be able to hold a “prepared box of cash” throughout a day (a new box is delivered each day)</w:t>
-      </w:r>
-    </w:p>
-    <w:p>
-      <w:pPr>
-        <w:rPr>
-          <w:rFonts w:ascii="Times New Roman" w:hAnsi="Times New Roman" w:cs="Times New Roman"/>
-          <w:sz w:val="21"/>
-          <w:lang w:val="en-US"/>
-        </w:rPr>
-      </w:pPr>
-    </w:p>
-    <w:p>
-      <w:pPr>
-        <w:rPr>
-          <w:rFonts w:ascii="Times New Roman" w:eastAsia="Times New Roman" w:hAnsi="Times New Roman" w:cs="Times New Roman"/>
-          <w:sz w:val="36"/>
-          <w:szCs w:val="42"/>
-          <w:shd w:val="clear" w:color="auto" w:fill="FFFFFF"/>
-          <w:lang w:val="en-US" w:eastAsia="sv-SE"/>
-        </w:rPr>
-      </w:pPr>
-      <w:r>
-        <w:rPr>
-          <w:rFonts w:ascii="Times New Roman" w:eastAsia="Times New Roman" w:hAnsi="Times New Roman" w:cs="Times New Roman"/>
-          <w:sz w:val="36"/>
-          <w:szCs w:val="42"/>
-          <w:shd w:val="clear" w:color="auto" w:fill="FFFFFF"/>
-          <w:lang w:val="en-US" w:eastAsia="sv-SE"/>
-        </w:rPr>
-        <w:t>Define system handling of input/output events</w:t>
-      </w:r>
-    </w:p>
-    <w:p>
-      <w:pPr>
-        <w:rPr>
-          <w:rFonts w:ascii="Times New Roman" w:eastAsia="Times New Roman" w:hAnsi="Times New Roman" w:cs="Times New Roman"/>
-          <w:sz w:val="21"/>
-          <w:lang w:val="en-US" w:eastAsia="sv-SE"/>
-        </w:rPr>
-      </w:pPr>
-    </w:p>
-    <w:p>
-      <w:pPr>
-        <w:pStyle w:val="Liststycke"/>
-        <w:rPr>
-          <w:rFonts w:ascii="Times New Roman" w:eastAsia="Times New Roman" w:hAnsi="Times New Roman" w:cs="Times New Roman"/>
-          <w:b/>
-          <w:sz w:val="22"/>
-          <w:lang w:val="en-US" w:eastAsia="sv-SE"/>
-        </w:rPr>
-      </w:pPr>
-      <w:r>
-        <w:rPr>
-          <w:rFonts w:ascii="Times New Roman" w:eastAsia="Times New Roman" w:hAnsi="Times New Roman" w:cs="Times New Roman"/>
-          <w:b/>
-          <w:sz w:val="22"/>
-          <w:lang w:val="en-US" w:eastAsia="sv-SE"/>
-        </w:rPr>
-        <w:t>Input</w:t>
-      </w:r>
-    </w:p>
-    <w:p>
-      <w:pPr>
-        <w:pStyle w:val="Liststycke"/>
-        <w:numPr>
-          <w:ilvl w:val="0"/>
-          <w:numId w:val="5"/>
-        </w:numPr>
-        <w:rPr>
-          <w:rFonts w:ascii="Times New Roman" w:eastAsia="Times New Roman" w:hAnsi="Times New Roman" w:cs="Times New Roman"/>
-          <w:sz w:val="22"/>
-          <w:lang w:val="en-US" w:eastAsia="sv-SE"/>
-        </w:rPr>
-      </w:pPr>
-      <w:r>
-        <w:rPr>
-          <w:rFonts w:ascii="Times New Roman" w:eastAsia="Times New Roman" w:hAnsi="Times New Roman" w:cs="Times New Roman"/>
-          <w:sz w:val="22"/>
-          <w:lang w:val="en-US" w:eastAsia="sv-SE"/>
-        </w:rPr>
-        <w:t>Input from configuration files - HQ (exchange rate and box of cash for each site</w:t>
-      </w:r>
-      <w:r>
-        <w:rPr>
-          <w:rFonts w:ascii="Times New Roman" w:eastAsia="Times New Roman" w:hAnsi="Times New Roman" w:cs="Times New Roman"/>
-          <w:sz w:val="22"/>
-          <w:lang w:val="en-US" w:eastAsia="sv-SE"/>
-        </w:rPr>
-        <w:t>)</w:t>
-      </w:r>
-    </w:p>
-    <w:p>
-      <w:pPr>
-        <w:pStyle w:val="Liststycke"/>
-        <w:numPr>
-          <w:ilvl w:val="0"/>
-          <w:numId w:val="5"/>
-        </w:numPr>
-        <w:rPr>
-          <w:rFonts w:ascii="Times New Roman" w:eastAsia="Times New Roman" w:hAnsi="Times New Roman" w:cs="Times New Roman"/>
-          <w:sz w:val="22"/>
-          <w:lang w:val="en-US" w:eastAsia="sv-SE"/>
-        </w:rPr>
-      </w:pPr>
-      <w:r>
-        <w:rPr>
-          <w:rFonts w:ascii="Times New Roman" w:eastAsia="Times New Roman" w:hAnsi="Times New Roman" w:cs="Times New Roman"/>
-          <w:sz w:val="22"/>
-          <w:lang w:val="en-US" w:eastAsia="sv-SE"/>
-        </w:rPr>
-        <w:t>Input from orders from Clients</w:t>
-      </w:r>
-    </w:p>
-    <w:p>
-      <w:pPr>
-        <w:pStyle w:val="Liststycke"/>
-        <w:rPr>
-          <w:rFonts w:ascii="Times New Roman" w:eastAsia="Times New Roman" w:hAnsi="Times New Roman" w:cs="Times New Roman"/>
-          <w:b/>
-          <w:sz w:val="22"/>
-          <w:lang w:val="en-US" w:eastAsia="sv-SE"/>
-        </w:rPr>
-      </w:pPr>
-      <w:r>
-        <w:rPr>
-          <w:rFonts w:ascii="Times New Roman" w:eastAsia="Times New Roman" w:hAnsi="Times New Roman" w:cs="Times New Roman"/>
-          <w:b/>
-          <w:sz w:val="22"/>
-          <w:lang w:val="en-US" w:eastAsia="sv-SE"/>
-        </w:rPr>
-        <w:t>Output</w:t>
-      </w:r>
-    </w:p>
-    <w:p>
-      <w:pPr>
-        <w:pStyle w:val="Liststycke"/>
-        <w:numPr>
-          <w:ilvl w:val="0"/>
-          <w:numId w:val="5"/>
-        </w:numPr>
-        <w:rPr>
-          <w:rFonts w:ascii="Times New Roman" w:eastAsia="Times New Roman" w:hAnsi="Times New Roman" w:cs="Times New Roman"/>
-          <w:sz w:val="22"/>
-          <w:lang w:val="en-US" w:eastAsia="sv-SE"/>
-        </w:rPr>
-      </w:pPr>
-      <w:r>
-        <w:rPr>
-          <w:rFonts w:ascii="Times New Roman" w:eastAsia="Times New Roman" w:hAnsi="Times New Roman" w:cs="Times New Roman"/>
-          <w:sz w:val="22"/>
-          <w:lang w:val="en-US" w:eastAsia="sv-SE"/>
-        </w:rPr>
-        <w:t>Each transaction from each site</w:t>
-      </w:r>
-    </w:p>
-    <w:p>
-      <w:pPr>
-        <w:pStyle w:val="Liststycke"/>
-        <w:numPr>
-          <w:ilvl w:val="0"/>
-          <w:numId w:val="5"/>
-        </w:numPr>
-        <w:rPr>
-          <w:rFonts w:ascii="Times New Roman" w:eastAsia="Times New Roman" w:hAnsi="Times New Roman" w:cs="Times New Roman"/>
-          <w:sz w:val="22"/>
-          <w:lang w:val="en-US" w:eastAsia="sv-SE"/>
-        </w:rPr>
-      </w:pPr>
-      <w:r>
-        <w:rPr>
-          <w:rFonts w:ascii="Times New Roman" w:eastAsia="Times New Roman" w:hAnsi="Times New Roman" w:cs="Times New Roman"/>
-          <w:sz w:val="22"/>
-          <w:lang w:val="en-US" w:eastAsia="sv-SE"/>
-        </w:rPr>
-        <w:t>Full r</w:t>
-      </w:r>
-      <w:r>
-        <w:rPr>
-          <w:rFonts w:ascii="Times New Roman" w:eastAsia="Times New Roman" w:hAnsi="Times New Roman" w:cs="Times New Roman"/>
-          <w:sz w:val="22"/>
-          <w:lang w:val="en-US" w:eastAsia="sv-SE"/>
-        </w:rPr>
-        <w:t>eport</w:t>
-      </w:r>
-      <w:r>
-        <w:rPr>
-          <w:rFonts w:ascii="Times New Roman" w:eastAsia="Times New Roman" w:hAnsi="Times New Roman" w:cs="Times New Roman"/>
-          <w:sz w:val="22"/>
-          <w:lang w:val="en-US" w:eastAsia="sv-SE"/>
-        </w:rPr>
-        <w:t xml:space="preserve"> after each day from all sites</w:t>
-      </w:r>
-      <w:r>
-        <w:rPr>
-          <w:rFonts w:ascii="Times New Roman" w:eastAsia="Times New Roman" w:hAnsi="Times New Roman" w:cs="Times New Roman"/>
-          <w:sz w:val="22"/>
-          <w:lang w:val="en-US" w:eastAsia="sv-SE"/>
-        </w:rPr>
-        <w:t xml:space="preserve"> to Class South and then to HQ</w:t>
-      </w:r>
-    </w:p>
-    <w:p>
-      <w:pPr>
-        <w:pStyle w:val="Liststycke"/>
-        <w:rPr>
-          <w:rFonts w:ascii="Times New Roman" w:eastAsia="Times New Roman" w:hAnsi="Times New Roman" w:cs="Times New Roman"/>
-          <w:b/>
-          <w:sz w:val="22"/>
-          <w:lang w:val="en-US" w:eastAsia="sv-SE"/>
-        </w:rPr>
-      </w:pPr>
-    </w:p>
-    <w:p>
-      <w:pPr>
-        <w:rPr>
-          <w:rFonts w:ascii="Times New Roman" w:hAnsi="Times New Roman" w:cs="Times New Roman"/>
-          <w:sz w:val="21"/>
-          <w:lang w:val="en-US"/>
-        </w:rPr>
-      </w:pPr>
-    </w:p>
-    <w:p>
-      <w:pPr>
-        <w:rPr>
-          <w:rFonts w:ascii="Times New Roman" w:eastAsia="Times New Roman" w:hAnsi="Times New Roman" w:cs="Times New Roman"/>
-          <w:sz w:val="36"/>
-          <w:szCs w:val="42"/>
-          <w:shd w:val="clear" w:color="auto" w:fill="FFFFFF"/>
-          <w:lang w:val="en-US" w:eastAsia="sv-SE"/>
-        </w:rPr>
-      </w:pPr>
-      <w:r>
-        <w:rPr>
-          <w:rFonts w:ascii="Times New Roman" w:eastAsia="Times New Roman" w:hAnsi="Times New Roman" w:cs="Times New Roman"/>
-          <w:sz w:val="36"/>
-          <w:szCs w:val="42"/>
-          <w:shd w:val="clear" w:color="auto" w:fill="FFFFFF"/>
-          <w:lang w:val="en-US" w:eastAsia="sv-SE"/>
-        </w:rPr>
-        <w:t>Define non-functional system requirements</w:t>
-      </w:r>
-    </w:p>
-    <w:p>
-      <w:pPr>
-        <w:rPr>
-          <w:rFonts w:ascii="Times New Roman" w:eastAsia="Times New Roman" w:hAnsi="Times New Roman" w:cs="Times New Roman"/>
-          <w:lang w:val="en-US" w:eastAsia="sv-SE"/>
-        </w:rPr>
-      </w:pPr>
-    </w:p>
-    <w:p>
-      <w:pPr>
-        <w:pStyle w:val="Liststycke"/>
-        <w:numPr>
-          <w:ilvl w:val="0"/>
-          <w:numId w:val="6"/>
-        </w:numPr>
-        <w:rPr>
-          <w:rFonts w:ascii="Times New Roman" w:eastAsia="Times New Roman" w:hAnsi="Times New Roman" w:cs="Times New Roman"/>
-          <w:lang w:val="en-US" w:eastAsia="sv-SE"/>
-        </w:rPr>
-      </w:pPr>
-      <w:r>
-        <w:rPr>
-          <w:rFonts w:ascii="Times New Roman" w:eastAsia="Times New Roman" w:hAnsi="Times New Roman" w:cs="Times New Roman"/>
-          <w:lang w:val="en-US" w:eastAsia="sv-SE"/>
-        </w:rPr>
-        <w:t>…</w:t>
-      </w:r>
-    </w:p>
-    <w:p>
-      <w:pPr>
-        <w:rPr>
-          <w:rFonts w:ascii="Times New Roman" w:hAnsi="Times New Roman" w:cs="Times New Roman"/>
-          <w:sz w:val="36"/>
-          <w:lang w:val="en-US"/>
-        </w:rPr>
-      </w:pPr>
-    </w:p>
-    <w:p>
-      <w:pPr>
-        <w:rPr>
-          <w:rFonts w:ascii="Times New Roman" w:hAnsi="Times New Roman" w:cs="Times New Roman"/>
-          <w:sz w:val="36"/>
-          <w:lang w:val="en-US"/>
-        </w:rPr>
-      </w:pPr>
-      <w:r>
-        <w:rPr>
-          <w:rFonts w:ascii="Times New Roman" w:hAnsi="Times New Roman" w:cs="Times New Roman"/>
-          <w:sz w:val="36"/>
-          <w:lang w:val="en-US"/>
-        </w:rPr>
-        <w:t>General for project</w:t>
-      </w:r>
-    </w:p>
-    <w:p>
-      <w:pPr>
-        <w:rPr>
-          <w:rFonts w:ascii="Times New Roman" w:hAnsi="Times New Roman" w:cs="Times New Roman"/>
-          <w:sz w:val="36"/>
-          <w:lang w:val="en-US"/>
-        </w:rPr>
-      </w:pPr>
-    </w:p>
-    <w:p>
-      <w:pPr>
-        <w:pStyle w:val="Liststycke"/>
-        <w:numPr>
-          <w:ilvl w:val="0"/>
-          <w:numId w:val="6"/>
-        </w:numPr>
-        <w:rPr>
-          <w:rFonts w:ascii="Times New Roman" w:hAnsi="Times New Roman" w:cs="Times New Roman"/>
-        </w:rPr>
-      </w:pPr>
-      <w:r>
-        <w:rPr>
-          <w:rFonts w:ascii="Times New Roman" w:hAnsi="Times New Roman" w:cs="Times New Roman"/>
-        </w:rPr>
-        <w:t>Kommunikationen sker i Slack</w:t>
-      </w:r>
-    </w:p>
-    <w:p>
-      <w:pPr>
-        <w:pStyle w:val="Liststycke"/>
-        <w:numPr>
-          <w:ilvl w:val="0"/>
-          <w:numId w:val="6"/>
-        </w:numPr>
-        <w:rPr>
-          <w:rFonts w:ascii="Times New Roman" w:hAnsi="Times New Roman" w:cs="Times New Roman"/>
-        </w:rPr>
-      </w:pPr>
-      <w:r>
-        <w:rPr>
-          <w:rFonts w:ascii="Times New Roman" w:hAnsi="Times New Roman" w:cs="Times New Roman"/>
-        </w:rPr>
-        <w:t xml:space="preserve">Projektet sparas och arbetas i </w:t>
-      </w:r>
-      <w:proofErr w:type="spellStart"/>
-      <w:r>
-        <w:rPr>
-          <w:rFonts w:ascii="Times New Roman" w:hAnsi="Times New Roman" w:cs="Times New Roman"/>
-        </w:rPr>
-        <w:t>GitHub</w:t>
-      </w:r>
-      <w:proofErr w:type="spellEnd"/>
-    </w:p>
-    <w:p>
-      <w:pPr>
-        <w:pStyle w:val="Liststycke"/>
-        <w:numPr>
-          <w:ilvl w:val="0"/>
-          <w:numId w:val="6"/>
-        </w:numPr>
-        <w:rPr>
-          <w:rFonts w:ascii="Times New Roman" w:hAnsi="Times New Roman" w:cs="Times New Roman"/>
-        </w:rPr>
-      </w:pPr>
-      <w:r>
-        <w:rPr>
-          <w:rFonts w:ascii="Times New Roman" w:hAnsi="Times New Roman" w:cs="Times New Roman"/>
-        </w:rPr>
-        <w:t>Ge feedback på varje persons kodning</w:t>
-      </w:r>
-    </w:p>
-    <w:p>
-      <w:pPr>
-        <w:pStyle w:val="Liststycke"/>
-        <w:numPr>
-          <w:ilvl w:val="0"/>
-          <w:numId w:val="6"/>
-        </w:numPr>
-        <w:rPr>
-          <w:rFonts w:ascii="Times New Roman" w:hAnsi="Times New Roman" w:cs="Times New Roman"/>
-        </w:rPr>
-      </w:pPr>
-      <w:r>
-        <w:rPr>
-          <w:rFonts w:ascii="Times New Roman" w:hAnsi="Times New Roman" w:cs="Times New Roman"/>
-        </w:rPr>
-        <w:t>Koden skall vara läsbar, så bra variabelnamn som möjligt och underhållsbar</w:t>
-      </w:r>
-    </w:p>
-    <w:p>
-      <w:pPr>
-        <w:pStyle w:val="Liststycke"/>
-        <w:numPr>
-          <w:ilvl w:val="1"/>
-          <w:numId w:val="6"/>
-        </w:numPr>
-        <w:rPr>
-          <w:rFonts w:ascii="Times New Roman" w:hAnsi="Times New Roman" w:cs="Times New Roman"/>
-        </w:rPr>
-      </w:pPr>
-      <w:r>
-        <w:rPr>
-          <w:rFonts w:ascii="Times New Roman" w:hAnsi="Times New Roman" w:cs="Times New Roman"/>
-        </w:rPr>
-        <w:t xml:space="preserve">Kommentarer </w:t>
-      </w:r>
-      <w:r>
-        <w:rPr>
-          <w:rFonts w:ascii="Times New Roman" w:hAnsi="Times New Roman" w:cs="Times New Roman"/>
-        </w:rPr>
-        <w:sym w:font="Wingdings" w:char="F0E0"/>
-      </w:r>
-      <w:r>
-        <w:rPr>
-          <w:rFonts w:ascii="Times New Roman" w:hAnsi="Times New Roman" w:cs="Times New Roman"/>
-        </w:rPr>
-        <w:t xml:space="preserve"> Skall finnas på varje klass och där det behövs i koden</w:t>
-      </w:r>
-    </w:p>
-    <w:p>
-      <w:pPr>
-        <w:rPr>
-          <w:rFonts w:ascii="Times New Roman" w:hAnsi="Times New Roman" w:cs="Times New Roman"/>
-          <w:sz w:val="36"/>
-          <w:lang w:val="en-US"/>
-        </w:rPr>
-      </w:pPr>
-      <w:r>
-        <w:rPr>
-          <w:rFonts w:ascii="Times New Roman" w:hAnsi="Times New Roman" w:cs="Times New Roman"/>
-          <w:sz w:val="36"/>
-          <w:lang w:val="en-US"/>
-        </w:rPr>
-        <w:lastRenderedPageBreak/>
-        <w:t>Questions</w:t>
-      </w:r>
-    </w:p>
-    <w:p>
-      <w:pPr>
-        <w:pStyle w:val="Liststycke"/>
-        <w:numPr>
-          <w:ilvl w:val="0"/>
           <w:numId w:val="1"/>
         </w:numPr>
         <w:rPr>
@@ -1053,7 +1133,7 @@
         <w:rPr>
           <w:rFonts w:ascii="Times New Roman" w:hAnsi="Times New Roman" w:cs="Times New Roman"/>
         </w:rPr>
-        <w:t>Vilken filtyp skall konfigurationsfilen vara i?</w:t>
+        <w:t>Skall användaren ha ett konto med sina pengar eller skickar han bara en order?</w:t>
       </w:r>
     </w:p>
     <w:p>
@@ -1071,7 +1151,19 @@
         <w:rPr>
           <w:rFonts w:ascii="Times New Roman" w:hAnsi="Times New Roman" w:cs="Times New Roman"/>
         </w:rPr>
-        <w:t>Skall användaren ha ett konto med sina pengar eller skickar han bara en order?</w:t>
+        <w:t>Vilken filtyp</w:t>
+      </w:r>
+      <w:r>
+        <w:rPr>
+          <w:rFonts w:ascii="Times New Roman" w:hAnsi="Times New Roman" w:cs="Times New Roman"/>
+        </w:rPr>
+        <w:t xml:space="preserve"> för projektet</w:t>
+      </w:r>
+      <w:r>
+        <w:rPr>
+          <w:rFonts w:ascii="Times New Roman" w:hAnsi="Times New Roman" w:cs="Times New Roman"/>
+        </w:rPr>
+        <w:t xml:space="preserve"> skall vi leverera?</w:t>
       </w:r>
     </w:p>
     <w:p>
@@ -1089,19 +1181,7 @@
         <w:rPr>
           <w:rFonts w:ascii="Times New Roman" w:hAnsi="Times New Roman" w:cs="Times New Roman"/>
         </w:rPr>
-        <w:t>Vilken filtyp</w:t>
-      </w:r>
-      <w:r>
-        <w:rPr>
-          <w:rFonts w:ascii="Times New Roman" w:hAnsi="Times New Roman" w:cs="Times New Roman"/>
-        </w:rPr>
-        <w:t xml:space="preserve"> för projektet</w:t>
-      </w:r>
-      <w:r>
-        <w:rPr>
-          <w:rFonts w:ascii="Times New Roman" w:hAnsi="Times New Roman" w:cs="Times New Roman"/>
-        </w:rPr>
-        <w:t xml:space="preserve"> skall vi leverera?</w:t>
+        <w:t>Skall HQ vara med i vårat system eller är det fristående?</w:t>
       </w:r>
     </w:p>
     <w:p>
@@ -1119,7 +1199,7 @@
         <w:rPr>
           <w:rFonts w:ascii="Times New Roman" w:hAnsi="Times New Roman" w:cs="Times New Roman"/>
         </w:rPr>
-        <w:t>Skall HQ vara med i vårat system eller är det fristående?</w:t>
+        <w:t>Skall vi hantera en eller flera siter?</w:t>
       </w:r>
     </w:p>
     <w:p>
@@ -1137,7 +1217,7 @@
         <w:rPr>
           <w:rFonts w:ascii="Times New Roman" w:hAnsi="Times New Roman" w:cs="Times New Roman"/>
         </w:rPr>
-        <w:t>Skall vi hantera en eller flera siter?</w:t>
+        <w:t>Skall kunden kunna bestämma antingen ”jag vill ha så här mycket av …” och ”jag har så här mycket och vill växla det till det här...”</w:t>
       </w:r>
     </w:p>
     <w:p>
@@ -1155,43 +1235,7 @@
         <w:rPr>
           <w:rFonts w:ascii="Times New Roman" w:hAnsi="Times New Roman" w:cs="Times New Roman"/>
         </w:rPr>
-        <w:t>Skall kunden kunna bestämma antingen ”jag vill ha så här mycket av …” och ”jag har så här mycket och vill växla det till det här...”</w:t>
-      </w:r>
-    </w:p>
-    <w:p>
-      <w:pPr>
-        <w:pStyle w:val="Liststycke"/>
-        <w:numPr>
-          <w:ilvl w:val="0"/>
-          <w:numId w:val="1"/>
-        </w:numPr>
-        <w:rPr>
-          <w:rFonts w:ascii="Times New Roman" w:hAnsi="Times New Roman" w:cs="Times New Roman"/>
-        </w:rPr>
-      </w:pPr>
-      <w:r>
-        <w:rPr>
-          <w:rFonts w:ascii="Times New Roman" w:hAnsi="Times New Roman" w:cs="Times New Roman"/>
-        </w:rPr>
         <w:t>Skall valutan alltid omvandlas till kr även om man säljer/köper med andra valutor?</w:t>
-      </w:r>
-    </w:p>
-    <w:p>
-      <w:pPr>
-        <w:pStyle w:val="Liststycke"/>
-        <w:numPr>
-          <w:ilvl w:val="0"/>
-          <w:numId w:val="1"/>
-        </w:numPr>
-        <w:rPr>
-          <w:rFonts w:ascii="Times New Roman" w:hAnsi="Times New Roman" w:cs="Times New Roman"/>
-        </w:rPr>
-      </w:pPr>
-      <w:r>
-        <w:rPr>
-          <w:rFonts w:ascii="Times New Roman" w:hAnsi="Times New Roman" w:cs="Times New Roman"/>
-        </w:rPr>
-        <w:t xml:space="preserve">Kan kunden </w:t>
       </w:r>
     </w:p>
     <w:p>

</xml_diff>

<commit_message>
updated UML, project info & ReqSpec
</commit_message>
<xml_diff>
--- a/Requirement Specification.docx
+++ b/Requirement Specification.docx
@@ -124,6 +124,16 @@
           <w:lang w:val="en-US" w:eastAsia="sv-SE"/>
         </w:rPr>
         <w:t>General Goals</w:t>
+      </w:r>
+      <w:r>
+        <w:rPr>
+          <w:rFonts w:ascii="Times New Roman" w:eastAsia="Times New Roman" w:hAnsi="Times New Roman" w:cs="Times New Roman"/>
+          <w:sz w:val="36"/>
+          <w:szCs w:val="42"/>
+          <w:shd w:val="clear" w:color="auto" w:fill="FFFFFF"/>
+          <w:lang w:val="en-US" w:eastAsia="sv-SE"/>
+        </w:rPr>
+        <w:t xml:space="preserve"> with the System</w:t>
       </w:r>
     </w:p>
     <w:p>
@@ -340,7 +350,27 @@
           <w:shd w:val="clear" w:color="auto" w:fill="FFFFFF"/>
           <w:lang w:val="en-US" w:eastAsia="sv-SE"/>
         </w:rPr>
-        <w:t>Notes (money)</w:t>
+        <w:t>Notes (</w:t>
+      </w:r>
+      <w:r>
+        <w:rPr>
+          <w:rFonts w:ascii="Times New Roman" w:eastAsia="Times New Roman" w:hAnsi="Times New Roman" w:cs="Times New Roman"/>
+          <w:sz w:val="22"/>
+          <w:szCs w:val="42"/>
+          <w:shd w:val="clear" w:color="auto" w:fill="FFFFFF"/>
+          <w:lang w:val="en-US" w:eastAsia="sv-SE"/>
+        </w:rPr>
+        <w:t xml:space="preserve">physical </w:t>
+      </w:r>
+      <w:r>
+        <w:rPr>
+          <w:rFonts w:ascii="Times New Roman" w:eastAsia="Times New Roman" w:hAnsi="Times New Roman" w:cs="Times New Roman"/>
+          <w:sz w:val="22"/>
+          <w:szCs w:val="42"/>
+          <w:shd w:val="clear" w:color="auto" w:fill="FFFFFF"/>
+          <w:lang w:val="en-US" w:eastAsia="sv-SE"/>
+        </w:rPr>
+        <w:t>money)</w:t>
       </w:r>
     </w:p>
     <w:p>
@@ -408,7 +438,17 @@
           <w:shd w:val="clear" w:color="auto" w:fill="FFFFFF"/>
           <w:lang w:val="en-US" w:eastAsia="sv-SE"/>
         </w:rPr>
-        <w:t>the users of the application</w:t>
+        <w:t xml:space="preserve">the users of the </w:t>
+      </w:r>
+      <w:r>
+        <w:rPr>
+          <w:rFonts w:ascii="Times New Roman" w:eastAsia="Times New Roman" w:hAnsi="Times New Roman" w:cs="Times New Roman"/>
+          <w:sz w:val="36"/>
+          <w:szCs w:val="42"/>
+          <w:shd w:val="clear" w:color="auto" w:fill="FFFFFF"/>
+          <w:lang w:val="en-US" w:eastAsia="sv-SE"/>
+        </w:rPr>
+        <w:t>System</w:t>
       </w:r>
     </w:p>
     <w:p>
@@ -492,20 +532,6 @@
     </w:p>
     <w:p>
       <w:pPr>
-        <w:pStyle w:val="Liststycke"/>
-        <w:numPr>
-          <w:ilvl w:val="0"/>
-          <w:numId w:val="4"/>
-        </w:numPr>
-        <w:rPr>
-          <w:rFonts w:ascii="Times New Roman" w:eastAsia="Times New Roman" w:hAnsi="Times New Roman" w:cs="Times New Roman"/>
-          <w:sz w:val="21"/>
-          <w:lang w:val="en-US" w:eastAsia="sv-SE"/>
-        </w:rPr>
-      </w:pPr>
-    </w:p>
-    <w:p>
-      <w:pPr>
         <w:rPr>
           <w:rFonts w:ascii="Times New Roman" w:hAnsi="Times New Roman" w:cs="Times New Roman"/>
           <w:sz w:val="21"/>
@@ -568,6 +594,16 @@
         </w:rPr>
         <w:t xml:space="preserve">The system should hold different sites </w:t>
       </w:r>
+      <w:r>
+        <w:rPr>
+          <w:rFonts w:ascii="Times New Roman" w:eastAsia="Times New Roman" w:hAnsi="Times New Roman" w:cs="Times New Roman"/>
+          <w:sz w:val="22"/>
+          <w:szCs w:val="42"/>
+          <w:shd w:val="clear" w:color="auto" w:fill="FFFFFF"/>
+          <w:lang w:val="en-US" w:eastAsia="sv-SE"/>
+        </w:rPr>
+        <w:t>which will send a report to HQ with all transactions after each day</w:t>
+      </w:r>
     </w:p>
     <w:p>
       <w:pPr>
@@ -653,6 +689,15 @@
         </w:rPr>
         <w:t>Input</w:t>
       </w:r>
+      <w:r>
+        <w:rPr>
+          <w:rFonts w:ascii="Times New Roman" w:eastAsia="Times New Roman" w:hAnsi="Times New Roman" w:cs="Times New Roman"/>
+          <w:b/>
+          <w:sz w:val="22"/>
+          <w:lang w:val="en-US" w:eastAsia="sv-SE"/>
+        </w:rPr>
+        <w:t xml:space="preserve"> to application</w:t>
+      </w:r>
     </w:p>
     <w:p>
       <w:pPr>
@@ -725,6 +770,15 @@
         </w:rPr>
         <w:t>Output</w:t>
       </w:r>
+      <w:r>
+        <w:rPr>
+          <w:rFonts w:ascii="Times New Roman" w:eastAsia="Times New Roman" w:hAnsi="Times New Roman" w:cs="Times New Roman"/>
+          <w:b/>
+          <w:sz w:val="22"/>
+          <w:lang w:val="en-US" w:eastAsia="sv-SE"/>
+        </w:rPr>
+        <w:t xml:space="preserve"> from application</w:t>
+      </w:r>
     </w:p>
     <w:p>
       <w:pPr>
@@ -855,13 +909,8 @@
           <w:lang w:val="en-US" w:eastAsia="sv-SE"/>
         </w:rPr>
       </w:pPr>
-      <w:r>
-        <w:rPr>
-          <w:rFonts w:ascii="Times New Roman" w:eastAsia="Times New Roman" w:hAnsi="Times New Roman" w:cs="Times New Roman"/>
-          <w:lang w:val="en-US" w:eastAsia="sv-SE"/>
-        </w:rPr>
-        <w:t>…</w:t>
-      </w:r>
+      <w:bookmarkStart w:id="0" w:name="_GoBack"/>
+      <w:bookmarkEnd w:id="0"/>
     </w:p>
     <w:p>
       <w:pPr>
@@ -886,7 +935,39 @@
           <w:sz w:val="36"/>
           <w:lang w:val="en-US"/>
         </w:rPr>
-        <w:t>General for project</w:t>
+        <w:t xml:space="preserve">General </w:t>
+      </w:r>
+      <w:r>
+        <w:rPr>
+          <w:rFonts w:ascii="Times New Roman" w:hAnsi="Times New Roman" w:cs="Times New Roman"/>
+          <w:sz w:val="36"/>
+          <w:lang w:val="en-US"/>
+        </w:rPr>
+        <w:t xml:space="preserve">agreement </w:t>
+      </w:r>
+      <w:r>
+        <w:rPr>
+          <w:rFonts w:ascii="Times New Roman" w:hAnsi="Times New Roman" w:cs="Times New Roman"/>
+          <w:sz w:val="36"/>
+          <w:lang w:val="en-US"/>
+        </w:rPr>
+        <w:t xml:space="preserve">for </w:t>
+      </w:r>
+      <w:r>
+        <w:rPr>
+          <w:rFonts w:ascii="Times New Roman" w:hAnsi="Times New Roman" w:cs="Times New Roman"/>
+          <w:sz w:val="36"/>
+          <w:lang w:val="en-US"/>
+        </w:rPr>
+        <w:t xml:space="preserve">internal work with the </w:t>
+      </w:r>
+      <w:r>
+        <w:rPr>
+          <w:rFonts w:ascii="Times New Roman" w:hAnsi="Times New Roman" w:cs="Times New Roman"/>
+          <w:sz w:val="36"/>
+          <w:lang w:val="en-US"/>
+        </w:rPr>
+        <w:t>project</w:t>
       </w:r>
     </w:p>
     <w:p>
@@ -1006,474 +1087,6 @@
           <w:rFonts w:ascii="Times New Roman" w:hAnsi="Times New Roman" w:cs="Times New Roman"/>
         </w:rPr>
         <w:t xml:space="preserve"> Skall finnas på varje klass och där det behövs i koden</w:t>
-      </w:r>
-    </w:p>
-    <w:p>
-      <w:pPr>
-        <w:rPr>
-          <w:rFonts w:ascii="Times New Roman" w:hAnsi="Times New Roman" w:cs="Times New Roman"/>
-          <w:sz w:val="36"/>
-          <w:lang w:val="en-US"/>
-        </w:rPr>
-      </w:pPr>
-      <w:r>
-        <w:rPr>
-          <w:rFonts w:ascii="Times New Roman" w:hAnsi="Times New Roman" w:cs="Times New Roman"/>
-          <w:sz w:val="36"/>
-          <w:lang w:val="en-US"/>
-        </w:rPr>
-        <w:lastRenderedPageBreak/>
-        <w:t>Questions</w:t>
-      </w:r>
-    </w:p>
-    <w:p>
-      <w:pPr>
-        <w:pStyle w:val="Liststycke"/>
-        <w:numPr>
-          <w:ilvl w:val="0"/>
-          <w:numId w:val="1"/>
-        </w:numPr>
-        <w:rPr>
-          <w:rFonts w:ascii="Times New Roman" w:hAnsi="Times New Roman" w:cs="Times New Roman"/>
-        </w:rPr>
-      </w:pPr>
-      <w:r>
-        <w:rPr>
-          <w:rFonts w:ascii="Times New Roman" w:hAnsi="Times New Roman" w:cs="Times New Roman"/>
-        </w:rPr>
-        <w:t>Vilken filtyp skall konfigurationsfilen vara i?</w:t>
-      </w:r>
-    </w:p>
-    <w:p>
-      <w:pPr>
-        <w:pStyle w:val="Liststycke"/>
-        <w:numPr>
-          <w:ilvl w:val="0"/>
-          <w:numId w:val="1"/>
-        </w:numPr>
-        <w:rPr>
-          <w:rFonts w:ascii="Times New Roman" w:hAnsi="Times New Roman" w:cs="Times New Roman"/>
-        </w:rPr>
-      </w:pPr>
-      <w:r>
-        <w:rPr>
-          <w:rFonts w:ascii="Times New Roman" w:hAnsi="Times New Roman" w:cs="Times New Roman"/>
-        </w:rPr>
-        <w:t>Kommer vi få konfigurationsfilen från kunden eller ska vi skapa upp den själva?</w:t>
-      </w:r>
-    </w:p>
-    <w:p>
-      <w:pPr>
-        <w:pStyle w:val="Liststycke"/>
-        <w:numPr>
-          <w:ilvl w:val="0"/>
-          <w:numId w:val="1"/>
-        </w:numPr>
-        <w:rPr>
-          <w:rFonts w:ascii="Times New Roman" w:hAnsi="Times New Roman" w:cs="Times New Roman"/>
-        </w:rPr>
-      </w:pPr>
-      <w:r>
-        <w:rPr>
-          <w:rFonts w:ascii="Times New Roman" w:hAnsi="Times New Roman" w:cs="Times New Roman"/>
-        </w:rPr>
-        <w:t>Vad ska konfigurationsfilen innehålla?</w:t>
-      </w:r>
-    </w:p>
-    <w:p>
-      <w:pPr>
-        <w:pStyle w:val="Liststycke"/>
-        <w:numPr>
-          <w:ilvl w:val="0"/>
-          <w:numId w:val="1"/>
-        </w:numPr>
-        <w:rPr>
-          <w:rFonts w:ascii="Times New Roman" w:hAnsi="Times New Roman" w:cs="Times New Roman"/>
-        </w:rPr>
-      </w:pPr>
-      <w:r>
-        <w:rPr>
-          <w:rFonts w:ascii="Times New Roman" w:hAnsi="Times New Roman" w:cs="Times New Roman"/>
-        </w:rPr>
-        <w:t>Hur matar vi in hur mycket pengar varje Site ska ha?</w:t>
-      </w:r>
-    </w:p>
-    <w:p>
-      <w:pPr>
-        <w:pStyle w:val="Liststycke"/>
-        <w:numPr>
-          <w:ilvl w:val="0"/>
-          <w:numId w:val="1"/>
-        </w:numPr>
-        <w:rPr>
-          <w:rFonts w:ascii="Times New Roman" w:hAnsi="Times New Roman" w:cs="Times New Roman"/>
-        </w:rPr>
-      </w:pPr>
-      <w:r>
-        <w:rPr>
-          <w:rFonts w:ascii="Times New Roman" w:hAnsi="Times New Roman" w:cs="Times New Roman"/>
-        </w:rPr>
-        <w:t>Hur skall användarna kommunicera med programmet?</w:t>
-      </w:r>
-      <w:bookmarkStart w:id="0" w:name="_GoBack"/>
-      <w:bookmarkEnd w:id="0"/>
-    </w:p>
-    <w:p>
-      <w:pPr>
-        <w:pStyle w:val="Liststycke"/>
-        <w:numPr>
-          <w:ilvl w:val="0"/>
-          <w:numId w:val="1"/>
-        </w:numPr>
-        <w:rPr>
-          <w:rFonts w:ascii="Times New Roman" w:hAnsi="Times New Roman" w:cs="Times New Roman"/>
-        </w:rPr>
-      </w:pPr>
-      <w:r>
-        <w:rPr>
-          <w:rFonts w:ascii="Times New Roman" w:hAnsi="Times New Roman" w:cs="Times New Roman"/>
-        </w:rPr>
-        <w:t>Skall användaren ha ett konto med sina pengar eller skickar han bara en order?</w:t>
-      </w:r>
-    </w:p>
-    <w:p>
-      <w:pPr>
-        <w:pStyle w:val="Liststycke"/>
-        <w:numPr>
-          <w:ilvl w:val="0"/>
-          <w:numId w:val="1"/>
-        </w:numPr>
-        <w:rPr>
-          <w:rFonts w:ascii="Times New Roman" w:hAnsi="Times New Roman" w:cs="Times New Roman"/>
-        </w:rPr>
-      </w:pPr>
-      <w:r>
-        <w:rPr>
-          <w:rFonts w:ascii="Times New Roman" w:hAnsi="Times New Roman" w:cs="Times New Roman"/>
-        </w:rPr>
-        <w:t>Vilken filtyp</w:t>
-      </w:r>
-      <w:r>
-        <w:rPr>
-          <w:rFonts w:ascii="Times New Roman" w:hAnsi="Times New Roman" w:cs="Times New Roman"/>
-        </w:rPr>
-        <w:t xml:space="preserve"> för projektet</w:t>
-      </w:r>
-      <w:r>
-        <w:rPr>
-          <w:rFonts w:ascii="Times New Roman" w:hAnsi="Times New Roman" w:cs="Times New Roman"/>
-        </w:rPr>
-        <w:t xml:space="preserve"> skall vi leverera?</w:t>
-      </w:r>
-    </w:p>
-    <w:p>
-      <w:pPr>
-        <w:pStyle w:val="Liststycke"/>
-        <w:numPr>
-          <w:ilvl w:val="0"/>
-          <w:numId w:val="1"/>
-        </w:numPr>
-        <w:rPr>
-          <w:rFonts w:ascii="Times New Roman" w:hAnsi="Times New Roman" w:cs="Times New Roman"/>
-        </w:rPr>
-      </w:pPr>
-      <w:r>
-        <w:rPr>
-          <w:rFonts w:ascii="Times New Roman" w:hAnsi="Times New Roman" w:cs="Times New Roman"/>
-        </w:rPr>
-        <w:t>Skall HQ vara med i vårat system eller är det fristående?</w:t>
-      </w:r>
-    </w:p>
-    <w:p>
-      <w:pPr>
-        <w:pStyle w:val="Liststycke"/>
-        <w:numPr>
-          <w:ilvl w:val="0"/>
-          <w:numId w:val="1"/>
-        </w:numPr>
-        <w:rPr>
-          <w:rFonts w:ascii="Times New Roman" w:hAnsi="Times New Roman" w:cs="Times New Roman"/>
-        </w:rPr>
-      </w:pPr>
-      <w:r>
-        <w:rPr>
-          <w:rFonts w:ascii="Times New Roman" w:hAnsi="Times New Roman" w:cs="Times New Roman"/>
-        </w:rPr>
-        <w:t>Skall vi hantera en eller flera siter?</w:t>
-      </w:r>
-    </w:p>
-    <w:p>
-      <w:pPr>
-        <w:pStyle w:val="Liststycke"/>
-        <w:numPr>
-          <w:ilvl w:val="0"/>
-          <w:numId w:val="1"/>
-        </w:numPr>
-        <w:rPr>
-          <w:rFonts w:ascii="Times New Roman" w:hAnsi="Times New Roman" w:cs="Times New Roman"/>
-        </w:rPr>
-      </w:pPr>
-      <w:r>
-        <w:rPr>
-          <w:rFonts w:ascii="Times New Roman" w:hAnsi="Times New Roman" w:cs="Times New Roman"/>
-        </w:rPr>
-        <w:t>Skall kunden kunna bestämma antingen ”jag vill ha så här mycket av …” och ”jag har så här mycket och vill växla det till det här...”</w:t>
-      </w:r>
-    </w:p>
-    <w:p>
-      <w:pPr>
-        <w:pStyle w:val="Liststycke"/>
-        <w:numPr>
-          <w:ilvl w:val="0"/>
-          <w:numId w:val="1"/>
-        </w:numPr>
-        <w:rPr>
-          <w:rFonts w:ascii="Times New Roman" w:hAnsi="Times New Roman" w:cs="Times New Roman"/>
-        </w:rPr>
-      </w:pPr>
-      <w:r>
-        <w:rPr>
-          <w:rFonts w:ascii="Times New Roman" w:hAnsi="Times New Roman" w:cs="Times New Roman"/>
-        </w:rPr>
-        <w:t>Skall valutan alltid omvandlas till kr även om man säljer/köper med andra valutor?</w:t>
-      </w:r>
-    </w:p>
-    <w:p>
-      <w:pPr>
-        <w:pStyle w:val="Liststycke"/>
-        <w:numPr>
-          <w:ilvl w:val="0"/>
-          <w:numId w:val="1"/>
-        </w:numPr>
-        <w:rPr>
-          <w:rFonts w:ascii="Times New Roman" w:hAnsi="Times New Roman" w:cs="Times New Roman"/>
-        </w:rPr>
-      </w:pPr>
-      <w:r>
-        <w:rPr>
-          <w:rFonts w:ascii="Times New Roman" w:hAnsi="Times New Roman" w:cs="Times New Roman"/>
-        </w:rPr>
-        <w:t>Vilka valutor skall vi stödja i applikationen?</w:t>
-      </w:r>
-    </w:p>
-    <w:p>
-      <w:pPr>
-        <w:pStyle w:val="Liststycke"/>
-        <w:numPr>
-          <w:ilvl w:val="0"/>
-          <w:numId w:val="1"/>
-        </w:numPr>
-        <w:rPr>
-          <w:rFonts w:ascii="Times New Roman" w:hAnsi="Times New Roman" w:cs="Times New Roman"/>
-        </w:rPr>
-      </w:pPr>
-      <w:r>
-        <w:rPr>
-          <w:rFonts w:ascii="Times New Roman" w:hAnsi="Times New Roman" w:cs="Times New Roman"/>
-        </w:rPr>
-        <w:t>Skall valutan definieras i kronor i konfigurationsfilen?</w:t>
-      </w:r>
-    </w:p>
-    <w:p>
-      <w:pPr>
-        <w:pStyle w:val="Liststycke"/>
-        <w:numPr>
-          <w:ilvl w:val="0"/>
-          <w:numId w:val="1"/>
-        </w:numPr>
-        <w:rPr>
-          <w:rFonts w:ascii="Times New Roman" w:hAnsi="Times New Roman" w:cs="Times New Roman"/>
-        </w:rPr>
-      </w:pPr>
-      <w:r>
-        <w:rPr>
-          <w:rFonts w:ascii="Times New Roman" w:hAnsi="Times New Roman" w:cs="Times New Roman"/>
-        </w:rPr>
-        <w:t>Hur skall valutan/kursen presenteras?</w:t>
-      </w:r>
-    </w:p>
-    <w:p>
-      <w:pPr>
-        <w:pStyle w:val="Liststycke"/>
-        <w:numPr>
-          <w:ilvl w:val="0"/>
-          <w:numId w:val="1"/>
-        </w:numPr>
-        <w:rPr>
-          <w:rFonts w:ascii="Times New Roman" w:hAnsi="Times New Roman" w:cs="Times New Roman"/>
-        </w:rPr>
-      </w:pPr>
-      <w:r>
-        <w:rPr>
-          <w:rFonts w:ascii="Times New Roman" w:hAnsi="Times New Roman" w:cs="Times New Roman"/>
-        </w:rPr>
-        <w:t>Skall applikationen hantera både kontakter och ”digitala” pengar?</w:t>
-      </w:r>
-    </w:p>
-    <w:p>
-      <w:pPr>
-        <w:pStyle w:val="Liststycke"/>
-        <w:numPr>
-          <w:ilvl w:val="0"/>
-          <w:numId w:val="1"/>
-        </w:numPr>
-        <w:rPr>
-          <w:rFonts w:ascii="Times New Roman" w:hAnsi="Times New Roman" w:cs="Times New Roman"/>
-        </w:rPr>
-      </w:pPr>
-      <w:r>
-        <w:rPr>
-          <w:rFonts w:ascii="Times New Roman" w:hAnsi="Times New Roman" w:cs="Times New Roman"/>
-        </w:rPr>
-        <w:t>Menas ”</w:t>
-      </w:r>
-      <w:proofErr w:type="spellStart"/>
-      <w:r>
-        <w:rPr>
-          <w:rFonts w:ascii="Times New Roman" w:hAnsi="Times New Roman" w:cs="Times New Roman"/>
-        </w:rPr>
-        <w:t>client</w:t>
-      </w:r>
-      <w:proofErr w:type="spellEnd"/>
-      <w:r>
-        <w:rPr>
-          <w:rFonts w:ascii="Times New Roman" w:hAnsi="Times New Roman" w:cs="Times New Roman"/>
-        </w:rPr>
-        <w:t>/</w:t>
-      </w:r>
-      <w:proofErr w:type="spellStart"/>
-      <w:r>
-        <w:rPr>
-          <w:rFonts w:ascii="Times New Roman" w:hAnsi="Times New Roman" w:cs="Times New Roman"/>
-        </w:rPr>
-        <w:t>user</w:t>
-      </w:r>
-      <w:proofErr w:type="spellEnd"/>
-      <w:r>
-        <w:rPr>
-          <w:rFonts w:ascii="Times New Roman" w:hAnsi="Times New Roman" w:cs="Times New Roman"/>
-        </w:rPr>
-        <w:t xml:space="preserve">” med användaren av systemet, alltså den som skickar </w:t>
-      </w:r>
-      <w:proofErr w:type="spellStart"/>
-      <w:r>
-        <w:rPr>
-          <w:rFonts w:ascii="Times New Roman" w:hAnsi="Times New Roman" w:cs="Times New Roman"/>
-        </w:rPr>
-        <w:t>ordrar</w:t>
-      </w:r>
-      <w:proofErr w:type="spellEnd"/>
-      <w:r>
-        <w:rPr>
-          <w:rFonts w:ascii="Times New Roman" w:hAnsi="Times New Roman" w:cs="Times New Roman"/>
-        </w:rPr>
-        <w:t>?</w:t>
-      </w:r>
-    </w:p>
-    <w:p>
-      <w:pPr>
-        <w:pStyle w:val="Liststycke"/>
-        <w:numPr>
-          <w:ilvl w:val="0"/>
-          <w:numId w:val="1"/>
-        </w:numPr>
-        <w:rPr>
-          <w:rFonts w:ascii="Times New Roman" w:hAnsi="Times New Roman" w:cs="Times New Roman"/>
-        </w:rPr>
-      </w:pPr>
-      <w:r>
-        <w:rPr>
-          <w:rFonts w:ascii="Times New Roman" w:hAnsi="Times New Roman" w:cs="Times New Roman"/>
-        </w:rPr>
-        <w:t>Hur skall rapporten lagras</w:t>
-      </w:r>
-      <w:r>
-        <w:rPr>
-          <w:rFonts w:ascii="Times New Roman" w:hAnsi="Times New Roman" w:cs="Times New Roman"/>
-        </w:rPr>
-        <w:t xml:space="preserve"> och se ut</w:t>
-      </w:r>
-      <w:r>
-        <w:rPr>
-          <w:rFonts w:ascii="Times New Roman" w:hAnsi="Times New Roman" w:cs="Times New Roman"/>
-        </w:rPr>
-        <w:t>?</w:t>
-      </w:r>
-    </w:p>
-    <w:p>
-      <w:pPr>
-        <w:rPr>
-          <w:rFonts w:ascii="Times New Roman" w:hAnsi="Times New Roman" w:cs="Times New Roman"/>
-        </w:rPr>
-      </w:pPr>
-    </w:p>
-    <w:p>
-      <w:pPr>
-        <w:rPr>
-          <w:rFonts w:ascii="Times New Roman" w:hAnsi="Times New Roman" w:cs="Times New Roman"/>
-          <w:b/>
-        </w:rPr>
-      </w:pPr>
-      <w:r>
-        <w:rPr>
-          <w:rFonts w:ascii="Times New Roman" w:hAnsi="Times New Roman" w:cs="Times New Roman"/>
-          <w:b/>
-        </w:rPr>
-        <w:t>Veckorapport</w:t>
-      </w:r>
-    </w:p>
-    <w:p>
-      <w:pPr>
-        <w:pStyle w:val="Liststycke"/>
-        <w:numPr>
-          <w:ilvl w:val="0"/>
-          <w:numId w:val="3"/>
-        </w:numPr>
-        <w:rPr>
-          <w:rFonts w:ascii="Times New Roman" w:hAnsi="Times New Roman" w:cs="Times New Roman"/>
-        </w:rPr>
-      </w:pPr>
-      <w:r>
-        <w:rPr>
-          <w:rFonts w:ascii="Times New Roman" w:hAnsi="Times New Roman" w:cs="Times New Roman"/>
-        </w:rPr>
-        <w:t>Vad som har gjorts under veckan</w:t>
-      </w:r>
-    </w:p>
-    <w:p>
-      <w:pPr>
-        <w:pStyle w:val="Liststycke"/>
-        <w:numPr>
-          <w:ilvl w:val="0"/>
-          <w:numId w:val="3"/>
-        </w:numPr>
-        <w:rPr>
-          <w:rFonts w:ascii="Times New Roman" w:hAnsi="Times New Roman" w:cs="Times New Roman"/>
-        </w:rPr>
-      </w:pPr>
-      <w:r>
-        <w:rPr>
-          <w:rFonts w:ascii="Times New Roman" w:hAnsi="Times New Roman" w:cs="Times New Roman"/>
-        </w:rPr>
-        <w:t>Vad som skall göras framåt</w:t>
-      </w:r>
-    </w:p>
-    <w:p>
-      <w:pPr>
-        <w:pStyle w:val="Liststycke"/>
-        <w:numPr>
-          <w:ilvl w:val="0"/>
-          <w:numId w:val="3"/>
-        </w:numPr>
-        <w:rPr>
-          <w:rFonts w:ascii="Times New Roman" w:hAnsi="Times New Roman" w:cs="Times New Roman"/>
-        </w:rPr>
-      </w:pPr>
-      <w:r>
-        <w:rPr>
-          <w:rFonts w:ascii="Times New Roman" w:hAnsi="Times New Roman" w:cs="Times New Roman"/>
-        </w:rPr>
-        <w:t>Vem som är Project Manager veckan efter</w:t>
       </w:r>
     </w:p>
     <w:sectPr>

</xml_diff>

<commit_message>
updated the req spec
</commit_message>
<xml_diff>
--- a/Requirement Specification.docx
+++ b/Requirement Specification.docx
@@ -1,6 +1,6 @@
 
 <file path=word/document.xml><?xml version="1.0" encoding="utf-8"?>
-<w:document xmlns:wpc="http://schemas.microsoft.com/office/word/2010/wordprocessingCanvas" xmlns:cx="http://schemas.microsoft.com/office/drawing/2014/chartex" xmlns:cx1="http://schemas.microsoft.com/office/drawing/2015/9/8/chartex" xmlns:cx2="http://schemas.microsoft.com/office/drawing/2015/10/21/chartex" xmlns:cx3="http://schemas.microsoft.com/office/drawing/2016/5/9/chartex" xmlns:cx4="http://schemas.microsoft.com/office/drawing/2016/5/10/chartex" xmlns:cx5="http://schemas.microsoft.com/office/drawing/2016/5/11/chartex" xmlns:cx6="http://schemas.microsoft.com/office/drawing/2016/5/12/chartex" xmlns:cx7="http://schemas.microsoft.com/office/drawing/2016/5/13/chartex" xmlns:cx8="http://schemas.microsoft.com/office/drawing/2016/5/14/chartex" xmlns:mc="http://schemas.openxmlformats.org/markup-compatibility/2006" xmlns:aink="http://schemas.microsoft.com/office/drawing/2016/ink" xmlns:am3d="http://schemas.microsoft.com/office/drawing/2017/model3d" xmlns:o="urn:schemas-microsoft-com:office:office" xmlns:r="http://schemas.openxmlformats.org/officeDocument/2006/relationships" xmlns:m="http://schemas.openxmlformats.org/officeDocument/2006/math" xmlns:v="urn:schemas-microsoft-com:vml" xmlns:wp14="http://schemas.microsoft.com/office/word/2010/wordprocessingDrawing" xmlns:wp="http://schemas.openxmlformats.org/drawingml/2006/wordprocessingDrawing" xmlns:w10="urn:schemas-microsoft-com:office:word" xmlns:w="http://schemas.openxmlformats.org/wordprocessingml/2006/main" xmlns:w14="http://schemas.microsoft.com/office/word/2010/wordml" xmlns:w15="http://schemas.microsoft.com/office/word/2012/wordml" xmlns:w16cid="http://schemas.microsoft.com/office/word/2016/wordml/cid" xmlns:w16se="http://schemas.microsoft.com/office/word/2015/wordml/symex" xmlns:wpg="http://schemas.microsoft.com/office/word/2010/wordprocessingGroup" xmlns:wpi="http://schemas.microsoft.com/office/word/2010/wordprocessingInk" xmlns:wne="http://schemas.microsoft.com/office/word/2006/wordml" xmlns:wps="http://schemas.microsoft.com/office/word/2010/wordprocessingShape" mc:Ignorable="w14 w15 w16se w16cid wp14">
+<w:document xmlns:wpc="http://schemas.microsoft.com/office/word/2010/wordprocessingCanvas" xmlns:cx="http://schemas.microsoft.com/office/drawing/2014/chartex" xmlns:cx1="http://schemas.microsoft.com/office/drawing/2015/9/8/chartex" xmlns:cx2="http://schemas.microsoft.com/office/drawing/2015/10/21/chartex" xmlns:cx3="http://schemas.microsoft.com/office/drawing/2016/5/9/chartex" xmlns:cx4="http://schemas.microsoft.com/office/drawing/2016/5/10/chartex" xmlns:cx5="http://schemas.microsoft.com/office/drawing/2016/5/11/chartex" xmlns:cx6="http://schemas.microsoft.com/office/drawing/2016/5/12/chartex" xmlns:cx7="http://schemas.microsoft.com/office/drawing/2016/5/13/chartex" xmlns:cx8="http://schemas.microsoft.com/office/drawing/2016/5/14/chartex" xmlns:mc="http://schemas.openxmlformats.org/markup-compatibility/2006" xmlns:aink="http://schemas.microsoft.com/office/drawing/2016/ink" xmlns:am3d="http://schemas.microsoft.com/office/drawing/2017/model3d" xmlns:o="urn:schemas-microsoft-com:office:office" xmlns:r="http://schemas.openxmlformats.org/officeDocument/2006/relationships" xmlns:m="http://schemas.openxmlformats.org/officeDocument/2006/math" xmlns:v="urn:schemas-microsoft-com:vml" xmlns:wp14="http://schemas.microsoft.com/office/word/2010/wordprocessingDrawing" xmlns:wp="http://schemas.openxmlformats.org/drawingml/2006/wordprocessingDrawing" xmlns:w10="urn:schemas-microsoft-com:office:word" xmlns:w="http://schemas.openxmlformats.org/wordprocessingml/2006/main" xmlns:w14="http://schemas.microsoft.com/office/word/2010/wordml" xmlns:w15="http://schemas.microsoft.com/office/word/2012/wordml" xmlns:w16cex="http://schemas.microsoft.com/office/word/2018/wordml/cex" xmlns:w16cid="http://schemas.microsoft.com/office/word/2016/wordml/cid" xmlns:w16="http://schemas.microsoft.com/office/word/2018/wordml" xmlns:w16sdtdh="http://schemas.microsoft.com/office/word/2020/wordml/sdtdatahash" xmlns:w16se="http://schemas.microsoft.com/office/word/2015/wordml/symex" xmlns:wpg="http://schemas.microsoft.com/office/word/2010/wordprocessingGroup" xmlns:wpi="http://schemas.microsoft.com/office/word/2010/wordprocessingInk" xmlns:wne="http://schemas.microsoft.com/office/word/2006/wordml" xmlns:wps="http://schemas.microsoft.com/office/word/2010/wordprocessingShape" mc:Ignorable="w14 w15 w16se w16cid w16 w16cex w16sdtdh wp14">
   <w:body>
     <w:p>
       <w:pPr>
@@ -149,7 +149,7 @@
     </w:p>
     <w:p>
       <w:pPr>
-        <w:pStyle w:val="Liststycke"/>
+        <w:pStyle w:val="ListParagraph"/>
         <w:numPr>
           <w:ilvl w:val="0"/>
           <w:numId w:val="2"/>
@@ -202,10 +202,20 @@
         </w:rPr>
         <w:t xml:space="preserve"> money</w:t>
       </w:r>
-    </w:p>
-    <w:p>
-      <w:pPr>
-        <w:pStyle w:val="Liststycke"/>
+      <w:r>
+        <w:rPr>
+          <w:rFonts w:ascii="Times New Roman" w:eastAsia="Times New Roman" w:hAnsi="Times New Roman" w:cs="Times New Roman"/>
+          <w:sz w:val="22"/>
+          <w:szCs w:val="42"/>
+          <w:shd w:val="clear" w:color="auto" w:fill="FFFFFF"/>
+          <w:lang w:val="en-US" w:eastAsia="sv-SE"/>
+        </w:rPr>
+        <w:t xml:space="preserve"> from client. </w:t>
+      </w:r>
+    </w:p>
+    <w:p>
+      <w:pPr>
+        <w:pStyle w:val="ListParagraph"/>
         <w:numPr>
           <w:ilvl w:val="0"/>
           <w:numId w:val="2"/>
@@ -226,156 +236,22 @@
           <w:shd w:val="clear" w:color="auto" w:fill="FFFFFF"/>
           <w:lang w:val="en-US" w:eastAsia="sv-SE"/>
         </w:rPr>
-        <w:t xml:space="preserve">Terminology </w:t>
-      </w:r>
-      <w:r>
-        <w:rPr>
-          <w:rFonts w:ascii="Times New Roman" w:eastAsia="Times New Roman" w:hAnsi="Times New Roman" w:cs="Times New Roman"/>
-          <w:sz w:val="22"/>
-          <w:szCs w:val="42"/>
-          <w:shd w:val="clear" w:color="auto" w:fill="FFFFFF"/>
-          <w:lang w:val="en-US" w:eastAsia="sv-SE"/>
-        </w:rPr>
-        <w:sym w:font="Wingdings" w:char="F0E0"/>
-      </w:r>
-      <w:r>
-        <w:rPr>
-          <w:rFonts w:ascii="Times New Roman" w:eastAsia="Times New Roman" w:hAnsi="Times New Roman" w:cs="Times New Roman"/>
-          <w:sz w:val="22"/>
-          <w:szCs w:val="42"/>
-          <w:shd w:val="clear" w:color="auto" w:fill="FFFFFF"/>
-          <w:lang w:val="en-US" w:eastAsia="sv-SE"/>
-        </w:rPr>
-        <w:t xml:space="preserve"> Finance (see reference from Forex), examples below</w:t>
-      </w:r>
-    </w:p>
-    <w:p>
-      <w:pPr>
-        <w:pStyle w:val="Liststycke"/>
-        <w:numPr>
-          <w:ilvl w:val="1"/>
-          <w:numId w:val="2"/>
-        </w:numPr>
-        <w:rPr>
-          <w:rFonts w:ascii="Times New Roman" w:eastAsia="Times New Roman" w:hAnsi="Times New Roman" w:cs="Times New Roman"/>
-          <w:sz w:val="22"/>
-          <w:szCs w:val="42"/>
-          <w:shd w:val="clear" w:color="auto" w:fill="FFFFFF"/>
-          <w:lang w:val="en-US" w:eastAsia="sv-SE"/>
-        </w:rPr>
-      </w:pPr>
-      <w:r>
-        <w:rPr>
-          <w:rFonts w:ascii="Times New Roman" w:eastAsia="Times New Roman" w:hAnsi="Times New Roman" w:cs="Times New Roman"/>
-          <w:sz w:val="22"/>
-          <w:szCs w:val="42"/>
-          <w:shd w:val="clear" w:color="auto" w:fill="FFFFFF"/>
-          <w:lang w:val="en-US" w:eastAsia="sv-SE"/>
-        </w:rPr>
-        <w:t>Currency, currency rates</w:t>
-      </w:r>
-    </w:p>
-    <w:p>
-      <w:pPr>
-        <w:pStyle w:val="Liststycke"/>
-        <w:numPr>
-          <w:ilvl w:val="1"/>
-          <w:numId w:val="2"/>
-        </w:numPr>
-        <w:rPr>
-          <w:rFonts w:ascii="Times New Roman" w:eastAsia="Times New Roman" w:hAnsi="Times New Roman" w:cs="Times New Roman"/>
-          <w:sz w:val="22"/>
-          <w:szCs w:val="42"/>
-          <w:shd w:val="clear" w:color="auto" w:fill="FFFFFF"/>
-          <w:lang w:val="en-US" w:eastAsia="sv-SE"/>
-        </w:rPr>
-      </w:pPr>
-      <w:r>
-        <w:rPr>
-          <w:rFonts w:ascii="Times New Roman" w:eastAsia="Times New Roman" w:hAnsi="Times New Roman" w:cs="Times New Roman"/>
-          <w:sz w:val="22"/>
-          <w:szCs w:val="42"/>
-          <w:shd w:val="clear" w:color="auto" w:fill="FFFFFF"/>
-          <w:lang w:val="en-US" w:eastAsia="sv-SE"/>
-        </w:rPr>
-        <w:t>Exchange, exchange rate</w:t>
-      </w:r>
-    </w:p>
-    <w:p>
-      <w:pPr>
-        <w:pStyle w:val="Liststycke"/>
-        <w:numPr>
-          <w:ilvl w:val="1"/>
-          <w:numId w:val="2"/>
-        </w:numPr>
-        <w:rPr>
-          <w:rFonts w:ascii="Times New Roman" w:eastAsia="Times New Roman" w:hAnsi="Times New Roman" w:cs="Times New Roman"/>
-          <w:sz w:val="22"/>
-          <w:szCs w:val="42"/>
-          <w:shd w:val="clear" w:color="auto" w:fill="FFFFFF"/>
-          <w:lang w:val="en-US" w:eastAsia="sv-SE"/>
-        </w:rPr>
-      </w:pPr>
-      <w:r>
-        <w:rPr>
-          <w:rFonts w:ascii="Times New Roman" w:eastAsia="Times New Roman" w:hAnsi="Times New Roman" w:cs="Times New Roman"/>
-          <w:sz w:val="22"/>
-          <w:szCs w:val="42"/>
-          <w:shd w:val="clear" w:color="auto" w:fill="FFFFFF"/>
-          <w:lang w:val="en-US" w:eastAsia="sv-SE"/>
-        </w:rPr>
-        <w:t>Buy/sell</w:t>
-      </w:r>
-    </w:p>
-    <w:p>
-      <w:pPr>
-        <w:pStyle w:val="Liststycke"/>
-        <w:numPr>
-          <w:ilvl w:val="1"/>
-          <w:numId w:val="2"/>
-        </w:numPr>
-        <w:rPr>
-          <w:rFonts w:ascii="Times New Roman" w:eastAsia="Times New Roman" w:hAnsi="Times New Roman" w:cs="Times New Roman"/>
-          <w:sz w:val="22"/>
-          <w:szCs w:val="42"/>
-          <w:shd w:val="clear" w:color="auto" w:fill="FFFFFF"/>
-          <w:lang w:val="en-US" w:eastAsia="sv-SE"/>
-        </w:rPr>
-      </w:pPr>
-      <w:r>
-        <w:rPr>
-          <w:rFonts w:ascii="Times New Roman" w:eastAsia="Times New Roman" w:hAnsi="Times New Roman" w:cs="Times New Roman"/>
-          <w:sz w:val="22"/>
-          <w:szCs w:val="42"/>
-          <w:shd w:val="clear" w:color="auto" w:fill="FFFFFF"/>
-          <w:lang w:val="en-US" w:eastAsia="sv-SE"/>
-        </w:rPr>
-        <w:t>Notes (</w:t>
-      </w:r>
-      <w:r>
-        <w:rPr>
-          <w:rFonts w:ascii="Times New Roman" w:eastAsia="Times New Roman" w:hAnsi="Times New Roman" w:cs="Times New Roman"/>
-          <w:sz w:val="22"/>
-          <w:szCs w:val="42"/>
-          <w:shd w:val="clear" w:color="auto" w:fill="FFFFFF"/>
-          <w:lang w:val="en-US" w:eastAsia="sv-SE"/>
-        </w:rPr>
-        <w:t xml:space="preserve">physical </w:t>
-      </w:r>
-      <w:r>
-        <w:rPr>
-          <w:rFonts w:ascii="Times New Roman" w:eastAsia="Times New Roman" w:hAnsi="Times New Roman" w:cs="Times New Roman"/>
-          <w:sz w:val="22"/>
-          <w:szCs w:val="42"/>
-          <w:shd w:val="clear" w:color="auto" w:fill="FFFFFF"/>
-          <w:lang w:val="en-US" w:eastAsia="sv-SE"/>
-        </w:rPr>
-        <w:t>money)</w:t>
-      </w:r>
-    </w:p>
-    <w:p>
-      <w:pPr>
-        <w:pStyle w:val="Liststycke"/>
+        <w:t>Create report after each day with full information of all transactions for each site</w:t>
+      </w:r>
+      <w:r>
+        <w:rPr>
+          <w:rFonts w:ascii="Times New Roman" w:eastAsia="Times New Roman" w:hAnsi="Times New Roman" w:cs="Times New Roman"/>
+          <w:sz w:val="22"/>
+          <w:szCs w:val="42"/>
+          <w:shd w:val="clear" w:color="auto" w:fill="FFFFFF"/>
+          <w:lang w:val="en-US" w:eastAsia="sv-SE"/>
+        </w:rPr>
+        <w:t>.</w:t>
+      </w:r>
+    </w:p>
+    <w:p>
+      <w:pPr>
+        <w:pStyle w:val="ListParagraph"/>
         <w:numPr>
           <w:ilvl w:val="0"/>
           <w:numId w:val="2"/>
@@ -396,8 +272,56 @@
           <w:shd w:val="clear" w:color="auto" w:fill="FFFFFF"/>
           <w:lang w:val="en-US" w:eastAsia="sv-SE"/>
         </w:rPr>
-        <w:t>Create report after each day with full information of all transactions for each site</w:t>
-      </w:r>
+        <w:t>Calculate and display statistics over daily/weekly/monthly income and loss for each site.</w:t>
+      </w:r>
+    </w:p>
+    <w:p>
+      <w:pPr>
+        <w:pStyle w:val="ListParagraph"/>
+        <w:numPr>
+          <w:ilvl w:val="0"/>
+          <w:numId w:val="2"/>
+        </w:numPr>
+        <w:rPr>
+          <w:rFonts w:ascii="Times New Roman" w:eastAsia="Times New Roman" w:hAnsi="Times New Roman" w:cs="Times New Roman"/>
+          <w:sz w:val="22"/>
+          <w:szCs w:val="42"/>
+          <w:shd w:val="clear" w:color="auto" w:fill="FFFFFF"/>
+          <w:lang w:val="en-US" w:eastAsia="sv-SE"/>
+        </w:rPr>
+      </w:pPr>
+      <w:r>
+        <w:rPr>
+          <w:rFonts w:ascii="Times New Roman" w:eastAsia="Times New Roman" w:hAnsi="Times New Roman" w:cs="Times New Roman"/>
+          <w:sz w:val="22"/>
+          <w:szCs w:val="42"/>
+          <w:shd w:val="clear" w:color="auto" w:fill="FFFFFF"/>
+          <w:lang w:val="en-US" w:eastAsia="sv-SE"/>
+        </w:rPr>
+        <w:t>Display all Transactions for all sites or specific sites.</w:t>
+      </w:r>
+      <w:r>
+        <w:rPr>
+          <w:rFonts w:ascii="Times New Roman" w:eastAsia="Times New Roman" w:hAnsi="Times New Roman" w:cs="Times New Roman"/>
+          <w:sz w:val="22"/>
+          <w:szCs w:val="42"/>
+          <w:shd w:val="clear" w:color="auto" w:fill="FFFFFF"/>
+          <w:lang w:val="en-US" w:eastAsia="sv-SE"/>
+        </w:rPr>
+        <w:t xml:space="preserve"> </w:t>
+      </w:r>
+    </w:p>
+    <w:p>
+      <w:pPr>
+        <w:pStyle w:val="ListParagraph"/>
+        <w:rPr>
+          <w:rFonts w:ascii="Times New Roman" w:eastAsia="Times New Roman" w:hAnsi="Times New Roman" w:cs="Times New Roman"/>
+          <w:sz w:val="22"/>
+          <w:szCs w:val="42"/>
+          <w:shd w:val="clear" w:color="auto" w:fill="FFFFFF"/>
+          <w:lang w:val="en-US" w:eastAsia="sv-SE"/>
+        </w:rPr>
+      </w:pPr>
     </w:p>
     <w:p>
       <w:pPr>
@@ -440,6 +364,7 @@
         </w:rPr>
         <w:t xml:space="preserve">the users of the </w:t>
       </w:r>
+      <w:proofErr w:type="gramStart"/>
       <w:r>
         <w:rPr>
           <w:rFonts w:ascii="Times New Roman" w:eastAsia="Times New Roman" w:hAnsi="Times New Roman" w:cs="Times New Roman"/>
@@ -450,6 +375,7 @@
         </w:rPr>
         <w:t>System</w:t>
       </w:r>
+      <w:proofErr w:type="gramEnd"/>
     </w:p>
     <w:p>
       <w:pPr>
@@ -462,7 +388,7 @@
     </w:p>
     <w:p>
       <w:pPr>
-        <w:pStyle w:val="Liststycke"/>
+        <w:pStyle w:val="ListParagraph"/>
         <w:numPr>
           <w:ilvl w:val="0"/>
           <w:numId w:val="4"/>
@@ -511,7 +437,7 @@
           <w:sz w:val="21"/>
           <w:lang w:val="en-US" w:eastAsia="sv-SE"/>
         </w:rPr>
-        <w:t xml:space="preserve"> (company/each person making orders)</w:t>
+        <w:t xml:space="preserve"> (</w:t>
       </w:r>
       <w:r>
         <w:rPr>
@@ -519,6 +445,22 @@
           <w:sz w:val="21"/>
           <w:lang w:val="en-US" w:eastAsia="sv-SE"/>
         </w:rPr>
+        <w:t>E</w:t>
+      </w:r>
+      <w:r>
+        <w:rPr>
+          <w:rFonts w:ascii="Times New Roman" w:eastAsia="Times New Roman" w:hAnsi="Times New Roman" w:cs="Times New Roman"/>
+          <w:sz w:val="21"/>
+          <w:lang w:val="en-US" w:eastAsia="sv-SE"/>
+        </w:rPr>
+        <w:t>ach person making orders)</w:t>
+      </w:r>
+      <w:r>
+        <w:rPr>
+          <w:rFonts w:ascii="Times New Roman" w:eastAsia="Times New Roman" w:hAnsi="Times New Roman" w:cs="Times New Roman"/>
+          <w:sz w:val="21"/>
+          <w:lang w:val="en-US" w:eastAsia="sv-SE"/>
+        </w:rPr>
         <w:t xml:space="preserve"> of the system (</w:t>
       </w:r>
       <w:r>
@@ -557,7 +499,47 @@
           <w:shd w:val="clear" w:color="auto" w:fill="FFFFFF"/>
           <w:lang w:val="en-US" w:eastAsia="sv-SE"/>
         </w:rPr>
-        <w:t>Describe the main purpose of the System</w:t>
+        <w:t xml:space="preserve"> </w:t>
+      </w:r>
+      <w:r>
+        <w:rPr>
+          <w:rFonts w:ascii="Times New Roman" w:eastAsia="Times New Roman" w:hAnsi="Times New Roman" w:cs="Times New Roman"/>
+          <w:sz w:val="36"/>
+          <w:szCs w:val="42"/>
+          <w:shd w:val="clear" w:color="auto" w:fill="FFFFFF"/>
+          <w:lang w:val="en-US" w:eastAsia="sv-SE"/>
+        </w:rPr>
+        <w:t>T</w:t>
+      </w:r>
+      <w:r>
+        <w:rPr>
+          <w:rFonts w:ascii="Times New Roman" w:eastAsia="Times New Roman" w:hAnsi="Times New Roman" w:cs="Times New Roman"/>
+          <w:sz w:val="36"/>
+          <w:szCs w:val="42"/>
+          <w:shd w:val="clear" w:color="auto" w:fill="FFFFFF"/>
+          <w:lang w:val="en-US" w:eastAsia="sv-SE"/>
+        </w:rPr>
+        <w:t xml:space="preserve">he main purpose of the </w:t>
+      </w:r>
+      <w:r>
+        <w:rPr>
+          <w:rFonts w:ascii="Times New Roman" w:eastAsia="Times New Roman" w:hAnsi="Times New Roman" w:cs="Times New Roman"/>
+          <w:sz w:val="36"/>
+          <w:szCs w:val="42"/>
+          <w:shd w:val="clear" w:color="auto" w:fill="FFFFFF"/>
+          <w:lang w:val="en-US" w:eastAsia="sv-SE"/>
+        </w:rPr>
+        <w:t xml:space="preserve">Site </w:t>
+      </w:r>
+      <w:r>
+        <w:rPr>
+          <w:rFonts w:ascii="Times New Roman" w:eastAsia="Times New Roman" w:hAnsi="Times New Roman" w:cs="Times New Roman"/>
+          <w:sz w:val="36"/>
+          <w:szCs w:val="42"/>
+          <w:shd w:val="clear" w:color="auto" w:fill="FFFFFF"/>
+          <w:lang w:val="en-US" w:eastAsia="sv-SE"/>
+        </w:rPr>
+        <w:t>System</w:t>
       </w:r>
     </w:p>
     <w:p>
@@ -571,7 +553,7 @@
     </w:p>
     <w:p>
       <w:pPr>
-        <w:pStyle w:val="Liststycke"/>
+        <w:pStyle w:val="ListParagraph"/>
         <w:numPr>
           <w:ilvl w:val="0"/>
           <w:numId w:val="2"/>
@@ -592,43 +574,290 @@
           <w:shd w:val="clear" w:color="auto" w:fill="FFFFFF"/>
           <w:lang w:val="en-US" w:eastAsia="sv-SE"/>
         </w:rPr>
-        <w:t xml:space="preserve">The system should hold different sites </w:t>
-      </w:r>
-      <w:r>
-        <w:rPr>
-          <w:rFonts w:ascii="Times New Roman" w:eastAsia="Times New Roman" w:hAnsi="Times New Roman" w:cs="Times New Roman"/>
-          <w:sz w:val="22"/>
-          <w:szCs w:val="42"/>
-          <w:shd w:val="clear" w:color="auto" w:fill="FFFFFF"/>
-          <w:lang w:val="en-US" w:eastAsia="sv-SE"/>
-        </w:rPr>
-        <w:t>which will send a report to HQ with all transactions after each day</w:t>
-      </w:r>
-    </w:p>
-    <w:p>
-      <w:pPr>
-        <w:pStyle w:val="Liststycke"/>
+        <w:t xml:space="preserve">The </w:t>
+      </w:r>
+      <w:r>
+        <w:rPr>
+          <w:rFonts w:ascii="Times New Roman" w:eastAsia="Times New Roman" w:hAnsi="Times New Roman" w:cs="Times New Roman"/>
+          <w:sz w:val="22"/>
+          <w:szCs w:val="42"/>
+          <w:shd w:val="clear" w:color="auto" w:fill="FFFFFF"/>
+          <w:lang w:val="en-US" w:eastAsia="sv-SE"/>
+        </w:rPr>
+        <w:t xml:space="preserve">site </w:t>
+      </w:r>
+      <w:r>
+        <w:rPr>
+          <w:rFonts w:ascii="Times New Roman" w:eastAsia="Times New Roman" w:hAnsi="Times New Roman" w:cs="Times New Roman"/>
+          <w:sz w:val="22"/>
+          <w:szCs w:val="42"/>
+          <w:shd w:val="clear" w:color="auto" w:fill="FFFFFF"/>
+          <w:lang w:val="en-US" w:eastAsia="sv-SE"/>
+        </w:rPr>
+        <w:t xml:space="preserve">system </w:t>
+      </w:r>
+      <w:r>
+        <w:rPr>
+          <w:rFonts w:ascii="Times New Roman" w:eastAsia="Times New Roman" w:hAnsi="Times New Roman" w:cs="Times New Roman"/>
+          <w:sz w:val="22"/>
+          <w:szCs w:val="42"/>
+          <w:shd w:val="clear" w:color="auto" w:fill="FFFFFF"/>
+          <w:lang w:val="en-US" w:eastAsia="sv-SE"/>
+        </w:rPr>
+        <w:t xml:space="preserve">provides a money exchange service with daily updated currency rates for clients and a </w:t>
+      </w:r>
+      <w:r>
+        <w:rPr>
+          <w:rFonts w:ascii="Times New Roman" w:eastAsia="Times New Roman" w:hAnsi="Times New Roman" w:cs="Times New Roman"/>
+          <w:sz w:val="22"/>
+          <w:szCs w:val="42"/>
+          <w:shd w:val="clear" w:color="auto" w:fill="FFFFFF"/>
+          <w:lang w:val="en-US" w:eastAsia="sv-SE"/>
+        </w:rPr>
+        <w:t>daily</w:t>
+      </w:r>
+      <w:r>
+        <w:rPr>
+          <w:rFonts w:ascii="Times New Roman" w:eastAsia="Times New Roman" w:hAnsi="Times New Roman" w:cs="Times New Roman"/>
+          <w:sz w:val="22"/>
+          <w:szCs w:val="42"/>
+          <w:shd w:val="clear" w:color="auto" w:fill="FFFFFF"/>
+          <w:lang w:val="en-US" w:eastAsia="sv-SE"/>
+        </w:rPr>
+        <w:t xml:space="preserve"> sum with cash for each currency which are provided before each session. The clients can make an order request based on parameters such as, currency code, amount and whether the client wants to buy or sell the amount. The system then provides the money for the client, the order will be registered to a Transaction once </w:t>
+      </w:r>
+      <w:proofErr w:type="gramStart"/>
+      <w:r>
+        <w:rPr>
+          <w:rFonts w:ascii="Times New Roman" w:eastAsia="Times New Roman" w:hAnsi="Times New Roman" w:cs="Times New Roman"/>
+          <w:sz w:val="22"/>
+          <w:szCs w:val="42"/>
+          <w:shd w:val="clear" w:color="auto" w:fill="FFFFFF"/>
+          <w:lang w:val="en-US" w:eastAsia="sv-SE"/>
+        </w:rPr>
+        <w:t>it’s</w:t>
+      </w:r>
+      <w:proofErr w:type="gramEnd"/>
+      <w:r>
+        <w:rPr>
+          <w:rFonts w:ascii="Times New Roman" w:eastAsia="Times New Roman" w:hAnsi="Times New Roman" w:cs="Times New Roman"/>
+          <w:sz w:val="22"/>
+          <w:szCs w:val="42"/>
+          <w:shd w:val="clear" w:color="auto" w:fill="FFFFFF"/>
+          <w:lang w:val="en-US" w:eastAsia="sv-SE"/>
+        </w:rPr>
+        <w:t xml:space="preserve"> approved</w:t>
+      </w:r>
+      <w:r>
+        <w:rPr>
+          <w:rFonts w:ascii="Times New Roman" w:eastAsia="Times New Roman" w:hAnsi="Times New Roman" w:cs="Times New Roman"/>
+          <w:sz w:val="22"/>
+          <w:szCs w:val="42"/>
+          <w:shd w:val="clear" w:color="auto" w:fill="FFFFFF"/>
+          <w:lang w:val="en-US" w:eastAsia="sv-SE"/>
+        </w:rPr>
+        <w:t xml:space="preserve"> and will be stored among the other Transactions that have been created during the session. The Transaction will later by the end of the session, be sent to the HQ for storage and presentation of vital financial parameters. </w:t>
+      </w:r>
+    </w:p>
+    <w:p>
+      <w:pPr>
+        <w:pStyle w:val="ListParagraph"/>
+        <w:rPr>
+          <w:rFonts w:ascii="Times New Roman" w:eastAsia="Times New Roman" w:hAnsi="Times New Roman" w:cs="Times New Roman"/>
+          <w:sz w:val="22"/>
+          <w:szCs w:val="42"/>
+          <w:shd w:val="clear" w:color="auto" w:fill="FFFFFF"/>
+          <w:lang w:val="en-US" w:eastAsia="sv-SE"/>
+        </w:rPr>
+      </w:pPr>
+    </w:p>
+    <w:p>
+      <w:pPr>
+        <w:rPr>
+          <w:rFonts w:ascii="Times New Roman" w:hAnsi="Times New Roman" w:cs="Times New Roman"/>
+          <w:sz w:val="21"/>
+          <w:lang w:val="en-US"/>
+        </w:rPr>
+      </w:pPr>
+    </w:p>
+    <w:p>
+      <w:pPr>
+        <w:rPr>
+          <w:rFonts w:ascii="Times New Roman" w:eastAsia="Times New Roman" w:hAnsi="Times New Roman" w:cs="Times New Roman"/>
+          <w:sz w:val="36"/>
+          <w:szCs w:val="42"/>
+          <w:shd w:val="clear" w:color="auto" w:fill="FFFFFF"/>
+          <w:lang w:val="en-US" w:eastAsia="sv-SE"/>
+        </w:rPr>
+      </w:pPr>
+      <w:r>
+        <w:rPr>
+          <w:rFonts w:ascii="Times New Roman" w:eastAsia="Times New Roman" w:hAnsi="Times New Roman" w:cs="Times New Roman"/>
+          <w:sz w:val="36"/>
+          <w:szCs w:val="42"/>
+          <w:shd w:val="clear" w:color="auto" w:fill="FFFFFF"/>
+          <w:lang w:val="en-US" w:eastAsia="sv-SE"/>
+        </w:rPr>
+        <w:t>T</w:t>
+      </w:r>
+      <w:r>
+        <w:rPr>
+          <w:rFonts w:ascii="Times New Roman" w:eastAsia="Times New Roman" w:hAnsi="Times New Roman" w:cs="Times New Roman"/>
+          <w:sz w:val="36"/>
+          <w:szCs w:val="42"/>
+          <w:shd w:val="clear" w:color="auto" w:fill="FFFFFF"/>
+          <w:lang w:val="en-US" w:eastAsia="sv-SE"/>
+        </w:rPr>
+        <w:t xml:space="preserve">he main purpose of the </w:t>
+      </w:r>
+      <w:r>
+        <w:rPr>
+          <w:rFonts w:ascii="Times New Roman" w:eastAsia="Times New Roman" w:hAnsi="Times New Roman" w:cs="Times New Roman"/>
+          <w:sz w:val="36"/>
+          <w:szCs w:val="42"/>
+          <w:shd w:val="clear" w:color="auto" w:fill="FFFFFF"/>
+          <w:lang w:val="en-US" w:eastAsia="sv-SE"/>
+        </w:rPr>
+        <w:t>HQ</w:t>
+      </w:r>
+      <w:r>
+        <w:rPr>
+          <w:rFonts w:ascii="Times New Roman" w:eastAsia="Times New Roman" w:hAnsi="Times New Roman" w:cs="Times New Roman"/>
+          <w:sz w:val="36"/>
+          <w:szCs w:val="42"/>
+          <w:shd w:val="clear" w:color="auto" w:fill="FFFFFF"/>
+          <w:lang w:val="en-US" w:eastAsia="sv-SE"/>
+        </w:rPr>
+        <w:t xml:space="preserve"> </w:t>
+      </w:r>
+      <w:r>
+        <w:rPr>
+          <w:rFonts w:ascii="Times New Roman" w:eastAsia="Times New Roman" w:hAnsi="Times New Roman" w:cs="Times New Roman"/>
+          <w:sz w:val="36"/>
+          <w:szCs w:val="42"/>
+          <w:shd w:val="clear" w:color="auto" w:fill="FFFFFF"/>
+          <w:lang w:val="en-US" w:eastAsia="sv-SE"/>
+        </w:rPr>
+        <w:t>System</w:t>
+      </w:r>
+    </w:p>
+    <w:p>
+      <w:pPr>
+        <w:rPr>
+          <w:rFonts w:ascii="Times New Roman" w:hAnsi="Times New Roman" w:cs="Times New Roman"/>
+          <w:sz w:val="22"/>
+          <w:szCs w:val="22"/>
+          <w:lang w:val="en-US"/>
+        </w:rPr>
+      </w:pPr>
+    </w:p>
+    <w:p>
+      <w:pPr>
+        <w:pStyle w:val="ListParagraph"/>
         <w:numPr>
           <w:ilvl w:val="0"/>
-          <w:numId w:val="2"/>
+          <w:numId w:val="10"/>
         </w:numPr>
         <w:rPr>
-          <w:rFonts w:ascii="Times New Roman" w:eastAsia="Times New Roman" w:hAnsi="Times New Roman" w:cs="Times New Roman"/>
-          <w:sz w:val="22"/>
-          <w:szCs w:val="42"/>
-          <w:shd w:val="clear" w:color="auto" w:fill="FFFFFF"/>
-          <w:lang w:val="en-US" w:eastAsia="sv-SE"/>
-        </w:rPr>
-      </w:pPr>
-      <w:r>
-        <w:rPr>
-          <w:rFonts w:ascii="Times New Roman" w:eastAsia="Times New Roman" w:hAnsi="Times New Roman" w:cs="Times New Roman"/>
-          <w:sz w:val="22"/>
-          <w:szCs w:val="42"/>
-          <w:shd w:val="clear" w:color="auto" w:fill="FFFFFF"/>
-          <w:lang w:val="en-US" w:eastAsia="sv-SE"/>
-        </w:rPr>
-        <w:t>Each site should be able to hold a “prepared box of cash” throughout a day (a new box is delivered each day)</w:t>
+          <w:rFonts w:ascii="Times New Roman" w:hAnsi="Times New Roman" w:cs="Times New Roman"/>
+          <w:sz w:val="22"/>
+          <w:szCs w:val="22"/>
+          <w:lang w:val="en-US"/>
+        </w:rPr>
+      </w:pPr>
+      <w:r>
+        <w:rPr>
+          <w:rFonts w:ascii="Times New Roman" w:eastAsia="Times New Roman" w:hAnsi="Times New Roman" w:cs="Times New Roman"/>
+          <w:sz w:val="22"/>
+          <w:szCs w:val="42"/>
+          <w:shd w:val="clear" w:color="auto" w:fill="FFFFFF"/>
+          <w:lang w:val="en-US" w:eastAsia="sv-SE"/>
+        </w:rPr>
+        <w:t>The</w:t>
+      </w:r>
+      <w:r>
+        <w:rPr>
+          <w:rFonts w:ascii="Times New Roman" w:eastAsia="Times New Roman" w:hAnsi="Times New Roman" w:cs="Times New Roman"/>
+          <w:sz w:val="22"/>
+          <w:szCs w:val="42"/>
+          <w:shd w:val="clear" w:color="auto" w:fill="FFFFFF"/>
+          <w:lang w:val="en-US" w:eastAsia="sv-SE"/>
+        </w:rPr>
+        <w:t xml:space="preserve"> HQ</w:t>
+      </w:r>
+      <w:r>
+        <w:rPr>
+          <w:rFonts w:ascii="Times New Roman" w:eastAsia="Times New Roman" w:hAnsi="Times New Roman" w:cs="Times New Roman"/>
+          <w:sz w:val="22"/>
+          <w:szCs w:val="42"/>
+          <w:shd w:val="clear" w:color="auto" w:fill="FFFFFF"/>
+          <w:lang w:val="en-US" w:eastAsia="sv-SE"/>
+        </w:rPr>
+        <w:t xml:space="preserve"> system holds different sites which will </w:t>
+      </w:r>
+      <w:r>
+        <w:rPr>
+          <w:rFonts w:ascii="Times New Roman" w:eastAsia="Times New Roman" w:hAnsi="Times New Roman" w:cs="Times New Roman"/>
+          <w:sz w:val="22"/>
+          <w:szCs w:val="42"/>
+          <w:shd w:val="clear" w:color="auto" w:fill="FFFFFF"/>
+          <w:lang w:val="en-US" w:eastAsia="sv-SE"/>
+        </w:rPr>
+        <w:t>read</w:t>
+      </w:r>
+      <w:r>
+        <w:rPr>
+          <w:rFonts w:ascii="Times New Roman" w:eastAsia="Times New Roman" w:hAnsi="Times New Roman" w:cs="Times New Roman"/>
+          <w:sz w:val="22"/>
+          <w:szCs w:val="42"/>
+          <w:shd w:val="clear" w:color="auto" w:fill="FFFFFF"/>
+          <w:lang w:val="en-US" w:eastAsia="sv-SE"/>
+        </w:rPr>
+        <w:t xml:space="preserve"> a report of all daily Transactions that have been made during a specific session to HQ. The HQ should then </w:t>
+      </w:r>
+      <w:proofErr w:type="gramStart"/>
+      <w:r>
+        <w:rPr>
+          <w:rFonts w:ascii="Times New Roman" w:eastAsia="Times New Roman" w:hAnsi="Times New Roman" w:cs="Times New Roman"/>
+          <w:sz w:val="22"/>
+          <w:szCs w:val="42"/>
+          <w:shd w:val="clear" w:color="auto" w:fill="FFFFFF"/>
+          <w:lang w:val="en-US" w:eastAsia="sv-SE"/>
+        </w:rPr>
+        <w:t>based</w:t>
+      </w:r>
+      <w:proofErr w:type="gramEnd"/>
+      <w:r>
+        <w:rPr>
+          <w:rFonts w:ascii="Times New Roman" w:eastAsia="Times New Roman" w:hAnsi="Times New Roman" w:cs="Times New Roman"/>
+          <w:sz w:val="22"/>
+          <w:szCs w:val="42"/>
+          <w:shd w:val="clear" w:color="auto" w:fill="FFFFFF"/>
+          <w:lang w:val="en-US" w:eastAsia="sv-SE"/>
+        </w:rPr>
+        <w:t xml:space="preserve"> on parameters such as, Site(s), day/week/month, and currency code filter through all transactions. Producing an </w:t>
+      </w:r>
+      <w:proofErr w:type="gramStart"/>
+      <w:r>
+        <w:rPr>
+          <w:rFonts w:ascii="Times New Roman" w:eastAsia="Times New Roman" w:hAnsi="Times New Roman" w:cs="Times New Roman"/>
+          <w:sz w:val="22"/>
+          <w:szCs w:val="42"/>
+          <w:shd w:val="clear" w:color="auto" w:fill="FFFFFF"/>
+          <w:lang w:val="en-US" w:eastAsia="sv-SE"/>
+        </w:rPr>
+        <w:t>overall statistics</w:t>
+      </w:r>
+      <w:proofErr w:type="gramEnd"/>
+      <w:r>
+        <w:rPr>
+          <w:rFonts w:ascii="Times New Roman" w:eastAsia="Times New Roman" w:hAnsi="Times New Roman" w:cs="Times New Roman"/>
+          <w:sz w:val="22"/>
+          <w:szCs w:val="42"/>
+          <w:shd w:val="clear" w:color="auto" w:fill="FFFFFF"/>
+          <w:lang w:val="en-US" w:eastAsia="sv-SE"/>
+        </w:rPr>
+        <w:t xml:space="preserve"> over the income/losses and even profits.</w:t>
       </w:r>
     </w:p>
     <w:p>
@@ -658,8 +887,20 @@
           <w:shd w:val="clear" w:color="auto" w:fill="FFFFFF"/>
           <w:lang w:val="en-US" w:eastAsia="sv-SE"/>
         </w:rPr>
-        <w:t>Define system handling of input/output events</w:t>
-      </w:r>
+        <w:t xml:space="preserve">Define system handling of input/output </w:t>
+      </w:r>
+      <w:proofErr w:type="gramStart"/>
+      <w:r>
+        <w:rPr>
+          <w:rFonts w:ascii="Times New Roman" w:eastAsia="Times New Roman" w:hAnsi="Times New Roman" w:cs="Times New Roman"/>
+          <w:sz w:val="36"/>
+          <w:szCs w:val="42"/>
+          <w:shd w:val="clear" w:color="auto" w:fill="FFFFFF"/>
+          <w:lang w:val="en-US" w:eastAsia="sv-SE"/>
+        </w:rPr>
+        <w:t>events</w:t>
+      </w:r>
+      <w:proofErr w:type="gramEnd"/>
     </w:p>
     <w:p>
       <w:pPr>
@@ -672,7 +913,7 @@
     </w:p>
     <w:p>
       <w:pPr>
-        <w:pStyle w:val="Liststycke"/>
+        <w:pStyle w:val="ListParagraph"/>
         <w:rPr>
           <w:rFonts w:ascii="Times New Roman" w:eastAsia="Times New Roman" w:hAnsi="Times New Roman" w:cs="Times New Roman"/>
           <w:b/>
@@ -698,10 +939,19 @@
         </w:rPr>
         <w:t xml:space="preserve"> to application</w:t>
       </w:r>
-    </w:p>
-    <w:p>
-      <w:pPr>
-        <w:pStyle w:val="Liststycke"/>
+      <w:r>
+        <w:rPr>
+          <w:rFonts w:ascii="Times New Roman" w:eastAsia="Times New Roman" w:hAnsi="Times New Roman" w:cs="Times New Roman"/>
+          <w:b/>
+          <w:sz w:val="22"/>
+          <w:lang w:val="en-US" w:eastAsia="sv-SE"/>
+        </w:rPr>
+        <w:t xml:space="preserve"> for Site</w:t>
+      </w:r>
+    </w:p>
+    <w:p>
+      <w:pPr>
+        <w:pStyle w:val="ListParagraph"/>
         <w:numPr>
           <w:ilvl w:val="0"/>
           <w:numId w:val="5"/>
@@ -718,8 +968,42 @@
           <w:sz w:val="22"/>
           <w:lang w:val="en-US" w:eastAsia="sv-SE"/>
         </w:rPr>
-        <w:t>Input from configuration files - HQ (exchange rate and box of cash for each site</w:t>
-      </w:r>
+        <w:t xml:space="preserve">Input from configuration file - </w:t>
+      </w:r>
+      <w:r>
+        <w:rPr>
+          <w:rFonts w:ascii="Times New Roman" w:eastAsia="Times New Roman" w:hAnsi="Times New Roman" w:cs="Times New Roman"/>
+          <w:sz w:val="22"/>
+          <w:lang w:val="en-US" w:eastAsia="sv-SE"/>
+        </w:rPr>
+        <w:t>Site</w:t>
+      </w:r>
+      <w:r>
+        <w:rPr>
+          <w:rFonts w:ascii="Times New Roman" w:eastAsia="Times New Roman" w:hAnsi="Times New Roman" w:cs="Times New Roman"/>
+          <w:sz w:val="22"/>
+          <w:lang w:val="en-US" w:eastAsia="sv-SE"/>
+        </w:rPr>
+        <w:t xml:space="preserve"> (</w:t>
+      </w:r>
+      <w:r>
+        <w:rPr>
+          <w:rFonts w:ascii="Times New Roman" w:eastAsia="Times New Roman" w:hAnsi="Times New Roman" w:cs="Times New Roman"/>
+          <w:sz w:val="22"/>
+          <w:lang w:val="en-US" w:eastAsia="sv-SE"/>
+        </w:rPr>
+        <w:t xml:space="preserve">main Configuration file to setup the program, the exchange rates and </w:t>
+      </w:r>
+      <w:proofErr w:type="spellStart"/>
+      <w:r>
+        <w:rPr>
+          <w:rFonts w:ascii="Times New Roman" w:eastAsia="Times New Roman" w:hAnsi="Times New Roman" w:cs="Times New Roman"/>
+          <w:sz w:val="22"/>
+          <w:lang w:val="en-US" w:eastAsia="sv-SE"/>
+        </w:rPr>
+        <w:t>boxOfCash</w:t>
+      </w:r>
+      <w:proofErr w:type="spellEnd"/>
       <w:r>
         <w:rPr>
           <w:rFonts w:ascii="Times New Roman" w:eastAsia="Times New Roman" w:hAnsi="Times New Roman" w:cs="Times New Roman"/>
@@ -731,7 +1015,7 @@
     </w:p>
     <w:p>
       <w:pPr>
-        <w:pStyle w:val="Liststycke"/>
+        <w:pStyle w:val="ListParagraph"/>
         <w:numPr>
           <w:ilvl w:val="0"/>
           <w:numId w:val="5"/>
@@ -753,7 +1037,7 @@
     </w:p>
     <w:p>
       <w:pPr>
-        <w:pStyle w:val="Liststycke"/>
+        <w:pStyle w:val="ListParagraph"/>
         <w:rPr>
           <w:rFonts w:ascii="Times New Roman" w:eastAsia="Times New Roman" w:hAnsi="Times New Roman" w:cs="Times New Roman"/>
           <w:b/>
@@ -779,10 +1063,19 @@
         </w:rPr>
         <w:t xml:space="preserve"> from application</w:t>
       </w:r>
-    </w:p>
-    <w:p>
-      <w:pPr>
-        <w:pStyle w:val="Liststycke"/>
+      <w:r>
+        <w:rPr>
+          <w:rFonts w:ascii="Times New Roman" w:eastAsia="Times New Roman" w:hAnsi="Times New Roman" w:cs="Times New Roman"/>
+          <w:b/>
+          <w:sz w:val="22"/>
+          <w:lang w:val="en-US" w:eastAsia="sv-SE"/>
+        </w:rPr>
+        <w:t xml:space="preserve"> for Site</w:t>
+      </w:r>
+    </w:p>
+    <w:p>
+      <w:pPr>
+        <w:pStyle w:val="ListParagraph"/>
         <w:numPr>
           <w:ilvl w:val="0"/>
           <w:numId w:val="5"/>
@@ -799,12 +1092,44 @@
           <w:sz w:val="22"/>
           <w:lang w:val="en-US" w:eastAsia="sv-SE"/>
         </w:rPr>
-        <w:t>Each transaction from each site</w:t>
-      </w:r>
-    </w:p>
-    <w:p>
-      <w:pPr>
-        <w:pStyle w:val="Liststycke"/>
+        <w:t xml:space="preserve">Output of </w:t>
+      </w:r>
+      <w:r>
+        <w:rPr>
+          <w:rFonts w:ascii="Times New Roman" w:eastAsia="Times New Roman" w:hAnsi="Times New Roman" w:cs="Times New Roman"/>
+          <w:sz w:val="22"/>
+          <w:lang w:val="en-US" w:eastAsia="sv-SE"/>
+        </w:rPr>
+        <w:t xml:space="preserve">a file with </w:t>
+      </w:r>
+      <w:r>
+        <w:rPr>
+          <w:rFonts w:ascii="Times New Roman" w:eastAsia="Times New Roman" w:hAnsi="Times New Roman" w:cs="Times New Roman"/>
+          <w:sz w:val="22"/>
+          <w:lang w:val="en-US" w:eastAsia="sv-SE"/>
+        </w:rPr>
+        <w:t xml:space="preserve">all Transactions from </w:t>
+      </w:r>
+      <w:r>
+        <w:rPr>
+          <w:rFonts w:ascii="Times New Roman" w:eastAsia="Times New Roman" w:hAnsi="Times New Roman" w:cs="Times New Roman"/>
+          <w:sz w:val="22"/>
+          <w:lang w:val="en-US" w:eastAsia="sv-SE"/>
+        </w:rPr>
+        <w:t>the Site</w:t>
+      </w:r>
+      <w:r>
+        <w:rPr>
+          <w:rFonts w:ascii="Times New Roman" w:eastAsia="Times New Roman" w:hAnsi="Times New Roman" w:cs="Times New Roman"/>
+          <w:sz w:val="22"/>
+          <w:lang w:val="en-US" w:eastAsia="sv-SE"/>
+        </w:rPr>
+        <w:t xml:space="preserve"> on a specific day.</w:t>
+      </w:r>
+    </w:p>
+    <w:p>
+      <w:pPr>
+        <w:pStyle w:val="ListParagraph"/>
         <w:numPr>
           <w:ilvl w:val="0"/>
           <w:numId w:val="5"/>
@@ -821,36 +1146,70 @@
           <w:sz w:val="22"/>
           <w:lang w:val="en-US" w:eastAsia="sv-SE"/>
         </w:rPr>
-        <w:t>Full r</w:t>
-      </w:r>
-      <w:r>
-        <w:rPr>
-          <w:rFonts w:ascii="Times New Roman" w:eastAsia="Times New Roman" w:hAnsi="Times New Roman" w:cs="Times New Roman"/>
-          <w:sz w:val="22"/>
-          <w:lang w:val="en-US" w:eastAsia="sv-SE"/>
-        </w:rPr>
-        <w:t>eport</w:t>
-      </w:r>
-      <w:r>
-        <w:rPr>
-          <w:rFonts w:ascii="Times New Roman" w:eastAsia="Times New Roman" w:hAnsi="Times New Roman" w:cs="Times New Roman"/>
-          <w:sz w:val="22"/>
-          <w:lang w:val="en-US" w:eastAsia="sv-SE"/>
-        </w:rPr>
-        <w:t xml:space="preserve"> after each day from all sites</w:t>
-      </w:r>
-      <w:r>
-        <w:rPr>
-          <w:rFonts w:ascii="Times New Roman" w:eastAsia="Times New Roman" w:hAnsi="Times New Roman" w:cs="Times New Roman"/>
-          <w:sz w:val="22"/>
-          <w:lang w:val="en-US" w:eastAsia="sv-SE"/>
-        </w:rPr>
-        <w:t xml:space="preserve"> to Class South and then to HQ</w:t>
-      </w:r>
-    </w:p>
-    <w:p>
-      <w:pPr>
-        <w:pStyle w:val="Liststycke"/>
+        <w:t xml:space="preserve">Output of a daily report showing the amount left for each currency in </w:t>
+      </w:r>
+      <w:proofErr w:type="spellStart"/>
+      <w:r>
+        <w:rPr>
+          <w:rFonts w:ascii="Times New Roman" w:eastAsia="Times New Roman" w:hAnsi="Times New Roman" w:cs="Times New Roman"/>
+          <w:sz w:val="22"/>
+          <w:lang w:val="en-US" w:eastAsia="sv-SE"/>
+        </w:rPr>
+        <w:t>boxOfCash</w:t>
+      </w:r>
+      <w:proofErr w:type="spellEnd"/>
+      <w:r>
+        <w:rPr>
+          <w:rFonts w:ascii="Times New Roman" w:eastAsia="Times New Roman" w:hAnsi="Times New Roman" w:cs="Times New Roman"/>
+          <w:sz w:val="22"/>
+          <w:lang w:val="en-US" w:eastAsia="sv-SE"/>
+        </w:rPr>
+        <w:t>.</w:t>
+      </w:r>
+    </w:p>
+    <w:p>
+      <w:pPr>
+        <w:pStyle w:val="ListParagraph"/>
+        <w:numPr>
+          <w:ilvl w:val="0"/>
+          <w:numId w:val="5"/>
+        </w:numPr>
+        <w:rPr>
+          <w:rFonts w:ascii="Times New Roman" w:eastAsia="Times New Roman" w:hAnsi="Times New Roman" w:cs="Times New Roman"/>
+          <w:sz w:val="22"/>
+          <w:lang w:val="en-US" w:eastAsia="sv-SE"/>
+        </w:rPr>
+      </w:pPr>
+      <w:r>
+        <w:rPr>
+          <w:rFonts w:ascii="Times New Roman" w:eastAsia="Times New Roman" w:hAnsi="Times New Roman" w:cs="Times New Roman"/>
+          <w:sz w:val="22"/>
+          <w:lang w:val="en-US" w:eastAsia="sv-SE"/>
+        </w:rPr>
+        <w:t xml:space="preserve">Output </w:t>
+      </w:r>
+      <w:r>
+        <w:rPr>
+          <w:rFonts w:ascii="Times New Roman" w:eastAsia="Times New Roman" w:hAnsi="Times New Roman" w:cs="Times New Roman"/>
+          <w:sz w:val="22"/>
+          <w:lang w:val="en-US" w:eastAsia="sv-SE"/>
+        </w:rPr>
+        <w:t>of a file storing all Orders that have been made during a specific session.</w:t>
+      </w:r>
+    </w:p>
+    <w:p>
+      <w:pPr>
+        <w:ind w:left="360"/>
+        <w:rPr>
+          <w:rFonts w:ascii="Times New Roman" w:hAnsi="Times New Roman" w:cs="Times New Roman"/>
+          <w:sz w:val="36"/>
+          <w:lang w:val="en-US"/>
+        </w:rPr>
+      </w:pPr>
+    </w:p>
+    <w:p>
+      <w:pPr>
+        <w:pStyle w:val="ListParagraph"/>
         <w:rPr>
           <w:rFonts w:ascii="Times New Roman" w:eastAsia="Times New Roman" w:hAnsi="Times New Roman" w:cs="Times New Roman"/>
           <w:b/>
@@ -861,220 +1220,747 @@
     </w:p>
     <w:p>
       <w:pPr>
-        <w:rPr>
-          <w:rFonts w:ascii="Times New Roman" w:hAnsi="Times New Roman" w:cs="Times New Roman"/>
-          <w:sz w:val="21"/>
-          <w:lang w:val="en-US"/>
-        </w:rPr>
-      </w:pPr>
-    </w:p>
-    <w:p>
-      <w:pPr>
-        <w:rPr>
-          <w:rFonts w:ascii="Times New Roman" w:eastAsia="Times New Roman" w:hAnsi="Times New Roman" w:cs="Times New Roman"/>
+        <w:pStyle w:val="ListParagraph"/>
+        <w:rPr>
+          <w:rFonts w:ascii="Times New Roman" w:eastAsia="Times New Roman" w:hAnsi="Times New Roman" w:cs="Times New Roman"/>
+          <w:b/>
+          <w:sz w:val="22"/>
+          <w:lang w:val="en-US" w:eastAsia="sv-SE"/>
+        </w:rPr>
+      </w:pPr>
+    </w:p>
+    <w:p>
+      <w:pPr>
+        <w:pStyle w:val="ListParagraph"/>
+        <w:rPr>
+          <w:rFonts w:ascii="Times New Roman" w:eastAsia="Times New Roman" w:hAnsi="Times New Roman" w:cs="Times New Roman"/>
+          <w:b/>
+          <w:sz w:val="22"/>
+          <w:lang w:val="en-US" w:eastAsia="sv-SE"/>
+        </w:rPr>
+      </w:pPr>
+      <w:r>
+        <w:rPr>
+          <w:rFonts w:ascii="Times New Roman" w:eastAsia="Times New Roman" w:hAnsi="Times New Roman" w:cs="Times New Roman"/>
+          <w:b/>
+          <w:sz w:val="22"/>
+          <w:lang w:val="en-US" w:eastAsia="sv-SE"/>
+        </w:rPr>
+        <w:lastRenderedPageBreak/>
+        <w:t>Input</w:t>
+      </w:r>
+      <w:r>
+        <w:rPr>
+          <w:rFonts w:ascii="Times New Roman" w:eastAsia="Times New Roman" w:hAnsi="Times New Roman" w:cs="Times New Roman"/>
+          <w:b/>
+          <w:sz w:val="22"/>
+          <w:lang w:val="en-US" w:eastAsia="sv-SE"/>
+        </w:rPr>
+        <w:t xml:space="preserve"> to application for </w:t>
+      </w:r>
+      <w:r>
+        <w:rPr>
+          <w:rFonts w:ascii="Times New Roman" w:eastAsia="Times New Roman" w:hAnsi="Times New Roman" w:cs="Times New Roman"/>
+          <w:b/>
+          <w:sz w:val="22"/>
+          <w:lang w:val="en-US" w:eastAsia="sv-SE"/>
+        </w:rPr>
+        <w:t>HQ</w:t>
+      </w:r>
+    </w:p>
+    <w:p>
+      <w:pPr>
+        <w:pStyle w:val="ListParagraph"/>
+        <w:numPr>
+          <w:ilvl w:val="0"/>
+          <w:numId w:val="10"/>
+        </w:numPr>
+        <w:rPr>
+          <w:rFonts w:ascii="Times New Roman" w:eastAsia="Times New Roman" w:hAnsi="Times New Roman" w:cs="Times New Roman"/>
+          <w:b/>
+          <w:sz w:val="22"/>
+          <w:lang w:val="en-US" w:eastAsia="sv-SE"/>
+        </w:rPr>
+      </w:pPr>
+      <w:r>
+        <w:rPr>
+          <w:rFonts w:ascii="Times New Roman" w:eastAsia="Times New Roman" w:hAnsi="Times New Roman" w:cs="Times New Roman"/>
+          <w:bCs/>
+          <w:sz w:val="22"/>
+          <w:lang w:val="en-US" w:eastAsia="sv-SE"/>
+        </w:rPr>
+        <w:t xml:space="preserve">Input from configuration file – HQ (main Configuration file to setup the program, the exchange rates and </w:t>
+      </w:r>
+      <w:proofErr w:type="spellStart"/>
+      <w:r>
+        <w:rPr>
+          <w:rFonts w:ascii="Times New Roman" w:eastAsia="Times New Roman" w:hAnsi="Times New Roman" w:cs="Times New Roman"/>
+          <w:bCs/>
+          <w:sz w:val="22"/>
+          <w:lang w:val="en-US" w:eastAsia="sv-SE"/>
+        </w:rPr>
+        <w:t>boxOfCash</w:t>
+      </w:r>
+      <w:proofErr w:type="spellEnd"/>
+      <w:r>
+        <w:rPr>
+          <w:rFonts w:ascii="Times New Roman" w:eastAsia="Times New Roman" w:hAnsi="Times New Roman" w:cs="Times New Roman"/>
+          <w:bCs/>
+          <w:sz w:val="22"/>
+          <w:lang w:val="en-US" w:eastAsia="sv-SE"/>
+        </w:rPr>
+        <w:t>)</w:t>
+      </w:r>
+    </w:p>
+    <w:p>
+      <w:pPr>
+        <w:pStyle w:val="ListParagraph"/>
+        <w:numPr>
+          <w:ilvl w:val="0"/>
+          <w:numId w:val="10"/>
+        </w:numPr>
+        <w:rPr>
+          <w:rFonts w:ascii="Times New Roman" w:eastAsia="Times New Roman" w:hAnsi="Times New Roman" w:cs="Times New Roman"/>
+          <w:b/>
+          <w:sz w:val="22"/>
+          <w:lang w:val="en-US" w:eastAsia="sv-SE"/>
+        </w:rPr>
+      </w:pPr>
+      <w:r>
+        <w:rPr>
+          <w:rFonts w:ascii="Times New Roman" w:eastAsia="Times New Roman" w:hAnsi="Times New Roman" w:cs="Times New Roman"/>
+          <w:bCs/>
+          <w:sz w:val="22"/>
+          <w:lang w:val="en-US" w:eastAsia="sv-SE"/>
+        </w:rPr>
+        <w:t>Input from admin to provide output statistics of chosen parameters.</w:t>
+      </w:r>
+    </w:p>
+    <w:p>
+      <w:pPr>
+        <w:pStyle w:val="ListParagraph"/>
+        <w:rPr>
+          <w:rFonts w:ascii="Times New Roman" w:eastAsia="Times New Roman" w:hAnsi="Times New Roman" w:cs="Times New Roman"/>
+          <w:b/>
+          <w:sz w:val="22"/>
+          <w:lang w:val="en-US" w:eastAsia="sv-SE"/>
+        </w:rPr>
+      </w:pPr>
+      <w:r>
+        <w:rPr>
+          <w:rFonts w:ascii="Times New Roman" w:eastAsia="Times New Roman" w:hAnsi="Times New Roman" w:cs="Times New Roman"/>
+          <w:b/>
+          <w:sz w:val="22"/>
+          <w:lang w:val="en-US" w:eastAsia="sv-SE"/>
+        </w:rPr>
+        <w:t>Output from application for HQ</w:t>
+      </w:r>
+    </w:p>
+    <w:p>
+      <w:pPr>
+        <w:pStyle w:val="ListParagraph"/>
+        <w:numPr>
+          <w:ilvl w:val="0"/>
+          <w:numId w:val="10"/>
+        </w:numPr>
+        <w:rPr>
+          <w:rFonts w:ascii="Times New Roman" w:eastAsia="Times New Roman" w:hAnsi="Times New Roman" w:cs="Times New Roman"/>
+          <w:bCs/>
+          <w:sz w:val="22"/>
+          <w:lang w:val="en-US" w:eastAsia="sv-SE"/>
+        </w:rPr>
+      </w:pPr>
+      <w:r>
+        <w:rPr>
+          <w:rFonts w:ascii="Times New Roman" w:eastAsia="Times New Roman" w:hAnsi="Times New Roman" w:cs="Times New Roman"/>
+          <w:bCs/>
+          <w:sz w:val="22"/>
+          <w:lang w:val="en-US" w:eastAsia="sv-SE"/>
+        </w:rPr>
+        <w:t>Output of all Transactions from Site(s)</w:t>
+      </w:r>
+    </w:p>
+    <w:p>
+      <w:pPr>
+        <w:pStyle w:val="ListParagraph"/>
+        <w:numPr>
+          <w:ilvl w:val="0"/>
+          <w:numId w:val="10"/>
+        </w:numPr>
+        <w:rPr>
+          <w:rFonts w:ascii="Times New Roman" w:eastAsia="Times New Roman" w:hAnsi="Times New Roman" w:cs="Times New Roman"/>
+          <w:bCs/>
+          <w:sz w:val="22"/>
+          <w:lang w:val="en-US" w:eastAsia="sv-SE"/>
+        </w:rPr>
+      </w:pPr>
+      <w:r>
+        <w:rPr>
+          <w:rFonts w:ascii="Times New Roman" w:eastAsia="Times New Roman" w:hAnsi="Times New Roman" w:cs="Times New Roman"/>
+          <w:bCs/>
+          <w:sz w:val="22"/>
+          <w:lang w:val="en-US" w:eastAsia="sv-SE"/>
+        </w:rPr>
+        <w:t>Output of daily/weekly/</w:t>
+      </w:r>
+      <w:proofErr w:type="gramStart"/>
+      <w:r>
+        <w:rPr>
+          <w:rFonts w:ascii="Times New Roman" w:eastAsia="Times New Roman" w:hAnsi="Times New Roman" w:cs="Times New Roman"/>
+          <w:bCs/>
+          <w:sz w:val="22"/>
+          <w:lang w:val="en-US" w:eastAsia="sv-SE"/>
+        </w:rPr>
+        <w:t>monthly  income</w:t>
+      </w:r>
+      <w:proofErr w:type="gramEnd"/>
+      <w:r>
+        <w:rPr>
+          <w:rFonts w:ascii="Times New Roman" w:eastAsia="Times New Roman" w:hAnsi="Times New Roman" w:cs="Times New Roman"/>
+          <w:bCs/>
+          <w:sz w:val="22"/>
+          <w:lang w:val="en-US" w:eastAsia="sv-SE"/>
+        </w:rPr>
+        <w:t xml:space="preserve"> and losses of one or all sites.</w:t>
+      </w:r>
+    </w:p>
+    <w:p>
+      <w:pPr>
+        <w:pStyle w:val="ListParagraph"/>
+        <w:numPr>
+          <w:ilvl w:val="0"/>
+          <w:numId w:val="10"/>
+        </w:numPr>
+        <w:rPr>
+          <w:rFonts w:ascii="Times New Roman" w:eastAsia="Times New Roman" w:hAnsi="Times New Roman" w:cs="Times New Roman"/>
+          <w:bCs/>
+          <w:sz w:val="22"/>
+          <w:lang w:val="en-US" w:eastAsia="sv-SE"/>
+        </w:rPr>
+      </w:pPr>
+      <w:r>
+        <w:rPr>
+          <w:rFonts w:ascii="Times New Roman" w:eastAsia="Times New Roman" w:hAnsi="Times New Roman" w:cs="Times New Roman"/>
+          <w:bCs/>
+          <w:sz w:val="22"/>
+          <w:lang w:val="en-US" w:eastAsia="sv-SE"/>
+        </w:rPr>
+        <w:t>Output of profit of one or all sites.</w:t>
+      </w:r>
+    </w:p>
+    <w:p>
+      <w:pPr>
+        <w:pStyle w:val="ListParagraph"/>
+        <w:rPr>
+          <w:rFonts w:ascii="Times New Roman" w:eastAsia="Times New Roman" w:hAnsi="Times New Roman" w:cs="Times New Roman"/>
+          <w:b/>
+          <w:sz w:val="22"/>
+          <w:lang w:val="en-US" w:eastAsia="sv-SE"/>
+        </w:rPr>
+      </w:pPr>
+    </w:p>
+    <w:p>
+      <w:pPr>
+        <w:ind w:left="360"/>
+        <w:rPr>
+          <w:rFonts w:ascii="Times New Roman" w:hAnsi="Times New Roman" w:cs="Times New Roman"/>
           <w:sz w:val="36"/>
-          <w:szCs w:val="42"/>
-          <w:shd w:val="clear" w:color="auto" w:fill="FFFFFF"/>
-          <w:lang w:val="en-US" w:eastAsia="sv-SE"/>
-        </w:rPr>
-      </w:pPr>
-      <w:r>
-        <w:rPr>
-          <w:rFonts w:ascii="Times New Roman" w:eastAsia="Times New Roman" w:hAnsi="Times New Roman" w:cs="Times New Roman"/>
+          <w:lang w:val="en-US"/>
+        </w:rPr>
+      </w:pPr>
+    </w:p>
+    <w:p>
+      <w:pPr>
+        <w:rPr>
+          <w:rFonts w:ascii="Times New Roman" w:hAnsi="Times New Roman" w:cs="Times New Roman"/>
           <w:sz w:val="36"/>
-          <w:szCs w:val="42"/>
-          <w:shd w:val="clear" w:color="auto" w:fill="FFFFFF"/>
-          <w:lang w:val="en-US" w:eastAsia="sv-SE"/>
-        </w:rPr>
-        <w:t>Define non-functional system requirements</w:t>
-      </w:r>
-    </w:p>
-    <w:p>
-      <w:pPr>
-        <w:rPr>
-          <w:rFonts w:ascii="Times New Roman" w:eastAsia="Times New Roman" w:hAnsi="Times New Roman" w:cs="Times New Roman"/>
-          <w:lang w:val="en-US" w:eastAsia="sv-SE"/>
-        </w:rPr>
-      </w:pPr>
-    </w:p>
-    <w:p>
-      <w:pPr>
-        <w:pStyle w:val="Liststycke"/>
+          <w:lang w:val="en-US"/>
+        </w:rPr>
+      </w:pPr>
+    </w:p>
+    <w:p>
+      <w:pPr>
+        <w:rPr>
+          <w:rFonts w:ascii="Times New Roman" w:hAnsi="Times New Roman" w:cs="Times New Roman"/>
+          <w:sz w:val="36"/>
+          <w:lang w:val="en-US"/>
+        </w:rPr>
+      </w:pPr>
+      <w:r>
+        <w:rPr>
+          <w:rFonts w:ascii="Times New Roman" w:hAnsi="Times New Roman" w:cs="Times New Roman"/>
+          <w:sz w:val="36"/>
+          <w:lang w:val="en-US"/>
+        </w:rPr>
+        <w:t xml:space="preserve">Additional tools used during process of </w:t>
+      </w:r>
+      <w:proofErr w:type="gramStart"/>
+      <w:r>
+        <w:rPr>
+          <w:rFonts w:ascii="Times New Roman" w:hAnsi="Times New Roman" w:cs="Times New Roman"/>
+          <w:sz w:val="36"/>
+          <w:lang w:val="en-US"/>
+        </w:rPr>
+        <w:t>development</w:t>
+      </w:r>
+      <w:proofErr w:type="gramEnd"/>
+    </w:p>
+    <w:p>
+      <w:pPr>
+        <w:rPr>
+          <w:rFonts w:ascii="Times New Roman" w:hAnsi="Times New Roman" w:cs="Times New Roman"/>
+          <w:sz w:val="36"/>
+          <w:lang w:val="en-US"/>
+        </w:rPr>
+      </w:pPr>
+    </w:p>
+    <w:p>
+      <w:pPr>
+        <w:pStyle w:val="ListParagraph"/>
+        <w:numPr>
+          <w:ilvl w:val="0"/>
+          <w:numId w:val="9"/>
+        </w:numPr>
+        <w:rPr>
+          <w:rFonts w:ascii="Times New Roman" w:hAnsi="Times New Roman" w:cs="Times New Roman"/>
+          <w:sz w:val="22"/>
+          <w:szCs w:val="22"/>
+          <w:lang w:val="en-US"/>
+        </w:rPr>
+      </w:pPr>
+      <w:proofErr w:type="spellStart"/>
+      <w:r>
+        <w:rPr>
+          <w:rFonts w:ascii="Times New Roman" w:hAnsi="Times New Roman" w:cs="Times New Roman"/>
+          <w:b/>
+          <w:bCs/>
+          <w:sz w:val="22"/>
+          <w:szCs w:val="22"/>
+          <w:lang w:val="en-US"/>
+        </w:rPr>
+        <w:t>JavaDoc</w:t>
+      </w:r>
+      <w:proofErr w:type="spellEnd"/>
+      <w:r>
+        <w:rPr>
+          <w:rFonts w:ascii="Times New Roman" w:hAnsi="Times New Roman" w:cs="Times New Roman"/>
+          <w:sz w:val="22"/>
+          <w:szCs w:val="22"/>
+          <w:lang w:val="en-US"/>
+        </w:rPr>
+        <w:t xml:space="preserve"> </w:t>
+      </w:r>
+      <w:r>
+        <w:rPr>
+          <w:rFonts w:ascii="Times New Roman" w:hAnsi="Times New Roman" w:cs="Times New Roman"/>
+          <w:sz w:val="22"/>
+          <w:szCs w:val="22"/>
+          <w:lang w:val="en-US"/>
+        </w:rPr>
+        <w:t xml:space="preserve">- </w:t>
+      </w:r>
+      <w:r>
+        <w:rPr>
+          <w:rFonts w:ascii="Times New Roman" w:hAnsi="Times New Roman" w:cs="Times New Roman"/>
+          <w:sz w:val="22"/>
+          <w:szCs w:val="22"/>
+          <w:lang w:val="en-US"/>
+        </w:rPr>
+        <w:t>has been used to create a good layout over the whole program for easy maintainability.</w:t>
+      </w:r>
+    </w:p>
+    <w:p>
+      <w:pPr>
+        <w:pStyle w:val="ListParagraph"/>
+        <w:numPr>
+          <w:ilvl w:val="0"/>
+          <w:numId w:val="9"/>
+        </w:numPr>
+        <w:rPr>
+          <w:rFonts w:ascii="Times New Roman" w:hAnsi="Times New Roman" w:cs="Times New Roman"/>
+          <w:sz w:val="22"/>
+          <w:szCs w:val="22"/>
+          <w:lang w:val="en-US"/>
+        </w:rPr>
+      </w:pPr>
+      <w:r>
+        <w:rPr>
+          <w:rFonts w:ascii="Times New Roman" w:hAnsi="Times New Roman" w:cs="Times New Roman"/>
+          <w:b/>
+          <w:bCs/>
+          <w:sz w:val="22"/>
+          <w:szCs w:val="22"/>
+          <w:lang w:val="en-US"/>
+        </w:rPr>
+        <w:t>Maven</w:t>
+      </w:r>
+      <w:r>
+        <w:rPr>
+          <w:rFonts w:ascii="Times New Roman" w:hAnsi="Times New Roman" w:cs="Times New Roman"/>
+          <w:sz w:val="22"/>
+          <w:szCs w:val="22"/>
+          <w:lang w:val="en-US"/>
+        </w:rPr>
+        <w:t xml:space="preserve"> </w:t>
+      </w:r>
+      <w:r>
+        <w:rPr>
+          <w:rFonts w:ascii="Times New Roman" w:hAnsi="Times New Roman" w:cs="Times New Roman"/>
+          <w:sz w:val="22"/>
+          <w:szCs w:val="22"/>
+          <w:lang w:val="en-US"/>
+        </w:rPr>
+        <w:t xml:space="preserve">- </w:t>
+      </w:r>
+      <w:r>
+        <w:rPr>
+          <w:rFonts w:ascii="Times New Roman" w:hAnsi="Times New Roman" w:cs="Times New Roman"/>
+          <w:sz w:val="22"/>
+          <w:szCs w:val="22"/>
+          <w:lang w:val="en-US"/>
+        </w:rPr>
+        <w:t xml:space="preserve">has been </w:t>
+      </w:r>
+      <w:r>
+        <w:rPr>
+          <w:rFonts w:ascii="Times New Roman" w:hAnsi="Times New Roman" w:cs="Times New Roman"/>
+          <w:sz w:val="22"/>
+          <w:szCs w:val="22"/>
+          <w:lang w:val="en-US"/>
+        </w:rPr>
+        <w:t xml:space="preserve">setup and used on </w:t>
+      </w:r>
+      <w:proofErr w:type="spellStart"/>
+      <w:r>
+        <w:rPr>
+          <w:rFonts w:ascii="Times New Roman" w:hAnsi="Times New Roman" w:cs="Times New Roman"/>
+          <w:sz w:val="22"/>
+          <w:szCs w:val="22"/>
+          <w:lang w:val="en-US"/>
+        </w:rPr>
+        <w:t>Github</w:t>
+      </w:r>
+      <w:proofErr w:type="spellEnd"/>
+      <w:r>
+        <w:rPr>
+          <w:rFonts w:ascii="Times New Roman" w:hAnsi="Times New Roman" w:cs="Times New Roman"/>
+          <w:sz w:val="22"/>
+          <w:szCs w:val="22"/>
+          <w:lang w:val="en-US"/>
+        </w:rPr>
+        <w:t xml:space="preserve"> </w:t>
+      </w:r>
+      <w:r>
+        <w:rPr>
+          <w:rFonts w:ascii="Times New Roman" w:hAnsi="Times New Roman" w:cs="Times New Roman"/>
+          <w:sz w:val="22"/>
+          <w:szCs w:val="22"/>
+          <w:lang w:val="en-US"/>
+        </w:rPr>
+        <w:t>for automatic deployment and creation of artifacts, also used for automatic testing</w:t>
+      </w:r>
+      <w:r>
+        <w:rPr>
+          <w:rFonts w:ascii="Times New Roman" w:hAnsi="Times New Roman" w:cs="Times New Roman"/>
+          <w:sz w:val="22"/>
+          <w:szCs w:val="22"/>
+          <w:lang w:val="en-US"/>
+        </w:rPr>
+        <w:t>.</w:t>
+      </w:r>
+      <w:r>
+        <w:rPr>
+          <w:rFonts w:ascii="Times New Roman" w:hAnsi="Times New Roman" w:cs="Times New Roman"/>
+          <w:sz w:val="22"/>
+          <w:szCs w:val="22"/>
+          <w:lang w:val="en-US"/>
+        </w:rPr>
+        <w:t xml:space="preserve"> </w:t>
+      </w:r>
+    </w:p>
+    <w:p>
+      <w:pPr>
+        <w:rPr>
+          <w:rFonts w:ascii="Times New Roman" w:hAnsi="Times New Roman" w:cs="Times New Roman"/>
+          <w:sz w:val="36"/>
+          <w:lang w:val="en-US"/>
+        </w:rPr>
+      </w:pPr>
+    </w:p>
+    <w:p>
+      <w:pPr>
+        <w:rPr>
+          <w:rFonts w:ascii="Times New Roman" w:hAnsi="Times New Roman" w:cs="Times New Roman"/>
+          <w:sz w:val="36"/>
+          <w:lang w:val="en-US"/>
+        </w:rPr>
+      </w:pPr>
+      <w:r>
+        <w:rPr>
+          <w:rFonts w:ascii="Times New Roman" w:hAnsi="Times New Roman" w:cs="Times New Roman"/>
+          <w:sz w:val="36"/>
+          <w:lang w:val="en-US"/>
+        </w:rPr>
+        <w:t xml:space="preserve">General </w:t>
+      </w:r>
+      <w:r>
+        <w:rPr>
+          <w:rFonts w:ascii="Times New Roman" w:hAnsi="Times New Roman" w:cs="Times New Roman"/>
+          <w:sz w:val="36"/>
+          <w:lang w:val="en-US"/>
+        </w:rPr>
+        <w:t xml:space="preserve">agreement </w:t>
+      </w:r>
+      <w:r>
+        <w:rPr>
+          <w:rFonts w:ascii="Times New Roman" w:hAnsi="Times New Roman" w:cs="Times New Roman"/>
+          <w:sz w:val="36"/>
+          <w:lang w:val="en-US"/>
+        </w:rPr>
+        <w:t xml:space="preserve">for </w:t>
+      </w:r>
+      <w:r>
+        <w:rPr>
+          <w:rFonts w:ascii="Times New Roman" w:hAnsi="Times New Roman" w:cs="Times New Roman"/>
+          <w:sz w:val="36"/>
+          <w:lang w:val="en-US"/>
+        </w:rPr>
+        <w:t xml:space="preserve">internal work with the </w:t>
+      </w:r>
+      <w:r>
+        <w:rPr>
+          <w:rFonts w:ascii="Times New Roman" w:hAnsi="Times New Roman" w:cs="Times New Roman"/>
+          <w:sz w:val="36"/>
+          <w:lang w:val="en-US"/>
+        </w:rPr>
+        <w:t>project</w:t>
+      </w:r>
+    </w:p>
+    <w:p>
+      <w:pPr>
+        <w:rPr>
+          <w:rFonts w:ascii="Times New Roman" w:hAnsi="Times New Roman" w:cs="Times New Roman"/>
+          <w:sz w:val="36"/>
+          <w:lang w:val="en-US"/>
+        </w:rPr>
+      </w:pPr>
+    </w:p>
+    <w:p>
+      <w:pPr>
+        <w:pStyle w:val="ListParagraph"/>
         <w:numPr>
           <w:ilvl w:val="0"/>
           <w:numId w:val="6"/>
         </w:numPr>
         <w:rPr>
-          <w:rFonts w:ascii="Times New Roman" w:eastAsia="Times New Roman" w:hAnsi="Times New Roman" w:cs="Times New Roman"/>
-          <w:lang w:val="en-US" w:eastAsia="sv-SE"/>
-        </w:rPr>
-      </w:pPr>
-      <w:bookmarkStart w:id="0" w:name="_GoBack"/>
-      <w:bookmarkEnd w:id="0"/>
-    </w:p>
-    <w:p>
-      <w:pPr>
-        <w:rPr>
-          <w:rFonts w:ascii="Times New Roman" w:hAnsi="Times New Roman" w:cs="Times New Roman"/>
-          <w:sz w:val="36"/>
-          <w:lang w:val="en-US"/>
-        </w:rPr>
-      </w:pPr>
-    </w:p>
-    <w:p>
-      <w:pPr>
-        <w:rPr>
-          <w:rFonts w:ascii="Times New Roman" w:hAnsi="Times New Roman" w:cs="Times New Roman"/>
-          <w:sz w:val="36"/>
-          <w:lang w:val="en-US"/>
-        </w:rPr>
-      </w:pPr>
-      <w:r>
-        <w:rPr>
-          <w:rFonts w:ascii="Times New Roman" w:hAnsi="Times New Roman" w:cs="Times New Roman"/>
-          <w:sz w:val="36"/>
-          <w:lang w:val="en-US"/>
-        </w:rPr>
-        <w:t xml:space="preserve">General </w:t>
-      </w:r>
-      <w:r>
-        <w:rPr>
-          <w:rFonts w:ascii="Times New Roman" w:hAnsi="Times New Roman" w:cs="Times New Roman"/>
-          <w:sz w:val="36"/>
-          <w:lang w:val="en-US"/>
-        </w:rPr>
-        <w:t xml:space="preserve">agreement </w:t>
-      </w:r>
-      <w:r>
-        <w:rPr>
-          <w:rFonts w:ascii="Times New Roman" w:hAnsi="Times New Roman" w:cs="Times New Roman"/>
-          <w:sz w:val="36"/>
-          <w:lang w:val="en-US"/>
-        </w:rPr>
-        <w:t xml:space="preserve">for </w:t>
-      </w:r>
-      <w:r>
-        <w:rPr>
-          <w:rFonts w:ascii="Times New Roman" w:hAnsi="Times New Roman" w:cs="Times New Roman"/>
-          <w:sz w:val="36"/>
-          <w:lang w:val="en-US"/>
-        </w:rPr>
-        <w:t xml:space="preserve">internal work with the </w:t>
-      </w:r>
-      <w:r>
-        <w:rPr>
-          <w:rFonts w:ascii="Times New Roman" w:hAnsi="Times New Roman" w:cs="Times New Roman"/>
-          <w:sz w:val="36"/>
-          <w:lang w:val="en-US"/>
-        </w:rPr>
-        <w:t>project</w:t>
-      </w:r>
-    </w:p>
-    <w:p>
-      <w:pPr>
-        <w:rPr>
-          <w:rFonts w:ascii="Times New Roman" w:hAnsi="Times New Roman" w:cs="Times New Roman"/>
-          <w:sz w:val="36"/>
-          <w:lang w:val="en-US"/>
-        </w:rPr>
-      </w:pPr>
-    </w:p>
-    <w:p>
-      <w:pPr>
-        <w:pStyle w:val="Liststycke"/>
+          <w:rFonts w:ascii="Times New Roman" w:hAnsi="Times New Roman" w:cs="Times New Roman"/>
+          <w:lang w:val="en-US"/>
+        </w:rPr>
+      </w:pPr>
+      <w:r>
+        <w:rPr>
+          <w:rFonts w:ascii="Times New Roman" w:hAnsi="Times New Roman" w:cs="Times New Roman"/>
+          <w:lang w:val="en-US"/>
+        </w:rPr>
+        <w:t xml:space="preserve">All communications </w:t>
+      </w:r>
+      <w:proofErr w:type="gramStart"/>
+      <w:r>
+        <w:rPr>
+          <w:rFonts w:ascii="Times New Roman" w:hAnsi="Times New Roman" w:cs="Times New Roman"/>
+          <w:lang w:val="en-US"/>
+        </w:rPr>
+        <w:t>happens</w:t>
+      </w:r>
+      <w:proofErr w:type="gramEnd"/>
+      <w:r>
+        <w:rPr>
+          <w:rFonts w:ascii="Times New Roman" w:hAnsi="Times New Roman" w:cs="Times New Roman"/>
+          <w:lang w:val="en-US"/>
+        </w:rPr>
+        <w:t xml:space="preserve"> </w:t>
+      </w:r>
+      <w:r>
+        <w:rPr>
+          <w:rFonts w:ascii="Times New Roman" w:hAnsi="Times New Roman" w:cs="Times New Roman"/>
+          <w:lang w:val="en-US"/>
+        </w:rPr>
+        <w:t>via Slack/Discord.</w:t>
+      </w:r>
+    </w:p>
+    <w:p>
+      <w:pPr>
+        <w:pStyle w:val="ListParagraph"/>
         <w:numPr>
           <w:ilvl w:val="0"/>
           <w:numId w:val="6"/>
         </w:numPr>
         <w:rPr>
           <w:rFonts w:ascii="Times New Roman" w:hAnsi="Times New Roman" w:cs="Times New Roman"/>
-        </w:rPr>
-      </w:pPr>
-      <w:r>
-        <w:rPr>
-          <w:rFonts w:ascii="Times New Roman" w:hAnsi="Times New Roman" w:cs="Times New Roman"/>
-        </w:rPr>
-        <w:t>Kommunikationen sker i Slack</w:t>
-      </w:r>
-    </w:p>
-    <w:p>
-      <w:pPr>
-        <w:pStyle w:val="Liststycke"/>
+          <w:lang w:val="en-US"/>
+        </w:rPr>
+      </w:pPr>
+      <w:r>
+        <w:rPr>
+          <w:rFonts w:ascii="Times New Roman" w:hAnsi="Times New Roman" w:cs="Times New Roman"/>
+          <w:lang w:val="en-US"/>
+        </w:rPr>
+        <w:t>The project is saved a</w:t>
+      </w:r>
+      <w:r>
+        <w:rPr>
+          <w:rFonts w:ascii="Times New Roman" w:hAnsi="Times New Roman" w:cs="Times New Roman"/>
+          <w:lang w:val="en-US"/>
+        </w:rPr>
+        <w:t xml:space="preserve">nd managed on </w:t>
+      </w:r>
+      <w:proofErr w:type="spellStart"/>
+      <w:r>
+        <w:rPr>
+          <w:rFonts w:ascii="Times New Roman" w:hAnsi="Times New Roman" w:cs="Times New Roman"/>
+          <w:lang w:val="en-US"/>
+        </w:rPr>
+        <w:t>Github</w:t>
+      </w:r>
+      <w:proofErr w:type="spellEnd"/>
+      <w:r>
+        <w:rPr>
+          <w:rFonts w:ascii="Times New Roman" w:hAnsi="Times New Roman" w:cs="Times New Roman"/>
+          <w:lang w:val="en-US"/>
+        </w:rPr>
+        <w:t>.</w:t>
+      </w:r>
+    </w:p>
+    <w:p>
+      <w:pPr>
+        <w:pStyle w:val="ListParagraph"/>
         <w:numPr>
           <w:ilvl w:val="0"/>
           <w:numId w:val="6"/>
         </w:numPr>
         <w:rPr>
           <w:rFonts w:ascii="Times New Roman" w:hAnsi="Times New Roman" w:cs="Times New Roman"/>
-        </w:rPr>
-      </w:pPr>
-      <w:r>
-        <w:rPr>
-          <w:rFonts w:ascii="Times New Roman" w:hAnsi="Times New Roman" w:cs="Times New Roman"/>
-        </w:rPr>
-        <w:t xml:space="preserve">Projektet sparas och arbetas i </w:t>
-      </w:r>
-      <w:proofErr w:type="spellStart"/>
-      <w:r>
-        <w:rPr>
-          <w:rFonts w:ascii="Times New Roman" w:hAnsi="Times New Roman" w:cs="Times New Roman"/>
-        </w:rPr>
-        <w:t>GitHub</w:t>
-      </w:r>
-      <w:proofErr w:type="spellEnd"/>
-    </w:p>
-    <w:p>
-      <w:pPr>
-        <w:pStyle w:val="Liststycke"/>
+          <w:lang w:val="en-US"/>
+        </w:rPr>
+      </w:pPr>
+      <w:r>
+        <w:rPr>
+          <w:rFonts w:ascii="Times New Roman" w:hAnsi="Times New Roman" w:cs="Times New Roman"/>
+          <w:lang w:val="en-US"/>
+        </w:rPr>
+        <w:t xml:space="preserve">Give feedback </w:t>
+      </w:r>
+      <w:r>
+        <w:rPr>
+          <w:rFonts w:ascii="Times New Roman" w:hAnsi="Times New Roman" w:cs="Times New Roman"/>
+          <w:lang w:val="en-US"/>
+        </w:rPr>
+        <w:t xml:space="preserve">for all </w:t>
+      </w:r>
+      <w:r>
+        <w:rPr>
+          <w:rFonts w:ascii="Times New Roman" w:hAnsi="Times New Roman" w:cs="Times New Roman"/>
+          <w:lang w:val="en-US"/>
+        </w:rPr>
+        <w:t>c</w:t>
+      </w:r>
+      <w:r>
+        <w:rPr>
+          <w:rFonts w:ascii="Times New Roman" w:hAnsi="Times New Roman" w:cs="Times New Roman"/>
+          <w:lang w:val="en-US"/>
+        </w:rPr>
+        <w:t>ode</w:t>
+      </w:r>
+      <w:r>
+        <w:rPr>
+          <w:rFonts w:ascii="Times New Roman" w:hAnsi="Times New Roman" w:cs="Times New Roman"/>
+          <w:lang w:val="en-US"/>
+        </w:rPr>
+        <w:t xml:space="preserve"> created</w:t>
+      </w:r>
+      <w:r>
+        <w:rPr>
+          <w:rFonts w:ascii="Times New Roman" w:hAnsi="Times New Roman" w:cs="Times New Roman"/>
+          <w:lang w:val="en-US"/>
+        </w:rPr>
+        <w:t>.</w:t>
+      </w:r>
+    </w:p>
+    <w:p>
+      <w:pPr>
+        <w:pStyle w:val="ListParagraph"/>
         <w:numPr>
           <w:ilvl w:val="0"/>
           <w:numId w:val="6"/>
         </w:numPr>
         <w:rPr>
           <w:rFonts w:ascii="Times New Roman" w:hAnsi="Times New Roman" w:cs="Times New Roman"/>
-        </w:rPr>
-      </w:pPr>
-      <w:r>
-        <w:rPr>
-          <w:rFonts w:ascii="Times New Roman" w:hAnsi="Times New Roman" w:cs="Times New Roman"/>
-        </w:rPr>
-        <w:t>Ge feedback på varje persons kodning</w:t>
-      </w:r>
-    </w:p>
-    <w:p>
-      <w:pPr>
-        <w:pStyle w:val="Liststycke"/>
-        <w:numPr>
-          <w:ilvl w:val="0"/>
-          <w:numId w:val="6"/>
-        </w:numPr>
-        <w:rPr>
-          <w:rFonts w:ascii="Times New Roman" w:hAnsi="Times New Roman" w:cs="Times New Roman"/>
-        </w:rPr>
-      </w:pPr>
-      <w:r>
-        <w:rPr>
-          <w:rFonts w:ascii="Times New Roman" w:hAnsi="Times New Roman" w:cs="Times New Roman"/>
-        </w:rPr>
-        <w:t>Koden skall vara läsbar, så bra variabelnamn som möjligt och underhållsbar</w:t>
-      </w:r>
-    </w:p>
-    <w:p>
-      <w:pPr>
-        <w:pStyle w:val="Liststycke"/>
+          <w:lang w:val="en-US"/>
+        </w:rPr>
+      </w:pPr>
+      <w:r>
+        <w:rPr>
+          <w:rFonts w:ascii="Times New Roman" w:hAnsi="Times New Roman" w:cs="Times New Roman"/>
+          <w:lang w:val="en-US"/>
+        </w:rPr>
+        <w:t>Code should maintain high readability</w:t>
+      </w:r>
+      <w:r>
+        <w:rPr>
+          <w:rFonts w:ascii="Times New Roman" w:hAnsi="Times New Roman" w:cs="Times New Roman"/>
+          <w:lang w:val="en-US"/>
+        </w:rPr>
+        <w:t xml:space="preserve">, </w:t>
+      </w:r>
+      <w:r>
+        <w:rPr>
+          <w:rFonts w:ascii="Times New Roman" w:hAnsi="Times New Roman" w:cs="Times New Roman"/>
+          <w:lang w:val="en-US"/>
+        </w:rPr>
+        <w:t>u</w:t>
+      </w:r>
+      <w:r>
+        <w:rPr>
+          <w:rFonts w:ascii="Times New Roman" w:hAnsi="Times New Roman" w:cs="Times New Roman"/>
+          <w:lang w:val="en-US"/>
+        </w:rPr>
+        <w:t xml:space="preserve">se good variable </w:t>
+      </w:r>
+      <w:proofErr w:type="gramStart"/>
+      <w:r>
+        <w:rPr>
+          <w:rFonts w:ascii="Times New Roman" w:hAnsi="Times New Roman" w:cs="Times New Roman"/>
+          <w:lang w:val="en-US"/>
+        </w:rPr>
+        <w:t>names</w:t>
+      </w:r>
+      <w:proofErr w:type="gramEnd"/>
+      <w:r>
+        <w:rPr>
+          <w:rFonts w:ascii="Times New Roman" w:hAnsi="Times New Roman" w:cs="Times New Roman"/>
+          <w:lang w:val="en-US"/>
+        </w:rPr>
+        <w:t xml:space="preserve"> and make the foundation maintainable.</w:t>
+      </w:r>
+    </w:p>
+    <w:p>
+      <w:pPr>
+        <w:pStyle w:val="ListParagraph"/>
         <w:numPr>
           <w:ilvl w:val="1"/>
           <w:numId w:val="6"/>
         </w:numPr>
         <w:rPr>
           <w:rFonts w:ascii="Times New Roman" w:hAnsi="Times New Roman" w:cs="Times New Roman"/>
-        </w:rPr>
-      </w:pPr>
-      <w:r>
-        <w:rPr>
-          <w:rFonts w:ascii="Times New Roman" w:hAnsi="Times New Roman" w:cs="Times New Roman"/>
-        </w:rPr>
-        <w:t xml:space="preserve">Kommentarer </w:t>
+          <w:lang w:val="en-US"/>
+        </w:rPr>
+      </w:pPr>
+      <w:r>
+        <w:rPr>
+          <w:rFonts w:ascii="Times New Roman" w:hAnsi="Times New Roman" w:cs="Times New Roman"/>
+          <w:lang w:val="en-US"/>
+        </w:rPr>
+        <w:t xml:space="preserve">Comments </w:t>
       </w:r>
       <w:r>
         <w:rPr>
@@ -1085,8 +1971,23 @@
       <w:r>
         <w:rPr>
           <w:rFonts w:ascii="Times New Roman" w:hAnsi="Times New Roman" w:cs="Times New Roman"/>
-        </w:rPr>
-        <w:t xml:space="preserve"> Skall finnas på varje klass och där det behövs i koden</w:t>
+          <w:lang w:val="en-US"/>
+        </w:rPr>
+        <w:t xml:space="preserve"> </w:t>
+      </w:r>
+      <w:r>
+        <w:rPr>
+          <w:rFonts w:ascii="Times New Roman" w:hAnsi="Times New Roman" w:cs="Times New Roman"/>
+          <w:lang w:val="en-US"/>
+        </w:rPr>
+        <w:t>Should exist in all c</w:t>
+      </w:r>
+      <w:r>
+        <w:rPr>
+          <w:rFonts w:ascii="Times New Roman" w:hAnsi="Times New Roman" w:cs="Times New Roman"/>
+          <w:lang w:val="en-US"/>
+        </w:rPr>
+        <w:t>lasses and where needed.</w:t>
       </w:r>
     </w:p>
     <w:sectPr>
@@ -1100,7 +2001,7 @@
 </file>
 
 <file path=word/numbering.xml><?xml version="1.0" encoding="utf-8"?>
-<w:numbering xmlns:wpc="http://schemas.microsoft.com/office/word/2010/wordprocessingCanvas" xmlns:cx="http://schemas.microsoft.com/office/drawing/2014/chartex" xmlns:cx1="http://schemas.microsoft.com/office/drawing/2015/9/8/chartex" xmlns:cx2="http://schemas.microsoft.com/office/drawing/2015/10/21/chartex" xmlns:cx3="http://schemas.microsoft.com/office/drawing/2016/5/9/chartex" xmlns:cx4="http://schemas.microsoft.com/office/drawing/2016/5/10/chartex" xmlns:cx5="http://schemas.microsoft.com/office/drawing/2016/5/11/chartex" xmlns:cx6="http://schemas.microsoft.com/office/drawing/2016/5/12/chartex" xmlns:cx7="http://schemas.microsoft.com/office/drawing/2016/5/13/chartex" xmlns:cx8="http://schemas.microsoft.com/office/drawing/2016/5/14/chartex" xmlns:mc="http://schemas.openxmlformats.org/markup-compatibility/2006" xmlns:aink="http://schemas.microsoft.com/office/drawing/2016/ink" xmlns:am3d="http://schemas.microsoft.com/office/drawing/2017/model3d" xmlns:o="urn:schemas-microsoft-com:office:office" xmlns:r="http://schemas.openxmlformats.org/officeDocument/2006/relationships" xmlns:m="http://schemas.openxmlformats.org/officeDocument/2006/math" xmlns:v="urn:schemas-microsoft-com:vml" xmlns:wp14="http://schemas.microsoft.com/office/word/2010/wordprocessingDrawing" xmlns:wp="http://schemas.openxmlformats.org/drawingml/2006/wordprocessingDrawing" xmlns:w10="urn:schemas-microsoft-com:office:word" xmlns:w="http://schemas.openxmlformats.org/wordprocessingml/2006/main" xmlns:w14="http://schemas.microsoft.com/office/word/2010/wordml" xmlns:w15="http://schemas.microsoft.com/office/word/2012/wordml" xmlns:w16cid="http://schemas.microsoft.com/office/word/2016/wordml/cid" xmlns:w16se="http://schemas.microsoft.com/office/word/2015/wordml/symex" xmlns:wpg="http://schemas.microsoft.com/office/word/2010/wordprocessingGroup" xmlns:wpi="http://schemas.microsoft.com/office/word/2010/wordprocessingInk" xmlns:wne="http://schemas.microsoft.com/office/word/2006/wordml" xmlns:wps="http://schemas.microsoft.com/office/word/2010/wordprocessingShape" mc:Ignorable="w14 w15 w16se w16cid wp14">
+<w:numbering xmlns:wpc="http://schemas.microsoft.com/office/word/2010/wordprocessingCanvas" xmlns:cx="http://schemas.microsoft.com/office/drawing/2014/chartex" xmlns:cx1="http://schemas.microsoft.com/office/drawing/2015/9/8/chartex" xmlns:cx2="http://schemas.microsoft.com/office/drawing/2015/10/21/chartex" xmlns:cx3="http://schemas.microsoft.com/office/drawing/2016/5/9/chartex" xmlns:cx4="http://schemas.microsoft.com/office/drawing/2016/5/10/chartex" xmlns:cx5="http://schemas.microsoft.com/office/drawing/2016/5/11/chartex" xmlns:cx6="http://schemas.microsoft.com/office/drawing/2016/5/12/chartex" xmlns:cx7="http://schemas.microsoft.com/office/drawing/2016/5/13/chartex" xmlns:cx8="http://schemas.microsoft.com/office/drawing/2016/5/14/chartex" xmlns:mc="http://schemas.openxmlformats.org/markup-compatibility/2006" xmlns:aink="http://schemas.microsoft.com/office/drawing/2016/ink" xmlns:am3d="http://schemas.microsoft.com/office/drawing/2017/model3d" xmlns:o="urn:schemas-microsoft-com:office:office" xmlns:r="http://schemas.openxmlformats.org/officeDocument/2006/relationships" xmlns:m="http://schemas.openxmlformats.org/officeDocument/2006/math" xmlns:v="urn:schemas-microsoft-com:vml" xmlns:wp14="http://schemas.microsoft.com/office/word/2010/wordprocessingDrawing" xmlns:wp="http://schemas.openxmlformats.org/drawingml/2006/wordprocessingDrawing" xmlns:w10="urn:schemas-microsoft-com:office:word" xmlns:w="http://schemas.openxmlformats.org/wordprocessingml/2006/main" xmlns:w14="http://schemas.microsoft.com/office/word/2010/wordml" xmlns:w15="http://schemas.microsoft.com/office/word/2012/wordml" xmlns:w16cex="http://schemas.microsoft.com/office/word/2018/wordml/cex" xmlns:w16cid="http://schemas.microsoft.com/office/word/2016/wordml/cid" xmlns:w16="http://schemas.microsoft.com/office/word/2018/wordml" xmlns:w16sdtdh="http://schemas.microsoft.com/office/word/2020/wordml/sdtdatahash" xmlns:w16se="http://schemas.microsoft.com/office/word/2015/wordml/symex" xmlns:wpg="http://schemas.microsoft.com/office/word/2010/wordprocessingGroup" xmlns:wpi="http://schemas.microsoft.com/office/word/2010/wordprocessingInk" xmlns:wne="http://schemas.microsoft.com/office/word/2006/wordml" xmlns:wps="http://schemas.microsoft.com/office/word/2010/wordprocessingShape" mc:Ignorable="w14 w15 w16se w16cid w16 w16cex w16sdtdh wp14">
   <w:abstractNum w:abstractNumId="0" w15:restartNumberingAfterBreak="0">
     <w:nsid w:val="0AFF0B4B"/>
     <w:multiLevelType w:val="hybridMultilevel"/>
@@ -1215,6 +2116,232 @@
     </w:lvl>
   </w:abstractNum>
   <w:abstractNum w:abstractNumId="1" w15:restartNumberingAfterBreak="0">
+    <w:nsid w:val="167E1390"/>
+    <w:multiLevelType w:val="hybridMultilevel"/>
+    <w:tmpl w:val="63F41EF2"/>
+    <w:lvl w:ilvl="0" w:tplc="041D0001">
+      <w:start w:val="1"/>
+      <w:numFmt w:val="bullet"/>
+      <w:lvlText w:val=""/>
+      <w:lvlJc w:val="left"/>
+      <w:pPr>
+        <w:ind w:left="1440" w:hanging="360"/>
+      </w:pPr>
+      <w:rPr>
+        <w:rFonts w:ascii="Symbol" w:hAnsi="Symbol" w:hint="default"/>
+      </w:rPr>
+    </w:lvl>
+    <w:lvl w:ilvl="1" w:tplc="20000003" w:tentative="1">
+      <w:start w:val="1"/>
+      <w:numFmt w:val="bullet"/>
+      <w:lvlText w:val="o"/>
+      <w:lvlJc w:val="left"/>
+      <w:pPr>
+        <w:ind w:left="2160" w:hanging="360"/>
+      </w:pPr>
+      <w:rPr>
+        <w:rFonts w:ascii="Courier New" w:hAnsi="Courier New" w:cs="Courier New" w:hint="default"/>
+      </w:rPr>
+    </w:lvl>
+    <w:lvl w:ilvl="2" w:tplc="20000005" w:tentative="1">
+      <w:start w:val="1"/>
+      <w:numFmt w:val="bullet"/>
+      <w:lvlText w:val=""/>
+      <w:lvlJc w:val="left"/>
+      <w:pPr>
+        <w:ind w:left="2880" w:hanging="360"/>
+      </w:pPr>
+      <w:rPr>
+        <w:rFonts w:ascii="Wingdings" w:hAnsi="Wingdings" w:hint="default"/>
+      </w:rPr>
+    </w:lvl>
+    <w:lvl w:ilvl="3" w:tplc="20000001" w:tentative="1">
+      <w:start w:val="1"/>
+      <w:numFmt w:val="bullet"/>
+      <w:lvlText w:val=""/>
+      <w:lvlJc w:val="left"/>
+      <w:pPr>
+        <w:ind w:left="3600" w:hanging="360"/>
+      </w:pPr>
+      <w:rPr>
+        <w:rFonts w:ascii="Symbol" w:hAnsi="Symbol" w:hint="default"/>
+      </w:rPr>
+    </w:lvl>
+    <w:lvl w:ilvl="4" w:tplc="20000003" w:tentative="1">
+      <w:start w:val="1"/>
+      <w:numFmt w:val="bullet"/>
+      <w:lvlText w:val="o"/>
+      <w:lvlJc w:val="left"/>
+      <w:pPr>
+        <w:ind w:left="4320" w:hanging="360"/>
+      </w:pPr>
+      <w:rPr>
+        <w:rFonts w:ascii="Courier New" w:hAnsi="Courier New" w:cs="Courier New" w:hint="default"/>
+      </w:rPr>
+    </w:lvl>
+    <w:lvl w:ilvl="5" w:tplc="20000005" w:tentative="1">
+      <w:start w:val="1"/>
+      <w:numFmt w:val="bullet"/>
+      <w:lvlText w:val=""/>
+      <w:lvlJc w:val="left"/>
+      <w:pPr>
+        <w:ind w:left="5040" w:hanging="360"/>
+      </w:pPr>
+      <w:rPr>
+        <w:rFonts w:ascii="Wingdings" w:hAnsi="Wingdings" w:hint="default"/>
+      </w:rPr>
+    </w:lvl>
+    <w:lvl w:ilvl="6" w:tplc="20000001" w:tentative="1">
+      <w:start w:val="1"/>
+      <w:numFmt w:val="bullet"/>
+      <w:lvlText w:val=""/>
+      <w:lvlJc w:val="left"/>
+      <w:pPr>
+        <w:ind w:left="5760" w:hanging="360"/>
+      </w:pPr>
+      <w:rPr>
+        <w:rFonts w:ascii="Symbol" w:hAnsi="Symbol" w:hint="default"/>
+      </w:rPr>
+    </w:lvl>
+    <w:lvl w:ilvl="7" w:tplc="20000003" w:tentative="1">
+      <w:start w:val="1"/>
+      <w:numFmt w:val="bullet"/>
+      <w:lvlText w:val="o"/>
+      <w:lvlJc w:val="left"/>
+      <w:pPr>
+        <w:ind w:left="6480" w:hanging="360"/>
+      </w:pPr>
+      <w:rPr>
+        <w:rFonts w:ascii="Courier New" w:hAnsi="Courier New" w:cs="Courier New" w:hint="default"/>
+      </w:rPr>
+    </w:lvl>
+    <w:lvl w:ilvl="8" w:tplc="20000005" w:tentative="1">
+      <w:start w:val="1"/>
+      <w:numFmt w:val="bullet"/>
+      <w:lvlText w:val=""/>
+      <w:lvlJc w:val="left"/>
+      <w:pPr>
+        <w:ind w:left="7200" w:hanging="360"/>
+      </w:pPr>
+      <w:rPr>
+        <w:rFonts w:ascii="Wingdings" w:hAnsi="Wingdings" w:hint="default"/>
+      </w:rPr>
+    </w:lvl>
+  </w:abstractNum>
+  <w:abstractNum w:abstractNumId="2" w15:restartNumberingAfterBreak="0">
+    <w:nsid w:val="168D41F4"/>
+    <w:multiLevelType w:val="hybridMultilevel"/>
+    <w:tmpl w:val="AAC0F38E"/>
+    <w:lvl w:ilvl="0" w:tplc="20000001">
+      <w:start w:val="1"/>
+      <w:numFmt w:val="bullet"/>
+      <w:lvlText w:val=""/>
+      <w:lvlJc w:val="left"/>
+      <w:pPr>
+        <w:ind w:left="720" w:hanging="360"/>
+      </w:pPr>
+      <w:rPr>
+        <w:rFonts w:ascii="Symbol" w:hAnsi="Symbol" w:hint="default"/>
+      </w:rPr>
+    </w:lvl>
+    <w:lvl w:ilvl="1" w:tplc="20000003" w:tentative="1">
+      <w:start w:val="1"/>
+      <w:numFmt w:val="bullet"/>
+      <w:lvlText w:val="o"/>
+      <w:lvlJc w:val="left"/>
+      <w:pPr>
+        <w:ind w:left="1440" w:hanging="360"/>
+      </w:pPr>
+      <w:rPr>
+        <w:rFonts w:ascii="Courier New" w:hAnsi="Courier New" w:cs="Courier New" w:hint="default"/>
+      </w:rPr>
+    </w:lvl>
+    <w:lvl w:ilvl="2" w:tplc="20000005" w:tentative="1">
+      <w:start w:val="1"/>
+      <w:numFmt w:val="bullet"/>
+      <w:lvlText w:val=""/>
+      <w:lvlJc w:val="left"/>
+      <w:pPr>
+        <w:ind w:left="2160" w:hanging="360"/>
+      </w:pPr>
+      <w:rPr>
+        <w:rFonts w:ascii="Wingdings" w:hAnsi="Wingdings" w:hint="default"/>
+      </w:rPr>
+    </w:lvl>
+    <w:lvl w:ilvl="3" w:tplc="20000001" w:tentative="1">
+      <w:start w:val="1"/>
+      <w:numFmt w:val="bullet"/>
+      <w:lvlText w:val=""/>
+      <w:lvlJc w:val="left"/>
+      <w:pPr>
+        <w:ind w:left="2880" w:hanging="360"/>
+      </w:pPr>
+      <w:rPr>
+        <w:rFonts w:ascii="Symbol" w:hAnsi="Symbol" w:hint="default"/>
+      </w:rPr>
+    </w:lvl>
+    <w:lvl w:ilvl="4" w:tplc="20000003" w:tentative="1">
+      <w:start w:val="1"/>
+      <w:numFmt w:val="bullet"/>
+      <w:lvlText w:val="o"/>
+      <w:lvlJc w:val="left"/>
+      <w:pPr>
+        <w:ind w:left="3600" w:hanging="360"/>
+      </w:pPr>
+      <w:rPr>
+        <w:rFonts w:ascii="Courier New" w:hAnsi="Courier New" w:cs="Courier New" w:hint="default"/>
+      </w:rPr>
+    </w:lvl>
+    <w:lvl w:ilvl="5" w:tplc="20000005" w:tentative="1">
+      <w:start w:val="1"/>
+      <w:numFmt w:val="bullet"/>
+      <w:lvlText w:val=""/>
+      <w:lvlJc w:val="left"/>
+      <w:pPr>
+        <w:ind w:left="4320" w:hanging="360"/>
+      </w:pPr>
+      <w:rPr>
+        <w:rFonts w:ascii="Wingdings" w:hAnsi="Wingdings" w:hint="default"/>
+      </w:rPr>
+    </w:lvl>
+    <w:lvl w:ilvl="6" w:tplc="20000001" w:tentative="1">
+      <w:start w:val="1"/>
+      <w:numFmt w:val="bullet"/>
+      <w:lvlText w:val=""/>
+      <w:lvlJc w:val="left"/>
+      <w:pPr>
+        <w:ind w:left="5040" w:hanging="360"/>
+      </w:pPr>
+      <w:rPr>
+        <w:rFonts w:ascii="Symbol" w:hAnsi="Symbol" w:hint="default"/>
+      </w:rPr>
+    </w:lvl>
+    <w:lvl w:ilvl="7" w:tplc="20000003" w:tentative="1">
+      <w:start w:val="1"/>
+      <w:numFmt w:val="bullet"/>
+      <w:lvlText w:val="o"/>
+      <w:lvlJc w:val="left"/>
+      <w:pPr>
+        <w:ind w:left="5760" w:hanging="360"/>
+      </w:pPr>
+      <w:rPr>
+        <w:rFonts w:ascii="Courier New" w:hAnsi="Courier New" w:cs="Courier New" w:hint="default"/>
+      </w:rPr>
+    </w:lvl>
+    <w:lvl w:ilvl="8" w:tplc="20000005" w:tentative="1">
+      <w:start w:val="1"/>
+      <w:numFmt w:val="bullet"/>
+      <w:lvlText w:val=""/>
+      <w:lvlJc w:val="left"/>
+      <w:pPr>
+        <w:ind w:left="6480" w:hanging="360"/>
+      </w:pPr>
+      <w:rPr>
+        <w:rFonts w:ascii="Wingdings" w:hAnsi="Wingdings" w:hint="default"/>
+      </w:rPr>
+    </w:lvl>
+  </w:abstractNum>
+  <w:abstractNum w:abstractNumId="3" w15:restartNumberingAfterBreak="0">
     <w:nsid w:val="3C9A1E05"/>
     <w:multiLevelType w:val="hybridMultilevel"/>
     <w:tmpl w:val="736219DA"/>
@@ -1327,7 +2454,120 @@
       </w:rPr>
     </w:lvl>
   </w:abstractNum>
-  <w:abstractNum w:abstractNumId="2" w15:restartNumberingAfterBreak="0">
+  <w:abstractNum w:abstractNumId="4" w15:restartNumberingAfterBreak="0">
+    <w:nsid w:val="3F53051F"/>
+    <w:multiLevelType w:val="hybridMultilevel"/>
+    <w:tmpl w:val="6BAE6FA6"/>
+    <w:lvl w:ilvl="0" w:tplc="20000001">
+      <w:start w:val="1"/>
+      <w:numFmt w:val="bullet"/>
+      <w:lvlText w:val=""/>
+      <w:lvlJc w:val="left"/>
+      <w:pPr>
+        <w:ind w:left="720" w:hanging="360"/>
+      </w:pPr>
+      <w:rPr>
+        <w:rFonts w:ascii="Symbol" w:hAnsi="Symbol" w:hint="default"/>
+      </w:rPr>
+    </w:lvl>
+    <w:lvl w:ilvl="1" w:tplc="20000003" w:tentative="1">
+      <w:start w:val="1"/>
+      <w:numFmt w:val="bullet"/>
+      <w:lvlText w:val="o"/>
+      <w:lvlJc w:val="left"/>
+      <w:pPr>
+        <w:ind w:left="1440" w:hanging="360"/>
+      </w:pPr>
+      <w:rPr>
+        <w:rFonts w:ascii="Courier New" w:hAnsi="Courier New" w:cs="Courier New" w:hint="default"/>
+      </w:rPr>
+    </w:lvl>
+    <w:lvl w:ilvl="2" w:tplc="20000005" w:tentative="1">
+      <w:start w:val="1"/>
+      <w:numFmt w:val="bullet"/>
+      <w:lvlText w:val=""/>
+      <w:lvlJc w:val="left"/>
+      <w:pPr>
+        <w:ind w:left="2160" w:hanging="360"/>
+      </w:pPr>
+      <w:rPr>
+        <w:rFonts w:ascii="Wingdings" w:hAnsi="Wingdings" w:hint="default"/>
+      </w:rPr>
+    </w:lvl>
+    <w:lvl w:ilvl="3" w:tplc="20000001" w:tentative="1">
+      <w:start w:val="1"/>
+      <w:numFmt w:val="bullet"/>
+      <w:lvlText w:val=""/>
+      <w:lvlJc w:val="left"/>
+      <w:pPr>
+        <w:ind w:left="2880" w:hanging="360"/>
+      </w:pPr>
+      <w:rPr>
+        <w:rFonts w:ascii="Symbol" w:hAnsi="Symbol" w:hint="default"/>
+      </w:rPr>
+    </w:lvl>
+    <w:lvl w:ilvl="4" w:tplc="20000003" w:tentative="1">
+      <w:start w:val="1"/>
+      <w:numFmt w:val="bullet"/>
+      <w:lvlText w:val="o"/>
+      <w:lvlJc w:val="left"/>
+      <w:pPr>
+        <w:ind w:left="3600" w:hanging="360"/>
+      </w:pPr>
+      <w:rPr>
+        <w:rFonts w:ascii="Courier New" w:hAnsi="Courier New" w:cs="Courier New" w:hint="default"/>
+      </w:rPr>
+    </w:lvl>
+    <w:lvl w:ilvl="5" w:tplc="20000005" w:tentative="1">
+      <w:start w:val="1"/>
+      <w:numFmt w:val="bullet"/>
+      <w:lvlText w:val=""/>
+      <w:lvlJc w:val="left"/>
+      <w:pPr>
+        <w:ind w:left="4320" w:hanging="360"/>
+      </w:pPr>
+      <w:rPr>
+        <w:rFonts w:ascii="Wingdings" w:hAnsi="Wingdings" w:hint="default"/>
+      </w:rPr>
+    </w:lvl>
+    <w:lvl w:ilvl="6" w:tplc="20000001" w:tentative="1">
+      <w:start w:val="1"/>
+      <w:numFmt w:val="bullet"/>
+      <w:lvlText w:val=""/>
+      <w:lvlJc w:val="left"/>
+      <w:pPr>
+        <w:ind w:left="5040" w:hanging="360"/>
+      </w:pPr>
+      <w:rPr>
+        <w:rFonts w:ascii="Symbol" w:hAnsi="Symbol" w:hint="default"/>
+      </w:rPr>
+    </w:lvl>
+    <w:lvl w:ilvl="7" w:tplc="20000003" w:tentative="1">
+      <w:start w:val="1"/>
+      <w:numFmt w:val="bullet"/>
+      <w:lvlText w:val="o"/>
+      <w:lvlJc w:val="left"/>
+      <w:pPr>
+        <w:ind w:left="5760" w:hanging="360"/>
+      </w:pPr>
+      <w:rPr>
+        <w:rFonts w:ascii="Courier New" w:hAnsi="Courier New" w:cs="Courier New" w:hint="default"/>
+      </w:rPr>
+    </w:lvl>
+    <w:lvl w:ilvl="8" w:tplc="20000005" w:tentative="1">
+      <w:start w:val="1"/>
+      <w:numFmt w:val="bullet"/>
+      <w:lvlText w:val=""/>
+      <w:lvlJc w:val="left"/>
+      <w:pPr>
+        <w:ind w:left="6480" w:hanging="360"/>
+      </w:pPr>
+      <w:rPr>
+        <w:rFonts w:ascii="Wingdings" w:hAnsi="Wingdings" w:hint="default"/>
+      </w:rPr>
+    </w:lvl>
+  </w:abstractNum>
+  <w:abstractNum w:abstractNumId="5" w15:restartNumberingAfterBreak="0">
     <w:nsid w:val="508F54E8"/>
     <w:multiLevelType w:val="hybridMultilevel"/>
     <w:tmpl w:val="18D8919C"/>
@@ -1440,7 +2680,7 @@
       </w:rPr>
     </w:lvl>
   </w:abstractNum>
-  <w:abstractNum w:abstractNumId="3" w15:restartNumberingAfterBreak="0">
+  <w:abstractNum w:abstractNumId="6" w15:restartNumberingAfterBreak="0">
     <w:nsid w:val="51E328E0"/>
     <w:multiLevelType w:val="hybridMultilevel"/>
     <w:tmpl w:val="997CD680"/>
@@ -1553,7 +2793,120 @@
       </w:rPr>
     </w:lvl>
   </w:abstractNum>
-  <w:abstractNum w:abstractNumId="4" w15:restartNumberingAfterBreak="0">
+  <w:abstractNum w:abstractNumId="7" w15:restartNumberingAfterBreak="0">
+    <w:nsid w:val="57DF3C40"/>
+    <w:multiLevelType w:val="hybridMultilevel"/>
+    <w:tmpl w:val="5274A5AE"/>
+    <w:lvl w:ilvl="0" w:tplc="041D0001">
+      <w:start w:val="1"/>
+      <w:numFmt w:val="bullet"/>
+      <w:lvlText w:val=""/>
+      <w:lvlJc w:val="left"/>
+      <w:pPr>
+        <w:ind w:left="720" w:hanging="360"/>
+      </w:pPr>
+      <w:rPr>
+        <w:rFonts w:ascii="Symbol" w:hAnsi="Symbol" w:hint="default"/>
+      </w:rPr>
+    </w:lvl>
+    <w:lvl w:ilvl="1" w:tplc="20000003" w:tentative="1">
+      <w:start w:val="1"/>
+      <w:numFmt w:val="bullet"/>
+      <w:lvlText w:val="o"/>
+      <w:lvlJc w:val="left"/>
+      <w:pPr>
+        <w:ind w:left="1440" w:hanging="360"/>
+      </w:pPr>
+      <w:rPr>
+        <w:rFonts w:ascii="Courier New" w:hAnsi="Courier New" w:cs="Courier New" w:hint="default"/>
+      </w:rPr>
+    </w:lvl>
+    <w:lvl w:ilvl="2" w:tplc="20000005" w:tentative="1">
+      <w:start w:val="1"/>
+      <w:numFmt w:val="bullet"/>
+      <w:lvlText w:val=""/>
+      <w:lvlJc w:val="left"/>
+      <w:pPr>
+        <w:ind w:left="2160" w:hanging="360"/>
+      </w:pPr>
+      <w:rPr>
+        <w:rFonts w:ascii="Wingdings" w:hAnsi="Wingdings" w:hint="default"/>
+      </w:rPr>
+    </w:lvl>
+    <w:lvl w:ilvl="3" w:tplc="20000001" w:tentative="1">
+      <w:start w:val="1"/>
+      <w:numFmt w:val="bullet"/>
+      <w:lvlText w:val=""/>
+      <w:lvlJc w:val="left"/>
+      <w:pPr>
+        <w:ind w:left="2880" w:hanging="360"/>
+      </w:pPr>
+      <w:rPr>
+        <w:rFonts w:ascii="Symbol" w:hAnsi="Symbol" w:hint="default"/>
+      </w:rPr>
+    </w:lvl>
+    <w:lvl w:ilvl="4" w:tplc="20000003" w:tentative="1">
+      <w:start w:val="1"/>
+      <w:numFmt w:val="bullet"/>
+      <w:lvlText w:val="o"/>
+      <w:lvlJc w:val="left"/>
+      <w:pPr>
+        <w:ind w:left="3600" w:hanging="360"/>
+      </w:pPr>
+      <w:rPr>
+        <w:rFonts w:ascii="Courier New" w:hAnsi="Courier New" w:cs="Courier New" w:hint="default"/>
+      </w:rPr>
+    </w:lvl>
+    <w:lvl w:ilvl="5" w:tplc="20000005" w:tentative="1">
+      <w:start w:val="1"/>
+      <w:numFmt w:val="bullet"/>
+      <w:lvlText w:val=""/>
+      <w:lvlJc w:val="left"/>
+      <w:pPr>
+        <w:ind w:left="4320" w:hanging="360"/>
+      </w:pPr>
+      <w:rPr>
+        <w:rFonts w:ascii="Wingdings" w:hAnsi="Wingdings" w:hint="default"/>
+      </w:rPr>
+    </w:lvl>
+    <w:lvl w:ilvl="6" w:tplc="20000001" w:tentative="1">
+      <w:start w:val="1"/>
+      <w:numFmt w:val="bullet"/>
+      <w:lvlText w:val=""/>
+      <w:lvlJc w:val="left"/>
+      <w:pPr>
+        <w:ind w:left="5040" w:hanging="360"/>
+      </w:pPr>
+      <w:rPr>
+        <w:rFonts w:ascii="Symbol" w:hAnsi="Symbol" w:hint="default"/>
+      </w:rPr>
+    </w:lvl>
+    <w:lvl w:ilvl="7" w:tplc="20000003" w:tentative="1">
+      <w:start w:val="1"/>
+      <w:numFmt w:val="bullet"/>
+      <w:lvlText w:val="o"/>
+      <w:lvlJc w:val="left"/>
+      <w:pPr>
+        <w:ind w:left="5760" w:hanging="360"/>
+      </w:pPr>
+      <w:rPr>
+        <w:rFonts w:ascii="Courier New" w:hAnsi="Courier New" w:cs="Courier New" w:hint="default"/>
+      </w:rPr>
+    </w:lvl>
+    <w:lvl w:ilvl="8" w:tplc="20000005" w:tentative="1">
+      <w:start w:val="1"/>
+      <w:numFmt w:val="bullet"/>
+      <w:lvlText w:val=""/>
+      <w:lvlJc w:val="left"/>
+      <w:pPr>
+        <w:ind w:left="6480" w:hanging="360"/>
+      </w:pPr>
+      <w:rPr>
+        <w:rFonts w:ascii="Wingdings" w:hAnsi="Wingdings" w:hint="default"/>
+      </w:rPr>
+    </w:lvl>
+  </w:abstractNum>
+  <w:abstractNum w:abstractNumId="8" w15:restartNumberingAfterBreak="0">
     <w:nsid w:val="63A622DB"/>
     <w:multiLevelType w:val="hybridMultilevel"/>
     <w:tmpl w:val="A80EABEC"/>
@@ -1666,7 +3019,7 @@
       </w:rPr>
     </w:lvl>
   </w:abstractNum>
-  <w:abstractNum w:abstractNumId="5" w15:restartNumberingAfterBreak="0">
+  <w:abstractNum w:abstractNumId="9" w15:restartNumberingAfterBreak="0">
     <w:nsid w:val="7B622AD0"/>
     <w:multiLevelType w:val="hybridMultilevel"/>
     <w:tmpl w:val="05EEFF80"/>
@@ -1782,25 +3135,37 @@
     <w:abstractNumId w:val="0"/>
   </w:num>
   <w:num w:numId="2">
-    <w:abstractNumId w:val="2"/>
+    <w:abstractNumId w:val="5"/>
   </w:num>
   <w:num w:numId="3">
-    <w:abstractNumId w:val="5"/>
+    <w:abstractNumId w:val="9"/>
   </w:num>
   <w:num w:numId="4">
+    <w:abstractNumId w:val="8"/>
+  </w:num>
+  <w:num w:numId="5">
+    <w:abstractNumId w:val="6"/>
+  </w:num>
+  <w:num w:numId="6">
+    <w:abstractNumId w:val="3"/>
+  </w:num>
+  <w:num w:numId="7">
     <w:abstractNumId w:val="4"/>
   </w:num>
-  <w:num w:numId="5">
-    <w:abstractNumId w:val="3"/>
+  <w:num w:numId="8">
+    <w:abstractNumId w:val="1"/>
   </w:num>
-  <w:num w:numId="6">
-    <w:abstractNumId w:val="1"/>
+  <w:num w:numId="9">
+    <w:abstractNumId w:val="7"/>
+  </w:num>
+  <w:num w:numId="10">
+    <w:abstractNumId w:val="2"/>
   </w:num>
 </w:numbering>
 </file>
 
 <file path=word/styles.xml><?xml version="1.0" encoding="utf-8"?>
-<w:styles xmlns:mc="http://schemas.openxmlformats.org/markup-compatibility/2006" xmlns:r="http://schemas.openxmlformats.org/officeDocument/2006/relationships" xmlns:w="http://schemas.openxmlformats.org/wordprocessingml/2006/main" xmlns:w14="http://schemas.microsoft.com/office/word/2010/wordml" xmlns:w15="http://schemas.microsoft.com/office/word/2012/wordml" xmlns:w16cid="http://schemas.microsoft.com/office/word/2016/wordml/cid" xmlns:w16se="http://schemas.microsoft.com/office/word/2015/wordml/symex" mc:Ignorable="w14 w15 w16se w16cid">
+<w:styles xmlns:mc="http://schemas.openxmlformats.org/markup-compatibility/2006" xmlns:r="http://schemas.openxmlformats.org/officeDocument/2006/relationships" xmlns:w="http://schemas.openxmlformats.org/wordprocessingml/2006/main" xmlns:w14="http://schemas.microsoft.com/office/word/2010/wordml" xmlns:w15="http://schemas.microsoft.com/office/word/2012/wordml" xmlns:w16cex="http://schemas.microsoft.com/office/word/2018/wordml/cex" xmlns:w16cid="http://schemas.microsoft.com/office/word/2016/wordml/cid" xmlns:w16="http://schemas.microsoft.com/office/word/2018/wordml" xmlns:w16sdtdh="http://schemas.microsoft.com/office/word/2020/wordml/sdtdatahash" xmlns:w16se="http://schemas.microsoft.com/office/word/2015/wordml/symex" mc:Ignorable="w14 w15 w16se w16cid w16 w16cex w16sdtdh">
   <w:docDefaults>
     <w:rPrDefault>
       <w:rPr>
@@ -1812,7 +3177,7 @@
     </w:rPrDefault>
     <w:pPrDefault/>
   </w:docDefaults>
-  <w:latentStyles w:defLockedState="0" w:defUIPriority="99" w:defSemiHidden="0" w:defUnhideWhenUsed="0" w:defQFormat="0" w:count="375">
+  <w:latentStyles w:defLockedState="0" w:defUIPriority="99" w:defSemiHidden="0" w:defUnhideWhenUsed="0" w:defQFormat="0" w:count="376">
     <w:lsdException w:name="Normal" w:uiPriority="0" w:qFormat="1"/>
     <w:lsdException w:name="heading 1" w:uiPriority="9" w:qFormat="1"/>
     <w:lsdException w:name="heading 2" w:semiHidden="1" w:uiPriority="9" w:unhideWhenUsed="1" w:qFormat="1"/>
@@ -2186,18 +3551,19 @@
     <w:lsdException w:name="List Table 7 Colorful Accent 6" w:uiPriority="52"/>
     <w:lsdException w:name="Mention" w:semiHidden="1" w:unhideWhenUsed="1"/>
     <w:lsdException w:name="Smart Hyperlink" w:semiHidden="1" w:unhideWhenUsed="1"/>
+    <w:lsdException w:name="Smart Link" w:semiHidden="1" w:unhideWhenUsed="1"/>
   </w:latentStyles>
   <w:style w:type="paragraph" w:default="1" w:styleId="Normal">
     <w:name w:val="Normal"/>
     <w:qFormat/>
   </w:style>
-  <w:style w:type="character" w:default="1" w:styleId="Standardstycketeckensnitt">
+  <w:style w:type="character" w:default="1" w:styleId="DefaultParagraphFont">
     <w:name w:val="Default Paragraph Font"/>
     <w:uiPriority w:val="1"/>
     <w:semiHidden/>
     <w:unhideWhenUsed/>
   </w:style>
-  <w:style w:type="table" w:default="1" w:styleId="Normaltabell">
+  <w:style w:type="table" w:default="1" w:styleId="TableNormal">
     <w:name w:val="Normal Table"/>
     <w:uiPriority w:val="99"/>
     <w:semiHidden/>
@@ -2212,13 +3578,13 @@
       </w:tblCellMar>
     </w:tblPr>
   </w:style>
-  <w:style w:type="numbering" w:default="1" w:styleId="Ingenlista">
+  <w:style w:type="numbering" w:default="1" w:styleId="NoList">
     <w:name w:val="No List"/>
     <w:uiPriority w:val="99"/>
     <w:semiHidden/>
     <w:unhideWhenUsed/>
   </w:style>
-  <w:style w:type="paragraph" w:styleId="Liststycke">
+  <w:style w:type="paragraph" w:styleId="ListParagraph">
     <w:name w:val="List Paragraph"/>
     <w:basedOn w:val="Normal"/>
     <w:uiPriority w:val="34"/>

</xml_diff>